<commit_message>
Use system UI to make things a little nicer looking
</commit_message>
<xml_diff>
--- a/manual.docx
+++ b/manual.docx
@@ -12,6 +12,13 @@
     </w:p>
     <w:sdt>
       <w:sdtPr>
+        <w:rPr>
+          <w:rFonts w:asciiTheme="minorHAnsi" w:eastAsiaTheme="minorEastAsia" w:hAnsiTheme="minorHAnsi" w:cstheme="minorBidi"/>
+          <w:color w:val="auto"/>
+          <w:sz w:val="22"/>
+          <w:szCs w:val="22"/>
+          <w:lang w:eastAsia="ja-JP"/>
+        </w:rPr>
         <w:id w:val="-1028250085"/>
         <w:docPartObj>
           <w:docPartGallery w:val="Table of Contents"/>
@@ -20,14 +27,9 @@
       </w:sdtPr>
       <w:sdtEndPr>
         <w:rPr>
-          <w:rFonts w:asciiTheme="minorHAnsi" w:eastAsiaTheme="minorEastAsia" w:hAnsiTheme="minorHAnsi" w:cstheme="minorBidi"/>
           <w:b/>
           <w:bCs/>
           <w:noProof/>
-          <w:color w:val="auto"/>
-          <w:sz w:val="22"/>
-          <w:szCs w:val="22"/>
-          <w:lang w:eastAsia="ja-JP"/>
         </w:rPr>
       </w:sdtEndPr>
       <w:sdtContent>
@@ -58,7 +60,7 @@
           <w:r>
             <w:fldChar w:fldCharType="separate"/>
           </w:r>
-          <w:hyperlink w:anchor="_Toc470523823" w:history="1">
+          <w:hyperlink w:anchor="_Toc470530295" w:history="1">
             <w:r>
               <w:rPr>
                 <w:rStyle w:val="Hyperlink"/>
@@ -85,7 +87,7 @@
                 <w:noProof/>
                 <w:webHidden/>
               </w:rPr>
-              <w:instrText xml:space="preserve"> PAGEREF _Toc470523823 \h </w:instrText>
+              <w:instrText xml:space="preserve"> PAGEREF _Toc470530295 \h </w:instrText>
             </w:r>
             <w:r>
               <w:rPr>
@@ -126,7 +128,7 @@
               <w:noProof/>
             </w:rPr>
           </w:pPr>
-          <w:hyperlink w:anchor="_Toc470523824" w:history="1">
+          <w:hyperlink w:anchor="_Toc470530296" w:history="1">
             <w:r>
               <w:rPr>
                 <w:rStyle w:val="Hyperlink"/>
@@ -153,7 +155,7 @@
                 <w:noProof/>
                 <w:webHidden/>
               </w:rPr>
-              <w:instrText xml:space="preserve"> PAGEREF _Toc470523824 \h </w:instrText>
+              <w:instrText xml:space="preserve"> PAGEREF _Toc470530296 \h </w:instrText>
             </w:r>
             <w:r>
               <w:rPr>
@@ -194,7 +196,7 @@
               <w:noProof/>
             </w:rPr>
           </w:pPr>
-          <w:hyperlink w:anchor="_Toc470523825" w:history="1">
+          <w:hyperlink w:anchor="_Toc470530297" w:history="1">
             <w:r>
               <w:rPr>
                 <w:rStyle w:val="Hyperlink"/>
@@ -221,7 +223,7 @@
                 <w:noProof/>
                 <w:webHidden/>
               </w:rPr>
-              <w:instrText xml:space="preserve"> PAGEREF _Toc470523825 \h </w:instrText>
+              <w:instrText xml:space="preserve"> PAGEREF _Toc470530297 \h </w:instrText>
             </w:r>
             <w:r>
               <w:rPr>
@@ -262,7 +264,7 @@
               <w:noProof/>
             </w:rPr>
           </w:pPr>
-          <w:hyperlink w:anchor="_Toc470523826" w:history="1">
+          <w:hyperlink w:anchor="_Toc470530298" w:history="1">
             <w:r>
               <w:rPr>
                 <w:rStyle w:val="Hyperlink"/>
@@ -289,7 +291,7 @@
                 <w:noProof/>
                 <w:webHidden/>
               </w:rPr>
-              <w:instrText xml:space="preserve"> PAGEREF _Toc470523826 \h </w:instrText>
+              <w:instrText xml:space="preserve"> PAGEREF _Toc470530298 \h </w:instrText>
             </w:r>
             <w:r>
               <w:rPr>
@@ -330,7 +332,7 @@
               <w:noProof/>
             </w:rPr>
           </w:pPr>
-          <w:hyperlink w:anchor="_Toc470523827" w:history="1">
+          <w:hyperlink w:anchor="_Toc470530299" w:history="1">
             <w:r>
               <w:rPr>
                 <w:rStyle w:val="Hyperlink"/>
@@ -357,7 +359,7 @@
                 <w:noProof/>
                 <w:webHidden/>
               </w:rPr>
-              <w:instrText xml:space="preserve"> PAGEREF _Toc470523827 \h </w:instrText>
+              <w:instrText xml:space="preserve"> PAGEREF _Toc470530299 \h </w:instrText>
             </w:r>
             <w:r>
               <w:rPr>
@@ -398,7 +400,7 @@
               <w:noProof/>
             </w:rPr>
           </w:pPr>
-          <w:hyperlink w:anchor="_Toc470523828" w:history="1">
+          <w:hyperlink w:anchor="_Toc470530300" w:history="1">
             <w:r>
               <w:rPr>
                 <w:rStyle w:val="Hyperlink"/>
@@ -425,7 +427,7 @@
                 <w:noProof/>
                 <w:webHidden/>
               </w:rPr>
-              <w:instrText xml:space="preserve"> PAGEREF _Toc470523828 \h </w:instrText>
+              <w:instrText xml:space="preserve"> PAGEREF _Toc470530300 \h </w:instrText>
             </w:r>
             <w:r>
               <w:rPr>
@@ -466,7 +468,7 @@
               <w:noProof/>
             </w:rPr>
           </w:pPr>
-          <w:hyperlink w:anchor="_Toc470523829" w:history="1">
+          <w:hyperlink w:anchor="_Toc470530301" w:history="1">
             <w:r>
               <w:rPr>
                 <w:rStyle w:val="Hyperlink"/>
@@ -493,7 +495,7 @@
                 <w:noProof/>
                 <w:webHidden/>
               </w:rPr>
-              <w:instrText xml:space="preserve"> PAGEREF _Toc470523829 \h </w:instrText>
+              <w:instrText xml:space="preserve"> PAGEREF _Toc470530301 \h </w:instrText>
             </w:r>
             <w:r>
               <w:rPr>
@@ -534,7 +536,7 @@
               <w:noProof/>
             </w:rPr>
           </w:pPr>
-          <w:hyperlink w:anchor="_Toc470523830" w:history="1">
+          <w:hyperlink w:anchor="_Toc470530302" w:history="1">
             <w:r>
               <w:rPr>
                 <w:rStyle w:val="Hyperlink"/>
@@ -561,7 +563,7 @@
                 <w:noProof/>
                 <w:webHidden/>
               </w:rPr>
-              <w:instrText xml:space="preserve"> PAGEREF _Toc470523830 \h </w:instrText>
+              <w:instrText xml:space="preserve"> PAGEREF _Toc470530302 \h </w:instrText>
             </w:r>
             <w:r>
               <w:rPr>
@@ -602,7 +604,7 @@
               <w:noProof/>
             </w:rPr>
           </w:pPr>
-          <w:hyperlink w:anchor="_Toc470523831" w:history="1">
+          <w:hyperlink w:anchor="_Toc470530303" w:history="1">
             <w:r>
               <w:rPr>
                 <w:rStyle w:val="Hyperlink"/>
@@ -629,7 +631,7 @@
                 <w:noProof/>
                 <w:webHidden/>
               </w:rPr>
-              <w:instrText xml:space="preserve"> PAGEREF _Toc470523831 \h </w:instrText>
+              <w:instrText xml:space="preserve"> PAGEREF _Toc470530303 \h </w:instrText>
             </w:r>
             <w:r>
               <w:rPr>
@@ -670,7 +672,7 @@
               <w:noProof/>
             </w:rPr>
           </w:pPr>
-          <w:hyperlink w:anchor="_Toc470523832" w:history="1">
+          <w:hyperlink w:anchor="_Toc470530304" w:history="1">
             <w:r>
               <w:rPr>
                 <w:rStyle w:val="Hyperlink"/>
@@ -697,7 +699,7 @@
                 <w:noProof/>
                 <w:webHidden/>
               </w:rPr>
-              <w:instrText xml:space="preserve"> PAGEREF _Toc470523832 \h </w:instrText>
+              <w:instrText xml:space="preserve"> PAGEREF _Toc470530304 \h </w:instrText>
             </w:r>
             <w:r>
               <w:rPr>
@@ -738,7 +740,7 @@
               <w:noProof/>
             </w:rPr>
           </w:pPr>
-          <w:hyperlink w:anchor="_Toc470523833" w:history="1">
+          <w:hyperlink w:anchor="_Toc470530305" w:history="1">
             <w:r>
               <w:rPr>
                 <w:rStyle w:val="Hyperlink"/>
@@ -765,7 +767,7 @@
                 <w:noProof/>
                 <w:webHidden/>
               </w:rPr>
-              <w:instrText xml:space="preserve"> PAGEREF _Toc470523833 \h </w:instrText>
+              <w:instrText xml:space="preserve"> PAGEREF _Toc470530305 \h </w:instrText>
             </w:r>
             <w:r>
               <w:rPr>
@@ -806,7 +808,7 @@
               <w:noProof/>
             </w:rPr>
           </w:pPr>
-          <w:hyperlink w:anchor="_Toc470523834" w:history="1">
+          <w:hyperlink w:anchor="_Toc470530306" w:history="1">
             <w:r>
               <w:rPr>
                 <w:rStyle w:val="Hyperlink"/>
@@ -833,7 +835,7 @@
                 <w:noProof/>
                 <w:webHidden/>
               </w:rPr>
-              <w:instrText xml:space="preserve"> PAGEREF _Toc470523834 \h </w:instrText>
+              <w:instrText xml:space="preserve"> PAGEREF _Toc470530306 \h </w:instrText>
             </w:r>
             <w:r>
               <w:rPr>
@@ -874,7 +876,7 @@
               <w:noProof/>
             </w:rPr>
           </w:pPr>
-          <w:hyperlink w:anchor="_Toc470523835" w:history="1">
+          <w:hyperlink w:anchor="_Toc470530307" w:history="1">
             <w:r>
               <w:rPr>
                 <w:rStyle w:val="Hyperlink"/>
@@ -901,7 +903,7 @@
                 <w:noProof/>
                 <w:webHidden/>
               </w:rPr>
-              <w:instrText xml:space="preserve"> PAGEREF _Toc470523835 \h </w:instrText>
+              <w:instrText xml:space="preserve"> PAGEREF _Toc470530307 \h </w:instrText>
             </w:r>
             <w:r>
               <w:rPr>
@@ -942,7 +944,7 @@
               <w:noProof/>
             </w:rPr>
           </w:pPr>
-          <w:hyperlink w:anchor="_Toc470523836" w:history="1">
+          <w:hyperlink w:anchor="_Toc470530308" w:history="1">
             <w:r>
               <w:rPr>
                 <w:rStyle w:val="Hyperlink"/>
@@ -969,7 +971,7 @@
                 <w:noProof/>
                 <w:webHidden/>
               </w:rPr>
-              <w:instrText xml:space="preserve"> PAGEREF _Toc470523836 \h </w:instrText>
+              <w:instrText xml:space="preserve"> PAGEREF _Toc470530308 \h </w:instrText>
             </w:r>
             <w:r>
               <w:rPr>
@@ -1010,7 +1012,7 @@
               <w:noProof/>
             </w:rPr>
           </w:pPr>
-          <w:hyperlink w:anchor="_Toc470523837" w:history="1">
+          <w:hyperlink w:anchor="_Toc470530309" w:history="1">
             <w:r>
               <w:rPr>
                 <w:rStyle w:val="Hyperlink"/>
@@ -1037,7 +1039,7 @@
                 <w:noProof/>
                 <w:webHidden/>
               </w:rPr>
-              <w:instrText xml:space="preserve"> PAGEREF _Toc470523837 \h </w:instrText>
+              <w:instrText xml:space="preserve"> PAGEREF _Toc470530309 \h </w:instrText>
             </w:r>
             <w:r>
               <w:rPr>
@@ -1078,7 +1080,7 @@
               <w:noProof/>
             </w:rPr>
           </w:pPr>
-          <w:hyperlink w:anchor="_Toc470523838" w:history="1">
+          <w:hyperlink w:anchor="_Toc470530310" w:history="1">
             <w:r>
               <w:rPr>
                 <w:rStyle w:val="Hyperlink"/>
@@ -1105,7 +1107,7 @@
                 <w:noProof/>
                 <w:webHidden/>
               </w:rPr>
-              <w:instrText xml:space="preserve"> PAGEREF _Toc470523838 \h </w:instrText>
+              <w:instrText xml:space="preserve"> PAGEREF _Toc470530310 \h </w:instrText>
             </w:r>
             <w:r>
               <w:rPr>
@@ -1152,7 +1154,7 @@
       <w:pPr>
         <w:pStyle w:val="Heading1"/>
       </w:pPr>
-      <w:bookmarkStart w:id="0" w:name="_Toc470523823"/>
+      <w:bookmarkStart w:id="0" w:name="_Toc470530295"/>
       <w:r>
         <w:t>Notice</w:t>
       </w:r>
@@ -1160,7 +1162,12 @@
     </w:p>
     <w:p>
       <w:r>
-        <w:t>This software is unfinished. Things are not guaranteed to work or be correct, and there’s probably many alternatives far better than this program available. I appreciate you for trying it out though!</w:t>
+        <w:t>This software is unfinished. Things are not guaranteed to work or be correct, and there’s probably many alternatives far better than this prog</w:t>
+      </w:r>
+      <w:bookmarkStart w:id="1" w:name="_GoBack"/>
+      <w:bookmarkEnd w:id="1"/>
+      <w:r>
+        <w:t>ram available. I appreciate you for trying it out though!</w:t>
       </w:r>
     </w:p>
     <w:p>
@@ -1221,14 +1228,20 @@
     </w:p>
     <w:p/>
     <w:p>
+      <w:r>
+        <w:t>Made by Laurens Weyn</w:t>
+      </w:r>
+    </w:p>
+    <w:p>
       <w:pPr>
         <w:pStyle w:val="Heading1"/>
       </w:pPr>
-      <w:bookmarkStart w:id="1" w:name="_Toc470523824"/>
-      <w:r>
+      <w:bookmarkStart w:id="2" w:name="_Toc470530296"/>
+      <w:r>
+        <w:lastRenderedPageBreak/>
         <w:t>Starting/closing the program</w:t>
       </w:r>
-      <w:bookmarkEnd w:id="1"/>
+      <w:bookmarkEnd w:id="2"/>
     </w:p>
     <w:p>
       <w:r>
@@ -1343,12 +1356,11 @@
       <w:pPr>
         <w:pStyle w:val="Heading1"/>
       </w:pPr>
-      <w:bookmarkStart w:id="2" w:name="_Toc470523825"/>
-      <w:r>
-        <w:lastRenderedPageBreak/>
+      <w:bookmarkStart w:id="3" w:name="_Toc470530297"/>
+      <w:r>
         <w:t>Setting up a text hooker</w:t>
       </w:r>
-      <w:bookmarkEnd w:id="2"/>
+      <w:bookmarkEnd w:id="3"/>
     </w:p>
     <w:p>
       <w:r>
@@ -1468,12 +1480,12 @@
       <w:pPr>
         <w:pStyle w:val="Heading1"/>
       </w:pPr>
-      <w:bookmarkStart w:id="3" w:name="_Toc470523826"/>
+      <w:bookmarkStart w:id="4" w:name="_Toc470530298"/>
       <w:r>
         <w:lastRenderedPageBreak/>
         <w:t>The main interface</w:t>
       </w:r>
-      <w:bookmarkEnd w:id="3"/>
+      <w:bookmarkEnd w:id="4"/>
     </w:p>
     <w:p>
       <w:r>
@@ -1482,6 +1494,9 @@
     </w:p>
     <w:p>
       <w:r>
+        <w:rPr>
+          <w:noProof/>
+        </w:rPr>
         <w:drawing>
           <wp:inline distT="0" distB="0" distL="0" distR="0" wp14:anchorId="26B1DDEC" wp14:editId="109B6E72">
             <wp:extent cx="5943600" cy="1685925"/>
@@ -1589,7 +1604,15 @@
         </w:numPr>
       </w:pPr>
       <w:r>
-        <w:t>If the word was deconjugated or altered in some way, this line appears showing the “dictionary form” of the word and how it was achieved.</w:t>
+        <w:t xml:space="preserve">If the word was </w:t>
+      </w:r>
+      <w:proofErr w:type="spellStart"/>
+      <w:r>
+        <w:t>deconjugated</w:t>
+      </w:r>
+      <w:proofErr w:type="spellEnd"/>
+      <w:r>
+        <w:t xml:space="preserve"> or altered in some way, this line appears showing the “dictionary form” of the word and how it was achieved.</w:t>
       </w:r>
     </w:p>
     <w:p>
@@ -1607,7 +1630,23 @@
         <w:t>n</w:t>
       </w:r>
       <w:r>
-        <w:t xml:space="preserve"> means noun, v1 means ichidan verb and v5* means godan verb. See the full list of tags and their meanings on the “lexicographical details” section of </w:t>
+        <w:t xml:space="preserve"> means noun, v1 means </w:t>
+      </w:r>
+      <w:proofErr w:type="spellStart"/>
+      <w:r>
+        <w:t>ichidan</w:t>
+      </w:r>
+      <w:proofErr w:type="spellEnd"/>
+      <w:r>
+        <w:t xml:space="preserve"> verb and v5* means </w:t>
+      </w:r>
+      <w:proofErr w:type="spellStart"/>
+      <w:r>
+        <w:t>godan</w:t>
+      </w:r>
+      <w:proofErr w:type="spellEnd"/>
+      <w:r>
+        <w:t xml:space="preserve"> verb. See the full list of tags and their meanings on the “lexicographical details” section of </w:t>
       </w:r>
       <w:hyperlink r:id="rId11" w:history="1">
         <w:r>
@@ -1640,19 +1679,30 @@
       <w:pPr>
         <w:pStyle w:val="Heading2"/>
       </w:pPr>
-      <w:bookmarkStart w:id="4" w:name="_Toc470523827"/>
+      <w:bookmarkStart w:id="5" w:name="_Toc470530299"/>
       <w:r>
         <w:t>Navigating the interface</w:t>
       </w:r>
-      <w:bookmarkEnd w:id="4"/>
-    </w:p>
-    <w:p>
-      <w:r>
-        <w:t>A lot of UI interactions use the scroll wheel. If your mouse doesn’t have a scroll wheel, you’re gonna have a mad time. Here are the different places you can scroll:</w:t>
-      </w:r>
-    </w:p>
-    <w:p>
-      <w:r>
+      <w:bookmarkEnd w:id="5"/>
+    </w:p>
+    <w:p>
+      <w:r>
+        <w:t xml:space="preserve">A lot of UI interactions use the scroll wheel. If your mouse doesn’t have a scroll wheel, you’re </w:t>
+      </w:r>
+      <w:proofErr w:type="spellStart"/>
+      <w:r>
+        <w:t>gonna</w:t>
+      </w:r>
+      <w:proofErr w:type="spellEnd"/>
+      <w:r>
+        <w:t xml:space="preserve"> have a mad time. Here are the different places you can scroll:</w:t>
+      </w:r>
+    </w:p>
+    <w:p>
+      <w:r>
+        <w:rPr>
+          <w:noProof/>
+        </w:rPr>
         <w:drawing>
           <wp:inline distT="0" distB="0" distL="0" distR="0" wp14:anchorId="35E8B85F" wp14:editId="3BF5EDC0">
             <wp:extent cx="5943600" cy="1695450"/>
@@ -1786,11 +1836,11 @@
       <w:pPr>
         <w:pStyle w:val="Heading2"/>
       </w:pPr>
-      <w:bookmarkStart w:id="5" w:name="_Toc470523828"/>
+      <w:bookmarkStart w:id="6" w:name="_Toc470530300"/>
       <w:r>
         <w:t>Word right click menu</w:t>
       </w:r>
-      <w:bookmarkEnd w:id="5"/>
+      <w:bookmarkEnd w:id="6"/>
     </w:p>
     <w:p>
       <w:r>
@@ -1881,11 +1931,11 @@
       <w:pPr>
         <w:pStyle w:val="Heading1"/>
       </w:pPr>
-      <w:bookmarkStart w:id="6" w:name="_Toc470523829"/>
+      <w:bookmarkStart w:id="7" w:name="_Toc470530301"/>
       <w:r>
         <w:t>Word splitting</w:t>
       </w:r>
-      <w:bookmarkEnd w:id="6"/>
+      <w:bookmarkEnd w:id="7"/>
     </w:p>
     <w:p>
       <w:r>
@@ -1911,11 +1961,6 @@
       </w:r>
     </w:p>
     <w:p>
-      <w:pPr>
-        <w:rPr>
-          <w:rFonts w:hint="eastAsia"/>
-        </w:rPr>
-      </w:pPr>
       <w:r>
         <w:t xml:space="preserve">If you see it splitting a word incorrectly (like in our example text above), you can help it by middle clicking where there should be a ‘space’. A yellow line will appear where you placed a split, and all text other splits are immediately recalculated. For our example, middle clicking between </w:t>
       </w:r>
@@ -2005,11 +2050,11 @@
       <w:pPr>
         <w:pStyle w:val="Heading1"/>
       </w:pPr>
-      <w:bookmarkStart w:id="7" w:name="_Toc470523830"/>
+      <w:bookmarkStart w:id="8" w:name="_Toc470530302"/>
       <w:r>
         <w:t>Selecting definitions</w:t>
       </w:r>
-      <w:bookmarkEnd w:id="7"/>
+      <w:bookmarkEnd w:id="8"/>
     </w:p>
     <w:p>
       <w:r>
@@ -2025,11 +2070,6 @@
       </w:r>
     </w:p>
     <w:p>
-      <w:pPr>
-        <w:rPr>
-          <w:rFonts w:hint="eastAsia"/>
-        </w:rPr>
-      </w:pPr>
       <w:r>
         <w:lastRenderedPageBreak/>
         <w:t>If a common word is getting assigned a rare definition, scroll to the right one and then right click the word and select “Set definition as default”. This will put that definition at the front the next time you encounter the word.</w:t>
@@ -2039,15 +2079,23 @@
       <w:pPr>
         <w:pStyle w:val="Heading1"/>
       </w:pPr>
-      <w:bookmarkStart w:id="8" w:name="_Toc470523831"/>
+      <w:bookmarkStart w:id="9" w:name="_Toc470530303"/>
       <w:r>
         <w:t>Known words list</w:t>
       </w:r>
-      <w:bookmarkEnd w:id="8"/>
-    </w:p>
-    <w:p>
-      <w:r>
-        <w:t>It can be detrimental to learning to rely on furigana all the time and to keep looking up words you should already know. When you encounter a word that you should know, right click it and select “I know this word” to hide the furigana and highlight it in blue (so you feel slightly more guilty clicking on it to read the definition).</w:t>
+      <w:bookmarkEnd w:id="9"/>
+    </w:p>
+    <w:p>
+      <w:r>
+        <w:t xml:space="preserve">It can be detrimental to learning to rely on furigana all the time and to keep looking up words you should already know. When you encounter a word that you should know, right click it and select “I know this word” to hide the furigana and highlight it in blue (so you feel slightly </w:t>
+      </w:r>
+      <w:proofErr w:type="gramStart"/>
+      <w:r>
+        <w:t>more guilty</w:t>
+      </w:r>
+      <w:proofErr w:type="gramEnd"/>
+      <w:r>
+        <w:t xml:space="preserve"> clicking on it to read the definition).</w:t>
       </w:r>
     </w:p>
     <w:p>
@@ -2059,11 +2107,11 @@
       <w:pPr>
         <w:pStyle w:val="Heading2"/>
       </w:pPr>
-      <w:bookmarkStart w:id="9" w:name="_Toc470523832"/>
+      <w:bookmarkStart w:id="10" w:name="_Toc470530304"/>
       <w:r>
         <w:t>Importing known words from Anki</w:t>
       </w:r>
-      <w:bookmarkEnd w:id="9"/>
+      <w:bookmarkEnd w:id="10"/>
     </w:p>
     <w:p>
       <w:r>
@@ -2233,11 +2281,11 @@
       <w:pPr>
         <w:pStyle w:val="Heading2"/>
       </w:pPr>
-      <w:bookmarkStart w:id="10" w:name="_Toc470523833"/>
+      <w:bookmarkStart w:id="11" w:name="_Toc470530305"/>
       <w:r>
         <w:t>Importing words from other sources</w:t>
       </w:r>
-      <w:bookmarkEnd w:id="10"/>
+      <w:bookmarkEnd w:id="11"/>
     </w:p>
     <w:p>
       <w:r>
@@ -2257,12 +2305,12 @@
       <w:pPr>
         <w:pStyle w:val="Heading1"/>
       </w:pPr>
-      <w:bookmarkStart w:id="11" w:name="_Toc470523834"/>
+      <w:bookmarkStart w:id="12" w:name="_Toc470530306"/>
       <w:r>
         <w:lastRenderedPageBreak/>
         <w:t>Exporting words</w:t>
       </w:r>
-      <w:bookmarkEnd w:id="11"/>
+      <w:bookmarkEnd w:id="12"/>
     </w:p>
     <w:p>
       <w:r>
@@ -2312,10 +2360,7 @@
         </w:numPr>
       </w:pPr>
       <w:r>
-        <w:t xml:space="preserve">The definition selected when </w:t>
-      </w:r>
-      <w:r>
-        <w:t>the word was exported</w:t>
+        <w:t>The definition selected when the word was exported</w:t>
       </w:r>
     </w:p>
     <w:p>
@@ -2327,13 +2372,7 @@
         </w:numPr>
       </w:pPr>
       <w:r>
-        <w:t xml:space="preserve">EDICT tags, </w:t>
-      </w:r>
-      <w:r>
-        <w:t xml:space="preserve">space </w:t>
-      </w:r>
-      <w:r>
-        <w:t>separated</w:t>
+        <w:t>EDICT tags, space separated</w:t>
       </w:r>
     </w:p>
     <w:p>
@@ -2345,21 +2384,18 @@
         </w:numPr>
       </w:pPr>
       <w:r>
-        <w:t>context, or the full line from the VN the word was taken from</w:t>
-      </w:r>
-      <w:r>
-        <w:t xml:space="preserve"> </w:t>
+        <w:t xml:space="preserve">context, or the full line from the VN the word was taken from </w:t>
       </w:r>
     </w:p>
     <w:p>
       <w:pPr>
         <w:pStyle w:val="Heading1"/>
       </w:pPr>
-      <w:bookmarkStart w:id="12" w:name="_Toc470523835"/>
+      <w:bookmarkStart w:id="13" w:name="_Toc470530307"/>
       <w:r>
         <w:t>Heisig Kanji integration</w:t>
       </w:r>
-      <w:bookmarkEnd w:id="12"/>
+      <w:bookmarkEnd w:id="13"/>
     </w:p>
     <w:p>
       <w:r>
@@ -2441,10 +2477,18 @@
         <w:t>This is an optional feature for those using the Heisig method to learn and/or</w:t>
       </w:r>
       <w:r>
-        <w:t xml:space="preserve"> the NihongoS</w:t>
-      </w:r>
-      <w:r>
-        <w:t>hark Kanji deck.</w:t>
+        <w:t xml:space="preserve"> the </w:t>
+      </w:r>
+      <w:proofErr w:type="spellStart"/>
+      <w:r>
+        <w:t>NihongoS</w:t>
+      </w:r>
+      <w:r>
+        <w:t>hark</w:t>
+      </w:r>
+      <w:proofErr w:type="spellEnd"/>
+      <w:r>
+        <w:t xml:space="preserve"> Kanji deck.</w:t>
       </w:r>
     </w:p>
     <w:p>
@@ -2467,11 +2511,11 @@
       <w:pPr>
         <w:pStyle w:val="Heading1"/>
       </w:pPr>
-      <w:bookmarkStart w:id="13" w:name="_Toc470523836"/>
+      <w:bookmarkStart w:id="14" w:name="_Toc470530308"/>
       <w:r>
         <w:t>The custom dictionary</w:t>
       </w:r>
-      <w:bookmarkEnd w:id="13"/>
+      <w:bookmarkEnd w:id="14"/>
     </w:p>
     <w:p>
       <w:r>
@@ -2488,7 +2532,15 @@
         <w:jc w:val="center"/>
       </w:pPr>
       <w:r>
-        <w:t>Spelling1;Spelling2;Spelling3 [reading1;reading</w:t>
+        <w:t>Spelling</w:t>
+      </w:r>
+      <w:proofErr w:type="gramStart"/>
+      <w:r>
+        <w:t>1;Spelling</w:t>
+      </w:r>
+      <w:proofErr w:type="gramEnd"/>
+      <w:r>
+        <w:t>2;Spelling3 [reading1;reading</w:t>
       </w:r>
       <w:r>
         <w:t>2;reading3] /(tag1)(tag2)(tag3)</w:t>
@@ -2502,12 +2554,7 @@
         <w:t>You can have any number of spellings or readings, and readings are optional for kana only words.</w:t>
       </w:r>
       <w:r>
-        <w:t xml:space="preserve"> Most of the time, the only tag you’ll need is (n) for nouns. Any number of definitions lines can be added, and the last line of the “definitions” </w:t>
-      </w:r>
-      <w:bookmarkStart w:id="14" w:name="_GoBack"/>
-      <w:bookmarkEnd w:id="14"/>
-      <w:r>
-        <w:t>is used as an internal ID code, set this to something random.</w:t>
+        <w:t xml:space="preserve"> Most of the time, the only tag you’ll need is (n) for nouns. Any number of definitions lines can be added, and the last line of the “definitions” is used as an internal ID code, set this to something random.</w:t>
       </w:r>
     </w:p>
     <w:p>
@@ -2520,7 +2567,7 @@
       <w:pPr>
         <w:pStyle w:val="Heading1"/>
       </w:pPr>
-      <w:bookmarkStart w:id="15" w:name="_Toc470523837"/>
+      <w:bookmarkStart w:id="15" w:name="_Toc470530309"/>
       <w:r>
         <w:t>Settings</w:t>
       </w:r>
@@ -2528,7 +2575,15 @@
     </w:p>
     <w:p>
       <w:r>
-        <w:t xml:space="preserve">If you don’t like the fonts, colors etc, you can change almost all of it in the settings.txt file. </w:t>
+        <w:t xml:space="preserve">If you don’t like the fonts, colors </w:t>
+      </w:r>
+      <w:proofErr w:type="spellStart"/>
+      <w:r>
+        <w:t>etc</w:t>
+      </w:r>
+      <w:proofErr w:type="spellEnd"/>
+      <w:r>
+        <w:t xml:space="preserve">, you can change almost all of it in the settings.txt file. </w:t>
       </w:r>
       <w:r>
         <w:t>The file itself contains information on how each option works, and their names should make it somewhat easy to see what they do.</w:t>
@@ -2548,7 +2603,7 @@
       <w:pPr>
         <w:pStyle w:val="Heading1"/>
       </w:pPr>
-      <w:bookmarkStart w:id="16" w:name="_Toc470523838"/>
+      <w:bookmarkStart w:id="16" w:name="_Toc470530310"/>
       <w:r>
         <w:t>Multiplayer (WIP)</w:t>
       </w:r>
@@ -3022,6 +3077,7 @@
     <w:lsdException w:name="HTML Sample" w:semiHidden="1" w:unhideWhenUsed="1"/>
     <w:lsdException w:name="HTML Typewriter" w:semiHidden="1" w:unhideWhenUsed="1"/>
     <w:lsdException w:name="HTML Variable" w:semiHidden="1" w:unhideWhenUsed="1"/>
+    <w:lsdException w:name="Normal Table" w:semiHidden="1" w:unhideWhenUsed="1"/>
     <w:lsdException w:name="annotation subject" w:semiHidden="1" w:unhideWhenUsed="1"/>
     <w:lsdException w:name="No List" w:semiHidden="1" w:unhideWhenUsed="1"/>
     <w:lsdException w:name="Outline List 1" w:semiHidden="1" w:unhideWhenUsed="1"/>
@@ -3068,8 +3124,10 @@
     <w:lsdException w:name="Table Subtle 2" w:semiHidden="1" w:unhideWhenUsed="1"/>
     <w:lsdException w:name="Table Web 1" w:semiHidden="1" w:unhideWhenUsed="1"/>
     <w:lsdException w:name="Table Web 2" w:semiHidden="1" w:unhideWhenUsed="1"/>
+    <w:lsdException w:name="Table Web 3" w:semiHidden="1" w:unhideWhenUsed="1"/>
     <w:lsdException w:name="Balloon Text" w:semiHidden="1" w:unhideWhenUsed="1"/>
     <w:lsdException w:name="Table Grid" w:uiPriority="39"/>
+    <w:lsdException w:name="Table Theme" w:semiHidden="1" w:unhideWhenUsed="1"/>
     <w:lsdException w:name="Placeholder Text" w:semiHidden="1"/>
     <w:lsdException w:name="No Spacing" w:uiPriority="1" w:qFormat="1"/>
     <w:lsdException w:name="Light Shading" w:uiPriority="60"/>
@@ -3752,7 +3810,7 @@
 </file>
 
 <file path=customXml/itemProps1.xml><?xml version="1.0" encoding="utf-8"?>
-<ds:datastoreItem xmlns:ds="http://schemas.openxmlformats.org/officeDocument/2006/customXml" ds:itemID="{CEA60BAC-D30C-4D84-B433-86052434426F}">
+<ds:datastoreItem xmlns:ds="http://schemas.openxmlformats.org/officeDocument/2006/customXml" ds:itemID="{91F33741-F7D7-4EC3-8B90-0C3837925438}">
   <ds:schemaRefs>
     <ds:schemaRef ds:uri="http://schemas.openxmlformats.org/officeDocument/2006/bibliography"/>
   </ds:schemaRefs>

</xml_diff>

<commit_message>
Added 'Troubleshooting' and info on minimizing to tray to the manual
</commit_message>
<xml_diff>
--- a/manual.docx
+++ b/manual.docx
@@ -60,7 +60,7 @@
           <w:r>
             <w:fldChar w:fldCharType="separate"/>
           </w:r>
-          <w:hyperlink w:anchor="_Toc470530295" w:history="1">
+          <w:hyperlink w:anchor="_Toc470956071" w:history="1">
             <w:r>
               <w:rPr>
                 <w:rStyle w:val="Hyperlink"/>
@@ -87,7 +87,7 @@
                 <w:noProof/>
                 <w:webHidden/>
               </w:rPr>
-              <w:instrText xml:space="preserve"> PAGEREF _Toc470530295 \h </w:instrText>
+              <w:instrText xml:space="preserve"> PAGEREF _Toc470956071 \h </w:instrText>
             </w:r>
             <w:r>
               <w:rPr>
@@ -128,7 +128,7 @@
               <w:noProof/>
             </w:rPr>
           </w:pPr>
-          <w:hyperlink w:anchor="_Toc470530296" w:history="1">
+          <w:hyperlink w:anchor="_Toc470956072" w:history="1">
             <w:r>
               <w:rPr>
                 <w:rStyle w:val="Hyperlink"/>
@@ -155,7 +155,7 @@
                 <w:noProof/>
                 <w:webHidden/>
               </w:rPr>
-              <w:instrText xml:space="preserve"> PAGEREF _Toc470530296 \h </w:instrText>
+              <w:instrText xml:space="preserve"> PAGEREF _Toc470956072 \h </w:instrText>
             </w:r>
             <w:r>
               <w:rPr>
@@ -196,7 +196,7 @@
               <w:noProof/>
             </w:rPr>
           </w:pPr>
-          <w:hyperlink w:anchor="_Toc470530297" w:history="1">
+          <w:hyperlink w:anchor="_Toc470956073" w:history="1">
             <w:r>
               <w:rPr>
                 <w:rStyle w:val="Hyperlink"/>
@@ -223,7 +223,7 @@
                 <w:noProof/>
                 <w:webHidden/>
               </w:rPr>
-              <w:instrText xml:space="preserve"> PAGEREF _Toc470530297 \h </w:instrText>
+              <w:instrText xml:space="preserve"> PAGEREF _Toc470956073 \h </w:instrText>
             </w:r>
             <w:r>
               <w:rPr>
@@ -264,7 +264,7 @@
               <w:noProof/>
             </w:rPr>
           </w:pPr>
-          <w:hyperlink w:anchor="_Toc470530298" w:history="1">
+          <w:hyperlink w:anchor="_Toc470956074" w:history="1">
             <w:r>
               <w:rPr>
                 <w:rStyle w:val="Hyperlink"/>
@@ -291,7 +291,7 @@
                 <w:noProof/>
                 <w:webHidden/>
               </w:rPr>
-              <w:instrText xml:space="preserve"> PAGEREF _Toc470530298 \h </w:instrText>
+              <w:instrText xml:space="preserve"> PAGEREF _Toc470956074 \h </w:instrText>
             </w:r>
             <w:r>
               <w:rPr>
@@ -332,7 +332,7 @@
               <w:noProof/>
             </w:rPr>
           </w:pPr>
-          <w:hyperlink w:anchor="_Toc470530299" w:history="1">
+          <w:hyperlink w:anchor="_Toc470956075" w:history="1">
             <w:r>
               <w:rPr>
                 <w:rStyle w:val="Hyperlink"/>
@@ -359,7 +359,7 @@
                 <w:noProof/>
                 <w:webHidden/>
               </w:rPr>
-              <w:instrText xml:space="preserve"> PAGEREF _Toc470530299 \h </w:instrText>
+              <w:instrText xml:space="preserve"> PAGEREF _Toc470956075 \h </w:instrText>
             </w:r>
             <w:r>
               <w:rPr>
@@ -400,7 +400,7 @@
               <w:noProof/>
             </w:rPr>
           </w:pPr>
-          <w:hyperlink w:anchor="_Toc470530300" w:history="1">
+          <w:hyperlink w:anchor="_Toc470956076" w:history="1">
             <w:r>
               <w:rPr>
                 <w:rStyle w:val="Hyperlink"/>
@@ -427,7 +427,75 @@
                 <w:noProof/>
                 <w:webHidden/>
               </w:rPr>
-              <w:instrText xml:space="preserve"> PAGEREF _Toc470530300 \h </w:instrText>
+              <w:instrText xml:space="preserve"> PAGEREF _Toc470956076 \h </w:instrText>
+            </w:r>
+            <w:r>
+              <w:rPr>
+                <w:noProof/>
+                <w:webHidden/>
+              </w:rPr>
+            </w:r>
+            <w:r>
+              <w:rPr>
+                <w:noProof/>
+                <w:webHidden/>
+              </w:rPr>
+              <w:fldChar w:fldCharType="separate"/>
+            </w:r>
+            <w:r>
+              <w:rPr>
+                <w:noProof/>
+                <w:webHidden/>
+              </w:rPr>
+              <w:t>4</w:t>
+            </w:r>
+            <w:r>
+              <w:rPr>
+                <w:noProof/>
+                <w:webHidden/>
+              </w:rPr>
+              <w:fldChar w:fldCharType="end"/>
+            </w:r>
+          </w:hyperlink>
+        </w:p>
+        <w:p>
+          <w:pPr>
+            <w:pStyle w:val="TOC2"/>
+            <w:tabs>
+              <w:tab w:val="right" w:leader="dot" w:pos="9350"/>
+            </w:tabs>
+            <w:rPr>
+              <w:noProof/>
+            </w:rPr>
+          </w:pPr>
+          <w:hyperlink w:anchor="_Toc470956077" w:history="1">
+            <w:r>
+              <w:rPr>
+                <w:rStyle w:val="Hyperlink"/>
+                <w:noProof/>
+              </w:rPr>
+              <w:t>Minimizing to tray</w:t>
+            </w:r>
+            <w:r>
+              <w:rPr>
+                <w:noProof/>
+                <w:webHidden/>
+              </w:rPr>
+              <w:tab/>
+            </w:r>
+            <w:r>
+              <w:rPr>
+                <w:noProof/>
+                <w:webHidden/>
+              </w:rPr>
+              <w:fldChar w:fldCharType="begin"/>
+            </w:r>
+            <w:r>
+              <w:rPr>
+                <w:noProof/>
+                <w:webHidden/>
+              </w:rPr>
+              <w:instrText xml:space="preserve"> PAGEREF _Toc470956077 \h </w:instrText>
             </w:r>
             <w:r>
               <w:rPr>
@@ -468,7 +536,7 @@
               <w:noProof/>
             </w:rPr>
           </w:pPr>
-          <w:hyperlink w:anchor="_Toc470530301" w:history="1">
+          <w:hyperlink w:anchor="_Toc470956078" w:history="1">
             <w:r>
               <w:rPr>
                 <w:rStyle w:val="Hyperlink"/>
@@ -495,7 +563,7 @@
                 <w:noProof/>
                 <w:webHidden/>
               </w:rPr>
-              <w:instrText xml:space="preserve"> PAGEREF _Toc470530301 \h </w:instrText>
+              <w:instrText xml:space="preserve"> PAGEREF _Toc470956078 \h </w:instrText>
             </w:r>
             <w:r>
               <w:rPr>
@@ -536,7 +604,7 @@
               <w:noProof/>
             </w:rPr>
           </w:pPr>
-          <w:hyperlink w:anchor="_Toc470530302" w:history="1">
+          <w:hyperlink w:anchor="_Toc470956079" w:history="1">
             <w:r>
               <w:rPr>
                 <w:rStyle w:val="Hyperlink"/>
@@ -563,7 +631,7 @@
                 <w:noProof/>
                 <w:webHidden/>
               </w:rPr>
-              <w:instrText xml:space="preserve"> PAGEREF _Toc470530302 \h </w:instrText>
+              <w:instrText xml:space="preserve"> PAGEREF _Toc470956079 \h </w:instrText>
             </w:r>
             <w:r>
               <w:rPr>
@@ -583,7 +651,7 @@
                 <w:noProof/>
                 <w:webHidden/>
               </w:rPr>
-              <w:t>4</w:t>
+              <w:t>5</w:t>
             </w:r>
             <w:r>
               <w:rPr>
@@ -604,7 +672,7 @@
               <w:noProof/>
             </w:rPr>
           </w:pPr>
-          <w:hyperlink w:anchor="_Toc470530303" w:history="1">
+          <w:hyperlink w:anchor="_Toc470956080" w:history="1">
             <w:r>
               <w:rPr>
                 <w:rStyle w:val="Hyperlink"/>
@@ -631,7 +699,7 @@
                 <w:noProof/>
                 <w:webHidden/>
               </w:rPr>
-              <w:instrText xml:space="preserve"> PAGEREF _Toc470530303 \h </w:instrText>
+              <w:instrText xml:space="preserve"> PAGEREF _Toc470956080 \h </w:instrText>
             </w:r>
             <w:r>
               <w:rPr>
@@ -672,7 +740,7 @@
               <w:noProof/>
             </w:rPr>
           </w:pPr>
-          <w:hyperlink w:anchor="_Toc470530304" w:history="1">
+          <w:hyperlink w:anchor="_Toc470956081" w:history="1">
             <w:r>
               <w:rPr>
                 <w:rStyle w:val="Hyperlink"/>
@@ -699,7 +767,7 @@
                 <w:noProof/>
                 <w:webHidden/>
               </w:rPr>
-              <w:instrText xml:space="preserve"> PAGEREF _Toc470530304 \h </w:instrText>
+              <w:instrText xml:space="preserve"> PAGEREF _Toc470956081 \h </w:instrText>
             </w:r>
             <w:r>
               <w:rPr>
@@ -740,7 +808,7 @@
               <w:noProof/>
             </w:rPr>
           </w:pPr>
-          <w:hyperlink w:anchor="_Toc470530305" w:history="1">
+          <w:hyperlink w:anchor="_Toc470956082" w:history="1">
             <w:r>
               <w:rPr>
                 <w:rStyle w:val="Hyperlink"/>
@@ -767,7 +835,7 @@
                 <w:noProof/>
                 <w:webHidden/>
               </w:rPr>
-              <w:instrText xml:space="preserve"> PAGEREF _Toc470530305 \h </w:instrText>
+              <w:instrText xml:space="preserve"> PAGEREF _Toc470956082 \h </w:instrText>
             </w:r>
             <w:r>
               <w:rPr>
@@ -787,7 +855,7 @@
                 <w:noProof/>
                 <w:webHidden/>
               </w:rPr>
-              <w:t>5</w:t>
+              <w:t>6</w:t>
             </w:r>
             <w:r>
               <w:rPr>
@@ -808,7 +876,7 @@
               <w:noProof/>
             </w:rPr>
           </w:pPr>
-          <w:hyperlink w:anchor="_Toc470530306" w:history="1">
+          <w:hyperlink w:anchor="_Toc470956083" w:history="1">
             <w:r>
               <w:rPr>
                 <w:rStyle w:val="Hyperlink"/>
@@ -835,7 +903,7 @@
                 <w:noProof/>
                 <w:webHidden/>
               </w:rPr>
-              <w:instrText xml:space="preserve"> PAGEREF _Toc470530306 \h </w:instrText>
+              <w:instrText xml:space="preserve"> PAGEREF _Toc470956083 \h </w:instrText>
             </w:r>
             <w:r>
               <w:rPr>
@@ -876,7 +944,7 @@
               <w:noProof/>
             </w:rPr>
           </w:pPr>
-          <w:hyperlink w:anchor="_Toc470530307" w:history="1">
+          <w:hyperlink w:anchor="_Toc470956084" w:history="1">
             <w:r>
               <w:rPr>
                 <w:rStyle w:val="Hyperlink"/>
@@ -903,7 +971,7 @@
                 <w:noProof/>
                 <w:webHidden/>
               </w:rPr>
-              <w:instrText xml:space="preserve"> PAGEREF _Toc470530307 \h </w:instrText>
+              <w:instrText xml:space="preserve"> PAGEREF _Toc470956084 \h </w:instrText>
             </w:r>
             <w:r>
               <w:rPr>
@@ -944,7 +1012,7 @@
               <w:noProof/>
             </w:rPr>
           </w:pPr>
-          <w:hyperlink w:anchor="_Toc470530308" w:history="1">
+          <w:hyperlink w:anchor="_Toc470956085" w:history="1">
             <w:r>
               <w:rPr>
                 <w:rStyle w:val="Hyperlink"/>
@@ -971,7 +1039,7 @@
                 <w:noProof/>
                 <w:webHidden/>
               </w:rPr>
-              <w:instrText xml:space="preserve"> PAGEREF _Toc470530308 \h </w:instrText>
+              <w:instrText xml:space="preserve"> PAGEREF _Toc470956085 \h </w:instrText>
             </w:r>
             <w:r>
               <w:rPr>
@@ -1012,7 +1080,7 @@
               <w:noProof/>
             </w:rPr>
           </w:pPr>
-          <w:hyperlink w:anchor="_Toc470530309" w:history="1">
+          <w:hyperlink w:anchor="_Toc470956086" w:history="1">
             <w:r>
               <w:rPr>
                 <w:rStyle w:val="Hyperlink"/>
@@ -1039,7 +1107,7 @@
                 <w:noProof/>
                 <w:webHidden/>
               </w:rPr>
-              <w:instrText xml:space="preserve"> PAGEREF _Toc470530309 \h </w:instrText>
+              <w:instrText xml:space="preserve"> PAGEREF _Toc470956086 \h </w:instrText>
             </w:r>
             <w:r>
               <w:rPr>
@@ -1080,12 +1148,80 @@
               <w:noProof/>
             </w:rPr>
           </w:pPr>
-          <w:hyperlink w:anchor="_Toc470530310" w:history="1">
+          <w:hyperlink w:anchor="_Toc470956087" w:history="1">
             <w:r>
               <w:rPr>
                 <w:rStyle w:val="Hyperlink"/>
                 <w:noProof/>
               </w:rPr>
+              <w:t>Troubleshooting</w:t>
+            </w:r>
+            <w:r>
+              <w:rPr>
+                <w:noProof/>
+                <w:webHidden/>
+              </w:rPr>
+              <w:tab/>
+            </w:r>
+            <w:r>
+              <w:rPr>
+                <w:noProof/>
+                <w:webHidden/>
+              </w:rPr>
+              <w:fldChar w:fldCharType="begin"/>
+            </w:r>
+            <w:r>
+              <w:rPr>
+                <w:noProof/>
+                <w:webHidden/>
+              </w:rPr>
+              <w:instrText xml:space="preserve"> PAGEREF _Toc470956087 \h </w:instrText>
+            </w:r>
+            <w:r>
+              <w:rPr>
+                <w:noProof/>
+                <w:webHidden/>
+              </w:rPr>
+            </w:r>
+            <w:r>
+              <w:rPr>
+                <w:noProof/>
+                <w:webHidden/>
+              </w:rPr>
+              <w:fldChar w:fldCharType="separate"/>
+            </w:r>
+            <w:r>
+              <w:rPr>
+                <w:noProof/>
+                <w:webHidden/>
+              </w:rPr>
+              <w:t>7</w:t>
+            </w:r>
+            <w:r>
+              <w:rPr>
+                <w:noProof/>
+                <w:webHidden/>
+              </w:rPr>
+              <w:fldChar w:fldCharType="end"/>
+            </w:r>
+          </w:hyperlink>
+        </w:p>
+        <w:p>
+          <w:pPr>
+            <w:pStyle w:val="TOC1"/>
+            <w:tabs>
+              <w:tab w:val="right" w:leader="dot" w:pos="9350"/>
+            </w:tabs>
+            <w:rPr>
+              <w:noProof/>
+            </w:rPr>
+          </w:pPr>
+          <w:hyperlink w:anchor="_Toc470956088" w:history="1">
+            <w:r>
+              <w:rPr>
+                <w:rStyle w:val="Hyperlink"/>
+                <w:noProof/>
+              </w:rPr>
               <w:t>Multiplayer (WIP)</w:t>
             </w:r>
             <w:r>
@@ -1107,7 +1243,7 @@
                 <w:noProof/>
                 <w:webHidden/>
               </w:rPr>
-              <w:instrText xml:space="preserve"> PAGEREF _Toc470530310 \h </w:instrText>
+              <w:instrText xml:space="preserve"> PAGEREF _Toc470956088 \h </w:instrText>
             </w:r>
             <w:r>
               <w:rPr>
@@ -1154,7 +1290,7 @@
       <w:pPr>
         <w:pStyle w:val="Heading1"/>
       </w:pPr>
-      <w:bookmarkStart w:id="0" w:name="_Toc470530295"/>
+      <w:bookmarkStart w:id="0" w:name="_Toc470956071"/>
       <w:r>
         <w:t>Notice</w:t>
       </w:r>
@@ -1162,12 +1298,7 @@
     </w:p>
     <w:p>
       <w:r>
-        <w:t>This software is unfinished. Things are not guaranteed to work or be correct, and there’s probably many alternatives far better than this prog</w:t>
-      </w:r>
-      <w:bookmarkStart w:id="1" w:name="_GoBack"/>
-      <w:bookmarkEnd w:id="1"/>
-      <w:r>
-        <w:t>ram available. I appreciate you for trying it out though!</w:t>
+        <w:t>This software is unfinished. Things are not guaranteed to work or be correct, and there’s probably many alternatives far better than this program available. I appreciate you for trying it out though!</w:t>
       </w:r>
     </w:p>
     <w:p>
@@ -1236,12 +1367,12 @@
       <w:pPr>
         <w:pStyle w:val="Heading1"/>
       </w:pPr>
-      <w:bookmarkStart w:id="2" w:name="_Toc470530296"/>
+      <w:bookmarkStart w:id="1" w:name="_Toc470956072"/>
       <w:r>
         <w:lastRenderedPageBreak/>
         <w:t>Starting/closing the program</w:t>
       </w:r>
-      <w:bookmarkEnd w:id="2"/>
+      <w:bookmarkEnd w:id="1"/>
     </w:p>
     <w:p>
       <w:r>
@@ -1356,11 +1487,11 @@
       <w:pPr>
         <w:pStyle w:val="Heading1"/>
       </w:pPr>
-      <w:bookmarkStart w:id="3" w:name="_Toc470530297"/>
+      <w:bookmarkStart w:id="2" w:name="_Toc470956073"/>
       <w:r>
         <w:t>Setting up a text hooker</w:t>
       </w:r>
-      <w:bookmarkEnd w:id="3"/>
+      <w:bookmarkEnd w:id="2"/>
     </w:p>
     <w:p>
       <w:r>
@@ -1480,12 +1611,12 @@
       <w:pPr>
         <w:pStyle w:val="Heading1"/>
       </w:pPr>
-      <w:bookmarkStart w:id="4" w:name="_Toc470530298"/>
+      <w:bookmarkStart w:id="3" w:name="_Toc470956074"/>
       <w:r>
         <w:lastRenderedPageBreak/>
         <w:t>The main interface</w:t>
       </w:r>
-      <w:bookmarkEnd w:id="4"/>
+      <w:bookmarkEnd w:id="3"/>
     </w:p>
     <w:p>
       <w:r>
@@ -1679,11 +1810,11 @@
       <w:pPr>
         <w:pStyle w:val="Heading2"/>
       </w:pPr>
-      <w:bookmarkStart w:id="5" w:name="_Toc470530299"/>
+      <w:bookmarkStart w:id="4" w:name="_Toc470956075"/>
       <w:r>
         <w:t>Navigating the interface</w:t>
       </w:r>
-      <w:bookmarkEnd w:id="5"/>
+      <w:bookmarkEnd w:id="4"/>
     </w:p>
     <w:p>
       <w:r>
@@ -1836,11 +1967,11 @@
       <w:pPr>
         <w:pStyle w:val="Heading2"/>
       </w:pPr>
-      <w:bookmarkStart w:id="6" w:name="_Toc470530300"/>
+      <w:bookmarkStart w:id="5" w:name="_Toc470956076"/>
       <w:r>
         <w:t>Word right click menu</w:t>
       </w:r>
-      <w:bookmarkEnd w:id="6"/>
+      <w:bookmarkEnd w:id="5"/>
     </w:p>
     <w:p>
       <w:r>
@@ -1924,18 +2055,43 @@
     </w:p>
     <w:p>
       <w:r>
-        <w:t>“Copy to clipboard” will replace the clipboard contents with just that word (without replacing the displayed text), for if you want to look up a word in another dictionary. If you copied a word and right click the word to the right of it, a new option will appear: “Append to clipboard”. This adds that word to the clipboard along with the previous one, for when you want to look up a word that isn’t being split correctly.</w:t>
+        <w:t>“Copy to clipboard” will replace the clipboard contents with just that word (wit</w:t>
+      </w:r>
+      <w:bookmarkStart w:id="6" w:name="_GoBack"/>
+      <w:bookmarkEnd w:id="6"/>
+      <w:r>
+        <w:t>hout replacing the displayed text), for if you want to look up a word in another dictionary. If you copied a word and right click the word to the right of it, a new option will appear: “Append to clipboard”. This adds that word to the clipboard along with the previous one, for when you want to look up a word that isn’t being split correctly.</w:t>
+      </w:r>
+    </w:p>
+    <w:p>
+      <w:pPr>
+        <w:pStyle w:val="Heading2"/>
+      </w:pPr>
+      <w:bookmarkStart w:id="7" w:name="_Toc470956077"/>
+      <w:r>
+        <w:t>Minimizing to tray</w:t>
+      </w:r>
+      <w:bookmarkEnd w:id="7"/>
+    </w:p>
+    <w:p>
+      <w:r>
+        <w:t>If the UI is temporarily in the way, you can minimize it to the system tray through the context menu on the top-right.</w:t>
+      </w:r>
+    </w:p>
+    <w:p>
+      <w:r>
+        <w:t>Doing so will hide the interface. It will automatically reappear when a new line of Japanese text is detected (this can be turned off in the settings file), or when the tray icon is double clicked.</w:t>
       </w:r>
     </w:p>
     <w:p>
       <w:pPr>
         <w:pStyle w:val="Heading1"/>
       </w:pPr>
-      <w:bookmarkStart w:id="7" w:name="_Toc470530301"/>
+      <w:bookmarkStart w:id="8" w:name="_Toc470956078"/>
       <w:r>
         <w:t>Word splitting</w:t>
       </w:r>
-      <w:bookmarkEnd w:id="7"/>
+      <w:bookmarkEnd w:id="8"/>
     </w:p>
     <w:p>
       <w:r>
@@ -2050,11 +2206,12 @@
       <w:pPr>
         <w:pStyle w:val="Heading1"/>
       </w:pPr>
-      <w:bookmarkStart w:id="8" w:name="_Toc470530302"/>
-      <w:r>
+      <w:bookmarkStart w:id="9" w:name="_Toc470956079"/>
+      <w:r>
+        <w:lastRenderedPageBreak/>
         <w:t>Selecting definitions</w:t>
       </w:r>
-      <w:bookmarkEnd w:id="8"/>
+      <w:bookmarkEnd w:id="9"/>
     </w:p>
     <w:p>
       <w:r>
@@ -2071,7 +2228,6 @@
     </w:p>
     <w:p>
       <w:r>
-        <w:lastRenderedPageBreak/>
         <w:t>If a common word is getting assigned a rare definition, scroll to the right one and then right click the word and select “Set definition as default”. This will put that definition at the front the next time you encounter the word.</w:t>
       </w:r>
     </w:p>
@@ -2079,11 +2235,11 @@
       <w:pPr>
         <w:pStyle w:val="Heading1"/>
       </w:pPr>
-      <w:bookmarkStart w:id="9" w:name="_Toc470530303"/>
+      <w:bookmarkStart w:id="10" w:name="_Toc470956080"/>
       <w:r>
         <w:t>Known words list</w:t>
       </w:r>
-      <w:bookmarkEnd w:id="9"/>
+      <w:bookmarkEnd w:id="10"/>
     </w:p>
     <w:p>
       <w:r>
@@ -2107,11 +2263,11 @@
       <w:pPr>
         <w:pStyle w:val="Heading2"/>
       </w:pPr>
-      <w:bookmarkStart w:id="10" w:name="_Toc470530304"/>
+      <w:bookmarkStart w:id="11" w:name="_Toc470956081"/>
       <w:r>
         <w:t>Importing known words from Anki</w:t>
       </w:r>
-      <w:bookmarkEnd w:id="10"/>
+      <w:bookmarkEnd w:id="11"/>
     </w:p>
     <w:p>
       <w:r>
@@ -2281,11 +2437,12 @@
       <w:pPr>
         <w:pStyle w:val="Heading2"/>
       </w:pPr>
-      <w:bookmarkStart w:id="11" w:name="_Toc470530305"/>
-      <w:r>
+      <w:bookmarkStart w:id="12" w:name="_Toc470956082"/>
+      <w:r>
+        <w:lastRenderedPageBreak/>
         <w:t>Importing words from other sources</w:t>
       </w:r>
-      <w:bookmarkEnd w:id="11"/>
+      <w:bookmarkEnd w:id="12"/>
     </w:p>
     <w:p>
       <w:r>
@@ -2305,12 +2462,11 @@
       <w:pPr>
         <w:pStyle w:val="Heading1"/>
       </w:pPr>
-      <w:bookmarkStart w:id="12" w:name="_Toc470530306"/>
-      <w:r>
-        <w:lastRenderedPageBreak/>
+      <w:bookmarkStart w:id="13" w:name="_Toc470956083"/>
+      <w:r>
         <w:t>Exporting words</w:t>
       </w:r>
-      <w:bookmarkEnd w:id="12"/>
+      <w:bookmarkEnd w:id="13"/>
     </w:p>
     <w:p>
       <w:r>
@@ -2391,11 +2547,11 @@
       <w:pPr>
         <w:pStyle w:val="Heading1"/>
       </w:pPr>
-      <w:bookmarkStart w:id="13" w:name="_Toc470530307"/>
+      <w:bookmarkStart w:id="14" w:name="_Toc470956084"/>
       <w:r>
         <w:t>Heisig Kanji integration</w:t>
       </w:r>
-      <w:bookmarkEnd w:id="13"/>
+      <w:bookmarkEnd w:id="14"/>
     </w:p>
     <w:p>
       <w:r>
@@ -2511,11 +2667,11 @@
       <w:pPr>
         <w:pStyle w:val="Heading1"/>
       </w:pPr>
-      <w:bookmarkStart w:id="14" w:name="_Toc470530308"/>
+      <w:bookmarkStart w:id="15" w:name="_Toc470956085"/>
       <w:r>
         <w:t>The custom dictionary</w:t>
       </w:r>
-      <w:bookmarkEnd w:id="14"/>
+      <w:bookmarkEnd w:id="15"/>
     </w:p>
     <w:p>
       <w:r>
@@ -2551,6 +2707,7 @@
     </w:p>
     <w:p>
       <w:r>
+        <w:lastRenderedPageBreak/>
         <w:t>You can have any number of spellings or readings, and readings are optional for kana only words.</w:t>
       </w:r>
       <w:r>
@@ -2559,7 +2716,6 @@
     </w:p>
     <w:p>
       <w:r>
-        <w:lastRenderedPageBreak/>
         <w:t>Please try follow the format exactly or things might not work right (When the word adding GUI is made you won’t have to worry about this). For this reason, 2 custom words have been added to the dictionary already so you can see how to format your own.</w:t>
       </w:r>
     </w:p>
@@ -2567,11 +2723,11 @@
       <w:pPr>
         <w:pStyle w:val="Heading1"/>
       </w:pPr>
-      <w:bookmarkStart w:id="15" w:name="_Toc470530309"/>
+      <w:bookmarkStart w:id="16" w:name="_Toc470956086"/>
       <w:r>
         <w:t>Settings</w:t>
       </w:r>
-      <w:bookmarkEnd w:id="15"/>
+      <w:bookmarkEnd w:id="16"/>
     </w:p>
     <w:p>
       <w:r>
@@ -2603,11 +2759,69 @@
       <w:pPr>
         <w:pStyle w:val="Heading1"/>
       </w:pPr>
-      <w:bookmarkStart w:id="16" w:name="_Toc470530310"/>
+      <w:bookmarkStart w:id="17" w:name="_Toc470956087"/>
+      <w:r>
+        <w:t>Troubleshooting</w:t>
+      </w:r>
+      <w:bookmarkEnd w:id="17"/>
+    </w:p>
+    <w:p>
+      <w:pPr>
+        <w:pStyle w:val="Subtitle"/>
+      </w:pPr>
+      <w:r>
+        <w:t>Clicks are going ‘through’ Spark Reader to the program/game below it</w:t>
+      </w:r>
+    </w:p>
+    <w:p>
+      <w:r>
+        <w:t xml:space="preserve">If you are having this problem, go to the settings.txt file and change </w:t>
+      </w:r>
+      <w:proofErr w:type="spellStart"/>
+      <w:r>
+        <w:rPr>
+          <w:i/>
+        </w:rPr>
+        <w:t>takeFocus</w:t>
+      </w:r>
+      <w:proofErr w:type="spellEnd"/>
+      <w:r>
+        <w:t xml:space="preserve"> to true instead of false.</w:t>
+      </w:r>
+    </w:p>
+    <w:p>
+      <w:pPr>
+        <w:pStyle w:val="Subtitle"/>
+      </w:pPr>
+      <w:r>
+        <w:t>Issue not listed here/wasn’t solved</w:t>
+      </w:r>
+    </w:p>
+    <w:p>
+      <w:r>
+        <w:t xml:space="preserve">Please report it on the </w:t>
+      </w:r>
+      <w:hyperlink r:id="rId18" w:history="1">
+        <w:r>
+          <w:rPr>
+            <w:rStyle w:val="Hyperlink"/>
+          </w:rPr>
+          <w:t>GitHub issue page</w:t>
+        </w:r>
+      </w:hyperlink>
+      <w:r>
+        <w:t>.</w:t>
+      </w:r>
+    </w:p>
+    <w:p>
+      <w:pPr>
+        <w:pStyle w:val="Heading1"/>
+      </w:pPr>
+      <w:bookmarkStart w:id="18" w:name="_Toc470956088"/>
       <w:r>
         <w:t>Multiplayer (WIP)</w:t>
       </w:r>
-      <w:bookmarkEnd w:id="16"/>
+      <w:bookmarkEnd w:id="18"/>
     </w:p>
     <w:p>
       <w:pPr>
@@ -2665,11 +2879,6 @@
       </w:r>
       <w:r>
         <w:t>). If players are not in the same room, a voice/text chat system like Discord is recommended to be used alongside Spark Reader.</w:t>
-      </w:r>
-    </w:p>
-    <w:p>
-      <w:r>
-        <w:t>In future versions, Multiplayer might also sync other things, like custom dictionaries or word split points.</w:t>
       </w:r>
     </w:p>
     <w:sectPr>
@@ -3541,6 +3750,35 @@
       <w:ind w:left="220"/>
     </w:pPr>
   </w:style>
+  <w:style w:type="paragraph" w:styleId="Subtitle">
+    <w:name w:val="Subtitle"/>
+    <w:basedOn w:val="Normal"/>
+    <w:next w:val="Normal"/>
+    <w:link w:val="SubtitleChar"/>
+    <w:uiPriority w:val="11"/>
+    <w:qFormat/>
+    <w:rsid w:val="000054AD"/>
+    <w:pPr>
+      <w:numPr>
+        <w:ilvl w:val="1"/>
+      </w:numPr>
+    </w:pPr>
+    <w:rPr>
+      <w:color w:val="5A5A5A" w:themeColor="text1" w:themeTint="A5"/>
+      <w:spacing w:val="15"/>
+    </w:rPr>
+  </w:style>
+  <w:style w:type="character" w:customStyle="1" w:styleId="SubtitleChar">
+    <w:name w:val="Subtitle Char"/>
+    <w:basedOn w:val="DefaultParagraphFont"/>
+    <w:link w:val="Subtitle"/>
+    <w:uiPriority w:val="11"/>
+    <w:rsid w:val="000054AD"/>
+    <w:rPr>
+      <w:color w:val="5A5A5A" w:themeColor="text1" w:themeTint="A5"/>
+      <w:spacing w:val="15"/>
+    </w:rPr>
+  </w:style>
 </w:styles>
 </file>
 
@@ -3810,7 +4048,7 @@
 </file>
 
 <file path=customXml/itemProps1.xml><?xml version="1.0" encoding="utf-8"?>
-<ds:datastoreItem xmlns:ds="http://schemas.openxmlformats.org/officeDocument/2006/customXml" ds:itemID="{91F33741-F7D7-4EC3-8B90-0C3837925438}">
+<ds:datastoreItem xmlns:ds="http://schemas.openxmlformats.org/officeDocument/2006/customXml" ds:itemID="{A710B3B0-7BA2-442A-B379-3014AF7FA7F3}">
   <ds:schemaRefs>
     <ds:schemaRef ds:uri="http://schemas.openxmlformats.org/officeDocument/2006/bibliography"/>
   </ds:schemaRefs>

</xml_diff>

<commit_message>
Add comments to Anki exports and some cleanup for release
</commit_message>
<xml_diff>
--- a/manual.docx
+++ b/manual.docx
@@ -60,7 +60,7 @@
           <w:r>
             <w:fldChar w:fldCharType="separate"/>
           </w:r>
-          <w:hyperlink w:anchor="_Toc470956071" w:history="1">
+          <w:hyperlink w:anchor="_Toc471554538" w:history="1">
             <w:r>
               <w:rPr>
                 <w:rStyle w:val="Hyperlink"/>
@@ -87,7 +87,7 @@
                 <w:noProof/>
                 <w:webHidden/>
               </w:rPr>
-              <w:instrText xml:space="preserve"> PAGEREF _Toc470956071 \h </w:instrText>
+              <w:instrText xml:space="preserve"> PAGEREF _Toc471554538 \h </w:instrText>
             </w:r>
             <w:r>
               <w:rPr>
@@ -128,7 +128,7 @@
               <w:noProof/>
             </w:rPr>
           </w:pPr>
-          <w:hyperlink w:anchor="_Toc470956072" w:history="1">
+          <w:hyperlink w:anchor="_Toc471554539" w:history="1">
             <w:r>
               <w:rPr>
                 <w:rStyle w:val="Hyperlink"/>
@@ -155,7 +155,7 @@
                 <w:noProof/>
                 <w:webHidden/>
               </w:rPr>
-              <w:instrText xml:space="preserve"> PAGEREF _Toc470956072 \h </w:instrText>
+              <w:instrText xml:space="preserve"> PAGEREF _Toc471554539 \h </w:instrText>
             </w:r>
             <w:r>
               <w:rPr>
@@ -196,7 +196,7 @@
               <w:noProof/>
             </w:rPr>
           </w:pPr>
-          <w:hyperlink w:anchor="_Toc470956073" w:history="1">
+          <w:hyperlink w:anchor="_Toc471554540" w:history="1">
             <w:r>
               <w:rPr>
                 <w:rStyle w:val="Hyperlink"/>
@@ -223,7 +223,7 @@
                 <w:noProof/>
                 <w:webHidden/>
               </w:rPr>
-              <w:instrText xml:space="preserve"> PAGEREF _Toc470956073 \h </w:instrText>
+              <w:instrText xml:space="preserve"> PAGEREF _Toc471554540 \h </w:instrText>
             </w:r>
             <w:r>
               <w:rPr>
@@ -264,7 +264,7 @@
               <w:noProof/>
             </w:rPr>
           </w:pPr>
-          <w:hyperlink w:anchor="_Toc470956074" w:history="1">
+          <w:hyperlink w:anchor="_Toc471554541" w:history="1">
             <w:r>
               <w:rPr>
                 <w:rStyle w:val="Hyperlink"/>
@@ -291,7 +291,7 @@
                 <w:noProof/>
                 <w:webHidden/>
               </w:rPr>
-              <w:instrText xml:space="preserve"> PAGEREF _Toc470956074 \h </w:instrText>
+              <w:instrText xml:space="preserve"> PAGEREF _Toc471554541 \h </w:instrText>
             </w:r>
             <w:r>
               <w:rPr>
@@ -332,7 +332,7 @@
               <w:noProof/>
             </w:rPr>
           </w:pPr>
-          <w:hyperlink w:anchor="_Toc470956075" w:history="1">
+          <w:hyperlink w:anchor="_Toc471554542" w:history="1">
             <w:r>
               <w:rPr>
                 <w:rStyle w:val="Hyperlink"/>
@@ -359,7 +359,7 @@
                 <w:noProof/>
                 <w:webHidden/>
               </w:rPr>
-              <w:instrText xml:space="preserve"> PAGEREF _Toc470956075 \h </w:instrText>
+              <w:instrText xml:space="preserve"> PAGEREF _Toc471554542 \h </w:instrText>
             </w:r>
             <w:r>
               <w:rPr>
@@ -400,7 +400,7 @@
               <w:noProof/>
             </w:rPr>
           </w:pPr>
-          <w:hyperlink w:anchor="_Toc470956076" w:history="1">
+          <w:hyperlink w:anchor="_Toc471554543" w:history="1">
             <w:r>
               <w:rPr>
                 <w:rStyle w:val="Hyperlink"/>
@@ -427,7 +427,7 @@
                 <w:noProof/>
                 <w:webHidden/>
               </w:rPr>
-              <w:instrText xml:space="preserve"> PAGEREF _Toc470956076 \h </w:instrText>
+              <w:instrText xml:space="preserve"> PAGEREF _Toc471554543 \h </w:instrText>
             </w:r>
             <w:r>
               <w:rPr>
@@ -468,7 +468,7 @@
               <w:noProof/>
             </w:rPr>
           </w:pPr>
-          <w:hyperlink w:anchor="_Toc470956077" w:history="1">
+          <w:hyperlink w:anchor="_Toc471554544" w:history="1">
             <w:r>
               <w:rPr>
                 <w:rStyle w:val="Hyperlink"/>
@@ -495,7 +495,7 @@
                 <w:noProof/>
                 <w:webHidden/>
               </w:rPr>
-              <w:instrText xml:space="preserve"> PAGEREF _Toc470956077 \h </w:instrText>
+              <w:instrText xml:space="preserve"> PAGEREF _Toc471554544 \h </w:instrText>
             </w:r>
             <w:r>
               <w:rPr>
@@ -536,7 +536,7 @@
               <w:noProof/>
             </w:rPr>
           </w:pPr>
-          <w:hyperlink w:anchor="_Toc470956078" w:history="1">
+          <w:hyperlink w:anchor="_Toc471554545" w:history="1">
             <w:r>
               <w:rPr>
                 <w:rStyle w:val="Hyperlink"/>
@@ -563,7 +563,7 @@
                 <w:noProof/>
                 <w:webHidden/>
               </w:rPr>
-              <w:instrText xml:space="preserve"> PAGEREF _Toc470956078 \h </w:instrText>
+              <w:instrText xml:space="preserve"> PAGEREF _Toc471554545 \h </w:instrText>
             </w:r>
             <w:r>
               <w:rPr>
@@ -604,7 +604,7 @@
               <w:noProof/>
             </w:rPr>
           </w:pPr>
-          <w:hyperlink w:anchor="_Toc470956079" w:history="1">
+          <w:hyperlink w:anchor="_Toc471554546" w:history="1">
             <w:r>
               <w:rPr>
                 <w:rStyle w:val="Hyperlink"/>
@@ -631,7 +631,7 @@
                 <w:noProof/>
                 <w:webHidden/>
               </w:rPr>
-              <w:instrText xml:space="preserve"> PAGEREF _Toc470956079 \h </w:instrText>
+              <w:instrText xml:space="preserve"> PAGEREF _Toc471554546 \h </w:instrText>
             </w:r>
             <w:r>
               <w:rPr>
@@ -672,7 +672,7 @@
               <w:noProof/>
             </w:rPr>
           </w:pPr>
-          <w:hyperlink w:anchor="_Toc470956080" w:history="1">
+          <w:hyperlink w:anchor="_Toc471554547" w:history="1">
             <w:r>
               <w:rPr>
                 <w:rStyle w:val="Hyperlink"/>
@@ -699,7 +699,7 @@
                 <w:noProof/>
                 <w:webHidden/>
               </w:rPr>
-              <w:instrText xml:space="preserve"> PAGEREF _Toc470956080 \h </w:instrText>
+              <w:instrText xml:space="preserve"> PAGEREF _Toc471554547 \h </w:instrText>
             </w:r>
             <w:r>
               <w:rPr>
@@ -740,7 +740,7 @@
               <w:noProof/>
             </w:rPr>
           </w:pPr>
-          <w:hyperlink w:anchor="_Toc470956081" w:history="1">
+          <w:hyperlink w:anchor="_Toc471554548" w:history="1">
             <w:r>
               <w:rPr>
                 <w:rStyle w:val="Hyperlink"/>
@@ -767,7 +767,7 @@
                 <w:noProof/>
                 <w:webHidden/>
               </w:rPr>
-              <w:instrText xml:space="preserve"> PAGEREF _Toc470956081 \h </w:instrText>
+              <w:instrText xml:space="preserve"> PAGEREF _Toc471554548 \h </w:instrText>
             </w:r>
             <w:r>
               <w:rPr>
@@ -808,7 +808,7 @@
               <w:noProof/>
             </w:rPr>
           </w:pPr>
-          <w:hyperlink w:anchor="_Toc470956082" w:history="1">
+          <w:hyperlink w:anchor="_Toc471554549" w:history="1">
             <w:r>
               <w:rPr>
                 <w:rStyle w:val="Hyperlink"/>
@@ -835,7 +835,7 @@
                 <w:noProof/>
                 <w:webHidden/>
               </w:rPr>
-              <w:instrText xml:space="preserve"> PAGEREF _Toc470956082 \h </w:instrText>
+              <w:instrText xml:space="preserve"> PAGEREF _Toc471554549 \h </w:instrText>
             </w:r>
             <w:r>
               <w:rPr>
@@ -876,7 +876,7 @@
               <w:noProof/>
             </w:rPr>
           </w:pPr>
-          <w:hyperlink w:anchor="_Toc470956083" w:history="1">
+          <w:hyperlink w:anchor="_Toc471554550" w:history="1">
             <w:r>
               <w:rPr>
                 <w:rStyle w:val="Hyperlink"/>
@@ -903,7 +903,7 @@
                 <w:noProof/>
                 <w:webHidden/>
               </w:rPr>
-              <w:instrText xml:space="preserve"> PAGEREF _Toc470956083 \h </w:instrText>
+              <w:instrText xml:space="preserve"> PAGEREF _Toc471554550 \h </w:instrText>
             </w:r>
             <w:r>
               <w:rPr>
@@ -944,7 +944,7 @@
               <w:noProof/>
             </w:rPr>
           </w:pPr>
-          <w:hyperlink w:anchor="_Toc470956084" w:history="1">
+          <w:hyperlink w:anchor="_Toc471554551" w:history="1">
             <w:r>
               <w:rPr>
                 <w:rStyle w:val="Hyperlink"/>
@@ -971,7 +971,7 @@
                 <w:noProof/>
                 <w:webHidden/>
               </w:rPr>
-              <w:instrText xml:space="preserve"> PAGEREF _Toc470956084 \h </w:instrText>
+              <w:instrText xml:space="preserve"> PAGEREF _Toc471554551 \h </w:instrText>
             </w:r>
             <w:r>
               <w:rPr>
@@ -1012,7 +1012,7 @@
               <w:noProof/>
             </w:rPr>
           </w:pPr>
-          <w:hyperlink w:anchor="_Toc470956085" w:history="1">
+          <w:hyperlink w:anchor="_Toc471554552" w:history="1">
             <w:r>
               <w:rPr>
                 <w:rStyle w:val="Hyperlink"/>
@@ -1039,7 +1039,7 @@
                 <w:noProof/>
                 <w:webHidden/>
               </w:rPr>
-              <w:instrText xml:space="preserve"> PAGEREF _Toc470956085 \h </w:instrText>
+              <w:instrText xml:space="preserve"> PAGEREF _Toc471554552 \h </w:instrText>
             </w:r>
             <w:r>
               <w:rPr>
@@ -1059,7 +1059,7 @@
                 <w:noProof/>
                 <w:webHidden/>
               </w:rPr>
-              <w:t>6</w:t>
+              <w:t>7</w:t>
             </w:r>
             <w:r>
               <w:rPr>
@@ -1080,7 +1080,7 @@
               <w:noProof/>
             </w:rPr>
           </w:pPr>
-          <w:hyperlink w:anchor="_Toc470956086" w:history="1">
+          <w:hyperlink w:anchor="_Toc471554553" w:history="1">
             <w:r>
               <w:rPr>
                 <w:rStyle w:val="Hyperlink"/>
@@ -1107,7 +1107,7 @@
                 <w:noProof/>
                 <w:webHidden/>
               </w:rPr>
-              <w:instrText xml:space="preserve"> PAGEREF _Toc470956086 \h </w:instrText>
+              <w:instrText xml:space="preserve"> PAGEREF _Toc471554553 \h </w:instrText>
             </w:r>
             <w:r>
               <w:rPr>
@@ -1148,7 +1148,7 @@
               <w:noProof/>
             </w:rPr>
           </w:pPr>
-          <w:hyperlink w:anchor="_Toc470956087" w:history="1">
+          <w:hyperlink w:anchor="_Toc471554554" w:history="1">
             <w:r>
               <w:rPr>
                 <w:rStyle w:val="Hyperlink"/>
@@ -1175,7 +1175,7 @@
                 <w:noProof/>
                 <w:webHidden/>
               </w:rPr>
-              <w:instrText xml:space="preserve"> PAGEREF _Toc470956087 \h </w:instrText>
+              <w:instrText xml:space="preserve"> PAGEREF _Toc471554554 \h </w:instrText>
             </w:r>
             <w:r>
               <w:rPr>
@@ -1216,7 +1216,7 @@
               <w:noProof/>
             </w:rPr>
           </w:pPr>
-          <w:hyperlink w:anchor="_Toc470956088" w:history="1">
+          <w:hyperlink w:anchor="_Toc471554555" w:history="1">
             <w:r>
               <w:rPr>
                 <w:rStyle w:val="Hyperlink"/>
@@ -1243,7 +1243,7 @@
                 <w:noProof/>
                 <w:webHidden/>
               </w:rPr>
-              <w:instrText xml:space="preserve"> PAGEREF _Toc470956088 \h </w:instrText>
+              <w:instrText xml:space="preserve"> PAGEREF _Toc471554555 \h </w:instrText>
             </w:r>
             <w:r>
               <w:rPr>
@@ -1290,7 +1290,7 @@
       <w:pPr>
         <w:pStyle w:val="Heading1"/>
       </w:pPr>
-      <w:bookmarkStart w:id="0" w:name="_Toc470956071"/>
+      <w:bookmarkStart w:id="0" w:name="_Toc471554538"/>
       <w:r>
         <w:t>Notice</w:t>
       </w:r>
@@ -1367,7 +1367,7 @@
       <w:pPr>
         <w:pStyle w:val="Heading1"/>
       </w:pPr>
-      <w:bookmarkStart w:id="1" w:name="_Toc470956072"/>
+      <w:bookmarkStart w:id="1" w:name="_Toc471554539"/>
       <w:r>
         <w:lastRenderedPageBreak/>
         <w:t>Starting/closing the program</w:t>
@@ -1487,7 +1487,7 @@
       <w:pPr>
         <w:pStyle w:val="Heading1"/>
       </w:pPr>
-      <w:bookmarkStart w:id="2" w:name="_Toc470956073"/>
+      <w:bookmarkStart w:id="2" w:name="_Toc471554540"/>
       <w:r>
         <w:t>Setting up a text hooker</w:t>
       </w:r>
@@ -1611,7 +1611,7 @@
       <w:pPr>
         <w:pStyle w:val="Heading1"/>
       </w:pPr>
-      <w:bookmarkStart w:id="3" w:name="_Toc470956074"/>
+      <w:bookmarkStart w:id="3" w:name="_Toc471554541"/>
       <w:r>
         <w:lastRenderedPageBreak/>
         <w:t>The main interface</w:t>
@@ -1810,7 +1810,7 @@
       <w:pPr>
         <w:pStyle w:val="Heading2"/>
       </w:pPr>
-      <w:bookmarkStart w:id="4" w:name="_Toc470956075"/>
+      <w:bookmarkStart w:id="4" w:name="_Toc471554542"/>
       <w:r>
         <w:t>Navigating the interface</w:t>
       </w:r>
@@ -1967,7 +1967,7 @@
       <w:pPr>
         <w:pStyle w:val="Heading2"/>
       </w:pPr>
-      <w:bookmarkStart w:id="5" w:name="_Toc470956076"/>
+      <w:bookmarkStart w:id="5" w:name="_Toc471554543"/>
       <w:r>
         <w:t>Word right click menu</w:t>
       </w:r>
@@ -2055,43 +2055,38 @@
     </w:p>
     <w:p>
       <w:r>
-        <w:t>“Copy to clipboard” will replace the clipboard contents with just that word (wit</w:t>
-      </w:r>
-      <w:bookmarkStart w:id="6" w:name="_GoBack"/>
+        <w:t>“Copy to clipboard” will replace the clipboard contents with just that word (without replacing the displayed text), for if you want to look up a word in another dictionary. If you copied a word and right click the word to the right of it, a new option will appear: “Append to clipboard”. This adds that word to the clipboard along with the previous one, for when you want to look up a word that isn’t being split correctly.</w:t>
+      </w:r>
+    </w:p>
+    <w:p>
+      <w:pPr>
+        <w:pStyle w:val="Heading2"/>
+      </w:pPr>
+      <w:bookmarkStart w:id="6" w:name="_Toc471554544"/>
+      <w:r>
+        <w:t>Minimizing to tray</w:t>
+      </w:r>
       <w:bookmarkEnd w:id="6"/>
-      <w:r>
-        <w:t>hout replacing the displayed text), for if you want to look up a word in another dictionary. If you copied a word and right click the word to the right of it, a new option will appear: “Append to clipboard”. This adds that word to the clipboard along with the previous one, for when you want to look up a word that isn’t being split correctly.</w:t>
-      </w:r>
-    </w:p>
-    <w:p>
-      <w:pPr>
-        <w:pStyle w:val="Heading2"/>
-      </w:pPr>
-      <w:bookmarkStart w:id="7" w:name="_Toc470956077"/>
-      <w:r>
-        <w:t>Minimizing to tray</w:t>
+    </w:p>
+    <w:p>
+      <w:r>
+        <w:t>If the UI is temporarily in the way, you can minimize it to the system tray through the context menu on the top-right.</w:t>
+      </w:r>
+    </w:p>
+    <w:p>
+      <w:r>
+        <w:t>Doing so will hide the interface. It will automatically reappear when a new line of Japanese text is detected (this can be turned off in the settings file), or when the tray icon is double clicked.</w:t>
+      </w:r>
+    </w:p>
+    <w:p>
+      <w:pPr>
+        <w:pStyle w:val="Heading1"/>
+      </w:pPr>
+      <w:bookmarkStart w:id="7" w:name="_Toc471554545"/>
+      <w:r>
+        <w:t>Word splitting</w:t>
       </w:r>
       <w:bookmarkEnd w:id="7"/>
-    </w:p>
-    <w:p>
-      <w:r>
-        <w:t>If the UI is temporarily in the way, you can minimize it to the system tray through the context menu on the top-right.</w:t>
-      </w:r>
-    </w:p>
-    <w:p>
-      <w:r>
-        <w:t>Doing so will hide the interface. It will automatically reappear when a new line of Japanese text is detected (this can be turned off in the settings file), or when the tray icon is double clicked.</w:t>
-      </w:r>
-    </w:p>
-    <w:p>
-      <w:pPr>
-        <w:pStyle w:val="Heading1"/>
-      </w:pPr>
-      <w:bookmarkStart w:id="8" w:name="_Toc470956078"/>
-      <w:r>
-        <w:t>Word splitting</w:t>
-      </w:r>
-      <w:bookmarkEnd w:id="8"/>
     </w:p>
     <w:p>
       <w:r>
@@ -2206,68 +2201,68 @@
       <w:pPr>
         <w:pStyle w:val="Heading1"/>
       </w:pPr>
-      <w:bookmarkStart w:id="9" w:name="_Toc470956079"/>
+      <w:bookmarkStart w:id="8" w:name="_Toc471554546"/>
       <w:r>
         <w:lastRenderedPageBreak/>
         <w:t>Selecting definitions</w:t>
       </w:r>
+      <w:bookmarkEnd w:id="8"/>
+    </w:p>
+    <w:p>
+      <w:r>
+        <w:t>Definitions are sorted by various criteria internally to try and put the best definition at the front. Unfortunately, this will not always work</w:t>
+      </w:r>
+      <w:r>
+        <w:t xml:space="preserve"> correctly, resulting in incorrect furigana.</w:t>
+      </w:r>
+    </w:p>
+    <w:p>
+      <w:r>
+        <w:t>To change the furigana, click on the word and scroll to the right definition (If the definition doesn’t exist [e.g. it’s a character’s name] see “custom dictionaries”) When the definition is closed, the furigana will be updated.</w:t>
+      </w:r>
+    </w:p>
+    <w:p>
+      <w:r>
+        <w:t>If a common word is getting assigned a rare definition, scroll to the right one and then right click the word and select “Set definition as default”. This will put that definition at the front the next time you encounter the word.</w:t>
+      </w:r>
+    </w:p>
+    <w:p>
+      <w:pPr>
+        <w:pStyle w:val="Heading1"/>
+      </w:pPr>
+      <w:bookmarkStart w:id="9" w:name="_Toc471554547"/>
+      <w:r>
+        <w:t>Known words list</w:t>
+      </w:r>
       <w:bookmarkEnd w:id="9"/>
     </w:p>
     <w:p>
       <w:r>
-        <w:t>Definitions are sorted by various criteria internally to try and put the best definition at the front. Unfortunately, this will not always work</w:t>
-      </w:r>
-      <w:r>
-        <w:t xml:space="preserve"> correctly, resulting in incorrect furigana.</w:t>
-      </w:r>
-    </w:p>
-    <w:p>
-      <w:r>
-        <w:t>To change the furigana, click on the word and scroll to the right definition (If the definition doesn’t exist [e.g. it’s a character’s name] see “custom dictionaries”) When the definition is closed, the furigana will be updated.</w:t>
-      </w:r>
-    </w:p>
-    <w:p>
-      <w:r>
-        <w:t>If a common word is getting assigned a rare definition, scroll to the right one and then right click the word and select “Set definition as default”. This will put that definition at the front the next time you encounter the word.</w:t>
-      </w:r>
-    </w:p>
-    <w:p>
-      <w:pPr>
-        <w:pStyle w:val="Heading1"/>
-      </w:pPr>
-      <w:bookmarkStart w:id="10" w:name="_Toc470956080"/>
-      <w:r>
-        <w:t>Known words list</w:t>
+        <w:t xml:space="preserve">It can be detrimental to learning to rely on furigana all the time and to keep looking up words you should already know. When you encounter a word that you should know, right click it and select “I know this word” to hide the furigana and highlight it in blue (so you feel slightly </w:t>
+      </w:r>
+      <w:proofErr w:type="gramStart"/>
+      <w:r>
+        <w:t>more guilty</w:t>
+      </w:r>
+      <w:proofErr w:type="gramEnd"/>
+      <w:r>
+        <w:t xml:space="preserve"> clicking on it to read the definition).</w:t>
+      </w:r>
+    </w:p>
+    <w:p>
+      <w:r>
+        <w:t>It’s a pain to do this for every word you already know of course, so if you have some sort of database of words you know, you can import them into Spark Reader. I’ll demonstrate with the most common one: Anki</w:t>
+      </w:r>
+    </w:p>
+    <w:p>
+      <w:pPr>
+        <w:pStyle w:val="Heading2"/>
+      </w:pPr>
+      <w:bookmarkStart w:id="10" w:name="_Toc471554548"/>
+      <w:r>
+        <w:t>Importing known words from Anki</w:t>
       </w:r>
       <w:bookmarkEnd w:id="10"/>
-    </w:p>
-    <w:p>
-      <w:r>
-        <w:t xml:space="preserve">It can be detrimental to learning to rely on furigana all the time and to keep looking up words you should already know. When you encounter a word that you should know, right click it and select “I know this word” to hide the furigana and highlight it in blue (so you feel slightly </w:t>
-      </w:r>
-      <w:proofErr w:type="gramStart"/>
-      <w:r>
-        <w:t>more guilty</w:t>
-      </w:r>
-      <w:proofErr w:type="gramEnd"/>
-      <w:r>
-        <w:t xml:space="preserve"> clicking on it to read the definition).</w:t>
-      </w:r>
-    </w:p>
-    <w:p>
-      <w:r>
-        <w:t>It’s a pain to do this for every word you already know of course, so if you have some sort of database of words you know, you can import them into Spark Reader. I’ll demonstrate with the most common one: Anki</w:t>
-      </w:r>
-    </w:p>
-    <w:p>
-      <w:pPr>
-        <w:pStyle w:val="Heading2"/>
-      </w:pPr>
-      <w:bookmarkStart w:id="11" w:name="_Toc470956081"/>
-      <w:r>
-        <w:t>Importing known words from Anki</w:t>
-      </w:r>
-      <w:bookmarkEnd w:id="11"/>
     </w:p>
     <w:p>
       <w:r>
@@ -2344,6 +2339,8 @@
       <w:r>
         <w:t>. I recommend the one that lets you export selected words in the card browser, because there you can filer out words you don’t know and only select ones you do for exporting.</w:t>
       </w:r>
+      <w:bookmarkStart w:id="11" w:name="_GoBack"/>
+      <w:bookmarkEnd w:id="11"/>
     </w:p>
     <w:p>
       <w:r>
@@ -2437,7 +2434,7 @@
       <w:pPr>
         <w:pStyle w:val="Heading2"/>
       </w:pPr>
-      <w:bookmarkStart w:id="12" w:name="_Toc470956082"/>
+      <w:bookmarkStart w:id="12" w:name="_Toc471554549"/>
       <w:r>
         <w:lastRenderedPageBreak/>
         <w:t>Importing words from other sources</w:t>
@@ -2462,7 +2459,7 @@
       <w:pPr>
         <w:pStyle w:val="Heading1"/>
       </w:pPr>
-      <w:bookmarkStart w:id="13" w:name="_Toc470956083"/>
+      <w:bookmarkStart w:id="13" w:name="_Toc471554550"/>
       <w:r>
         <w:t>Exporting words</w:t>
       </w:r>
@@ -2476,6 +2473,18 @@
     <w:p>
       <w:r>
         <w:t>All words are added to a file called “forAnki.csv” by default. When you have collected enough words, open Anki and go to File-Import (or press CTRL-I) and navigate to the file.</w:t>
+      </w:r>
+      <w:r>
+        <w:t xml:space="preserve"> Ensure Anki correctly detected that it is </w:t>
+      </w:r>
+      <w:r>
+        <w:rPr>
+          <w:b/>
+        </w:rPr>
+        <w:t>tab separated</w:t>
+      </w:r>
+      <w:r>
+        <w:t>, if not, change it or it won’t work properly.</w:t>
       </w:r>
     </w:p>
     <w:p>
@@ -2540,14 +2549,41 @@
         </w:numPr>
       </w:pPr>
       <w:r>
-        <w:t xml:space="preserve">context, or the full line from the VN the word was taken from </w:t>
+        <w:t>context, or the full line from</w:t>
+      </w:r>
+      <w:r>
+        <w:t xml:space="preserve"> the VN the word was taken from</w:t>
+      </w:r>
+    </w:p>
+    <w:p>
+      <w:pPr>
+        <w:pStyle w:val="ListParagraph"/>
+        <w:numPr>
+          <w:ilvl w:val="0"/>
+          <w:numId w:val="3"/>
+        </w:numPr>
+      </w:pPr>
+      <w:r>
+        <w:t>Kanji details (see “Heisig Kanji integration” to enable this feature, otherwise it will always be blank)</w:t>
+      </w:r>
+    </w:p>
+    <w:p>
+      <w:pPr>
+        <w:pStyle w:val="ListParagraph"/>
+        <w:numPr>
+          <w:ilvl w:val="0"/>
+          <w:numId w:val="3"/>
+        </w:numPr>
+      </w:pPr>
+      <w:r>
+        <w:t>User comment that you can optionally add in when exporting the word. You can use this to hint at who was speaking to who, or provide more context than just the line of text that you would otherwise forget when you import them later.</w:t>
       </w:r>
     </w:p>
     <w:p>
       <w:pPr>
         <w:pStyle w:val="Heading1"/>
       </w:pPr>
-      <w:bookmarkStart w:id="14" w:name="_Toc470956084"/>
+      <w:bookmarkStart w:id="14" w:name="_Toc471554551"/>
       <w:r>
         <w:t>Heisig Kanji integration</w:t>
       </w:r>
@@ -2667,8 +2703,9 @@
       <w:pPr>
         <w:pStyle w:val="Heading1"/>
       </w:pPr>
-      <w:bookmarkStart w:id="15" w:name="_Toc470956085"/>
-      <w:r>
+      <w:bookmarkStart w:id="15" w:name="_Toc471554552"/>
+      <w:r>
+        <w:lastRenderedPageBreak/>
         <w:t>The custom dictionary</w:t>
       </w:r>
       <w:bookmarkEnd w:id="15"/>
@@ -2707,7 +2744,6 @@
     </w:p>
     <w:p>
       <w:r>
-        <w:lastRenderedPageBreak/>
         <w:t>You can have any number of spellings or readings, and readings are optional for kana only words.</w:t>
       </w:r>
       <w:r>
@@ -2723,7 +2759,7 @@
       <w:pPr>
         <w:pStyle w:val="Heading1"/>
       </w:pPr>
-      <w:bookmarkStart w:id="16" w:name="_Toc470956086"/>
+      <w:bookmarkStart w:id="16" w:name="_Toc471554553"/>
       <w:r>
         <w:t>Settings</w:t>
       </w:r>
@@ -2747,7 +2783,13 @@
     </w:p>
     <w:p>
       <w:r>
-        <w:t>When you’ve changed a setting, press CTRL-S to save and select “Reload configuration file” to see your changes, or restart the program.</w:t>
+        <w:t>When you’ve changed a setting, press CTRL-S to save and select “Reload configuration file”</w:t>
+      </w:r>
+      <w:r>
+        <w:t xml:space="preserve"> within Spark Reader</w:t>
+      </w:r>
+      <w:r>
+        <w:t xml:space="preserve"> to see your changes, or restart the program.</w:t>
       </w:r>
     </w:p>
     <w:p>
@@ -2759,7 +2801,7 @@
       <w:pPr>
         <w:pStyle w:val="Heading1"/>
       </w:pPr>
-      <w:bookmarkStart w:id="17" w:name="_Toc470956087"/>
+      <w:bookmarkStart w:id="17" w:name="_Toc471554554"/>
       <w:r>
         <w:t>Troubleshooting</w:t>
       </w:r>
@@ -2817,7 +2859,7 @@
       <w:pPr>
         <w:pStyle w:val="Heading1"/>
       </w:pPr>
-      <w:bookmarkStart w:id="18" w:name="_Toc470956088"/>
+      <w:bookmarkStart w:id="18" w:name="_Toc471554555"/>
       <w:r>
         <w:t>Multiplayer (WIP)</w:t>
       </w:r>
@@ -2859,7 +2901,11 @@
         <w:t xml:space="preserve">One player has to host the game, by opening the context menu and going to Multiplayer-&gt;host. </w:t>
       </w:r>
       <w:r>
-        <w:t>This player has to announce his/her IP address to the other players who can then join. If the other players are not on the same LAN, the host has to port forward port 11037 for multiplayer to work. The host is used as the “reference point” for all of the clients.</w:t>
+        <w:t xml:space="preserve">This player has to announce his/her IP address to the other players who can then join. If the other players </w:t>
+      </w:r>
+      <w:r>
+        <w:lastRenderedPageBreak/>
+        <w:t>are not on the same LAN, the host has to port forward port 11037 for multiplayer to work. The host is used as the “reference point” for all of the clients.</w:t>
       </w:r>
     </w:p>
     <w:p>
@@ -4048,7 +4094,7 @@
 </file>
 
 <file path=customXml/itemProps1.xml><?xml version="1.0" encoding="utf-8"?>
-<ds:datastoreItem xmlns:ds="http://schemas.openxmlformats.org/officeDocument/2006/customXml" ds:itemID="{A710B3B0-7BA2-442A-B379-3014AF7FA7F3}">
+<ds:datastoreItem xmlns:ds="http://schemas.openxmlformats.org/officeDocument/2006/customXml" ds:itemID="{6DE4996B-D44D-41BD-957E-63A6379B011B}">
   <ds:schemaRefs>
     <ds:schemaRef ds:uri="http://schemas.openxmlformats.org/officeDocument/2006/bibliography"/>
   </ds:schemaRefs>

</xml_diff>

<commit_message>
Fixed some exported definitions starting with a new line
</commit_message>
<xml_diff>
--- a/manual.docx
+++ b/manual.docx
@@ -2339,8 +2339,6 @@
       <w:r>
         <w:t>. I recommend the one that lets you export selected words in the card browser, because there you can filer out words you don’t know and only select ones you do for exporting.</w:t>
       </w:r>
-      <w:bookmarkStart w:id="11" w:name="_GoBack"/>
-      <w:bookmarkEnd w:id="11"/>
     </w:p>
     <w:p>
       <w:r>
@@ -2434,36 +2432,36 @@
       <w:pPr>
         <w:pStyle w:val="Heading2"/>
       </w:pPr>
-      <w:bookmarkStart w:id="12" w:name="_Toc471554549"/>
+      <w:bookmarkStart w:id="11" w:name="_Toc471554549"/>
       <w:r>
         <w:lastRenderedPageBreak/>
         <w:t>Importing words from other sources</w:t>
       </w:r>
+      <w:bookmarkEnd w:id="11"/>
+    </w:p>
+    <w:p>
+      <w:r>
+        <w:t>Any program that exports tab separated csv word lists</w:t>
+      </w:r>
+      <w:r>
+        <w:t>, or a plain text word list with a new word on each line,</w:t>
+      </w:r>
+      <w:r>
+        <w:t xml:space="preserve"> will work with the import feature.</w:t>
+      </w:r>
+      <w:r>
+        <w:t xml:space="preserve"> You can also find a list of words (or an Anki deck) with the 2000 most common Japanese words or something on the internet and import that.</w:t>
+      </w:r>
+    </w:p>
+    <w:p>
+      <w:pPr>
+        <w:pStyle w:val="Heading1"/>
+      </w:pPr>
+      <w:bookmarkStart w:id="12" w:name="_Toc471554550"/>
+      <w:r>
+        <w:t>Exporting words</w:t>
+      </w:r>
       <w:bookmarkEnd w:id="12"/>
-    </w:p>
-    <w:p>
-      <w:r>
-        <w:t>Any program that exports tab separated csv word lists</w:t>
-      </w:r>
-      <w:r>
-        <w:t>, or a plain text word list with a new word on each line,</w:t>
-      </w:r>
-      <w:r>
-        <w:t xml:space="preserve"> will work with the import feature.</w:t>
-      </w:r>
-      <w:r>
-        <w:t xml:space="preserve"> You can also find a list of words (or an Anki deck) with the 2000 most common Japanese words or something on the internet and import that.</w:t>
-      </w:r>
-    </w:p>
-    <w:p>
-      <w:pPr>
-        <w:pStyle w:val="Heading1"/>
-      </w:pPr>
-      <w:bookmarkStart w:id="13" w:name="_Toc471554550"/>
-      <w:r>
-        <w:t>Exporting words</w:t>
-      </w:r>
-      <w:bookmarkEnd w:id="13"/>
     </w:p>
     <w:p>
       <w:r>
@@ -2583,11 +2581,11 @@
       <w:pPr>
         <w:pStyle w:val="Heading1"/>
       </w:pPr>
-      <w:bookmarkStart w:id="14" w:name="_Toc471554551"/>
+      <w:bookmarkStart w:id="13" w:name="_Toc471554551"/>
       <w:r>
         <w:t>Heisig Kanji integration</w:t>
       </w:r>
-      <w:bookmarkEnd w:id="14"/>
+      <w:bookmarkEnd w:id="13"/>
     </w:p>
     <w:p>
       <w:r>
@@ -2703,116 +2701,121 @@
       <w:pPr>
         <w:pStyle w:val="Heading1"/>
       </w:pPr>
-      <w:bookmarkStart w:id="15" w:name="_Toc471554552"/>
+      <w:bookmarkStart w:id="14" w:name="_Toc471554552"/>
       <w:r>
         <w:lastRenderedPageBreak/>
         <w:t>The custom dictionary</w:t>
       </w:r>
+      <w:bookmarkEnd w:id="14"/>
+    </w:p>
+    <w:p>
+      <w:r>
+        <w:t>You will inevitably encounter names in text that won’t be in the dictionary, or made up words. For words like this, you can add them to a custom dictionary to stop the automatic splitter from getting confused and so it can show correct furigana.</w:t>
+      </w:r>
+    </w:p>
+    <w:p>
+      <w:r>
+        <w:t>Right now, there is no GUI for adding custom words… so you’re going to need to put them in the customDict.txt text file yourself. The format is the same as the EDICT format:</w:t>
+      </w:r>
+    </w:p>
+    <w:p>
+      <w:pPr>
+        <w:jc w:val="center"/>
+      </w:pPr>
+      <w:r>
+        <w:t>Spelling</w:t>
+      </w:r>
+      <w:proofErr w:type="gramStart"/>
+      <w:r>
+        <w:t>1;Spelling</w:t>
+      </w:r>
+      <w:proofErr w:type="gramEnd"/>
+      <w:r>
+        <w:t>2;Spelling3 [reading1;reading</w:t>
+      </w:r>
+      <w:r>
+        <w:t>2;reading3] /(tag1)(tag2)(tag3)</w:t>
+      </w:r>
+      <w:r>
+        <w:t>def1/def2/def3/code/</w:t>
+      </w:r>
+    </w:p>
+    <w:p>
+      <w:r>
+        <w:t>You can have any number of spellings or readings, and readings are optional for kana only words.</w:t>
+      </w:r>
+      <w:r>
+        <w:t xml:space="preserve"> Most of the time, the only tag you’ll need is (n) for nouns. Any number of definitions lines can be added, and the last line of the “definitions” is used as an internal ID code, set this to something random.</w:t>
+      </w:r>
+    </w:p>
+    <w:p>
+      <w:r>
+        <w:t>Please try follow the format exactly or things might not work right (When the word adding GUI is made you won’t have to worry about this). For this reason, 2 custom words have been added to the dictionary already so you can see how to format your own.</w:t>
+      </w:r>
+    </w:p>
+    <w:p>
+      <w:pPr>
+        <w:pStyle w:val="Heading1"/>
+      </w:pPr>
+      <w:bookmarkStart w:id="15" w:name="_Toc471554553"/>
+      <w:r>
+        <w:t>Settings</w:t>
+      </w:r>
       <w:bookmarkEnd w:id="15"/>
     </w:p>
     <w:p>
       <w:r>
-        <w:t>You will inevitably encounter names in text that won’t be in the dictionary, or made up words. For words like this, you can add them to a custom dictionary to stop the automatic splitter from getting confused and so it can show correct furigana.</w:t>
-      </w:r>
-    </w:p>
-    <w:p>
-      <w:r>
-        <w:t>Right now, there is no GUI for adding custom words… so you’re going to need to put them in the customDict.txt text file yourself. The format is the same as the EDICT format:</w:t>
-      </w:r>
-    </w:p>
-    <w:p>
-      <w:pPr>
-        <w:jc w:val="center"/>
-      </w:pPr>
-      <w:r>
-        <w:t>Spelling</w:t>
-      </w:r>
-      <w:proofErr w:type="gramStart"/>
-      <w:r>
-        <w:t>1;Spelling</w:t>
-      </w:r>
-      <w:proofErr w:type="gramEnd"/>
-      <w:r>
-        <w:t>2;Spelling3 [reading1;reading</w:t>
-      </w:r>
-      <w:r>
-        <w:t>2;reading3] /(tag1)(tag2)(tag3)</w:t>
-      </w:r>
-      <w:r>
-        <w:t>def1/def2/def3/code/</w:t>
-      </w:r>
-    </w:p>
-    <w:p>
-      <w:r>
-        <w:t>You can have any number of spellings or readings, and readings are optional for kana only words.</w:t>
-      </w:r>
-      <w:r>
-        <w:t xml:space="preserve"> Most of the time, the only tag you’ll need is (n) for nouns. Any number of definitions lines can be added, and the last line of the “definitions” is used as an internal ID code, set this to something random.</w:t>
-      </w:r>
-    </w:p>
-    <w:p>
-      <w:r>
-        <w:t>Please try follow the format exactly or things might not work right (When the word adding GUI is made you won’t have to worry about this). For this reason, 2 custom words have been added to the dictionary already so you can see how to format your own.</w:t>
+        <w:t xml:space="preserve">If you don’t like the fonts, colors </w:t>
+      </w:r>
+      <w:proofErr w:type="spellStart"/>
+      <w:r>
+        <w:t>etc</w:t>
+      </w:r>
+      <w:proofErr w:type="spellEnd"/>
+      <w:r>
+        <w:t xml:space="preserve">, you can change almost all of it in the settings.txt file. </w:t>
+      </w:r>
+      <w:r>
+        <w:t>The file itself contains information on how each option works, and their names should make it somewhat easy to see what they do.</w:t>
+      </w:r>
+    </w:p>
+    <w:p>
+      <w:r>
+        <w:t>When you’ve changed a setting, press CTRL-S to save and select “Reload configuration file”</w:t>
+      </w:r>
+      <w:r>
+        <w:t xml:space="preserve"> within Spark Reader</w:t>
+      </w:r>
+      <w:r>
+        <w:t xml:space="preserve"> to see your changes, or restart the program.</w:t>
+      </w:r>
+    </w:p>
+    <w:p>
+      <w:r>
+        <w:t xml:space="preserve">It’s recommended to change the width of the program to the width of the game you are reading through. </w:t>
       </w:r>
     </w:p>
     <w:p>
       <w:pPr>
         <w:pStyle w:val="Heading1"/>
       </w:pPr>
-      <w:bookmarkStart w:id="16" w:name="_Toc471554553"/>
-      <w:r>
-        <w:t>Settings</w:t>
+      <w:bookmarkStart w:id="16" w:name="_Toc471554554"/>
+      <w:r>
+        <w:t>Troubleshooting</w:t>
       </w:r>
       <w:bookmarkEnd w:id="16"/>
     </w:p>
     <w:p>
-      <w:r>
-        <w:t xml:space="preserve">If you don’t like the fonts, colors </w:t>
-      </w:r>
-      <w:proofErr w:type="spellStart"/>
-      <w:r>
-        <w:t>etc</w:t>
-      </w:r>
-      <w:proofErr w:type="spellEnd"/>
-      <w:r>
-        <w:t xml:space="preserve">, you can change almost all of it in the settings.txt file. </w:t>
-      </w:r>
-      <w:r>
-        <w:t>The file itself contains information on how each option works, and their names should make it somewhat easy to see what they do.</w:t>
-      </w:r>
-    </w:p>
-    <w:p>
-      <w:r>
-        <w:t>When you’ve changed a setting, press CTRL-S to save and select “Reload configuration file”</w:t>
-      </w:r>
-      <w:r>
-        <w:t xml:space="preserve"> within Spark Reader</w:t>
-      </w:r>
-      <w:r>
-        <w:t xml:space="preserve"> to see your changes, or restart the program.</w:t>
-      </w:r>
-    </w:p>
-    <w:p>
-      <w:r>
-        <w:t xml:space="preserve">It’s recommended to change the width of the program to the width of the game you are reading through. </w:t>
-      </w:r>
-    </w:p>
-    <w:p>
-      <w:pPr>
-        <w:pStyle w:val="Heading1"/>
-      </w:pPr>
-      <w:bookmarkStart w:id="17" w:name="_Toc471554554"/>
-      <w:r>
-        <w:t>Troubleshooting</w:t>
-      </w:r>
+      <w:pPr>
+        <w:pStyle w:val="Subtitle"/>
+      </w:pPr>
+      <w:r>
+        <w:t>Clicks are going ‘through’ Spark Reader t</w:t>
+      </w:r>
+      <w:bookmarkStart w:id="17" w:name="_GoBack"/>
       <w:bookmarkEnd w:id="17"/>
-    </w:p>
-    <w:p>
-      <w:pPr>
-        <w:pStyle w:val="Subtitle"/>
-      </w:pPr>
-      <w:r>
-        <w:t>Clicks are going ‘through’ Spark Reader to the program/game below it</w:t>
+      <w:r>
+        <w:t>o the program/game below it</w:t>
       </w:r>
     </w:p>
     <w:p>
@@ -4094,7 +4097,7 @@
 </file>
 
 <file path=customXml/itemProps1.xml><?xml version="1.0" encoding="utf-8"?>
-<ds:datastoreItem xmlns:ds="http://schemas.openxmlformats.org/officeDocument/2006/customXml" ds:itemID="{6DE4996B-D44D-41BD-957E-63A6379B011B}">
+<ds:datastoreItem xmlns:ds="http://schemas.openxmlformats.org/officeDocument/2006/customXml" ds:itemID="{11E38708-04A6-4A00-9787-474CD8CDBE9C}">
   <ds:schemaRefs>
     <ds:schemaRef ds:uri="http://schemas.openxmlformats.org/officeDocument/2006/bibliography"/>
   </ds:schemaRefs>

</xml_diff>

<commit_message>
More misc. tweakable options, fixes and manual update
</commit_message>
<xml_diff>
--- a/manual.docx
+++ b/manual.docx
@@ -40,6 +40,8 @@
           <w:r>
             <w:t>Table of Contents</w:t>
           </w:r>
+          <w:bookmarkStart w:id="0" w:name="_GoBack"/>
+          <w:bookmarkEnd w:id="0"/>
         </w:p>
         <w:p>
           <w:pPr>
@@ -60,7 +62,7 @@
           <w:r>
             <w:fldChar w:fldCharType="separate"/>
           </w:r>
-          <w:hyperlink w:anchor="_Toc471554538" w:history="1">
+          <w:hyperlink w:anchor="_Toc472448016" w:history="1">
             <w:r>
               <w:rPr>
                 <w:rStyle w:val="Hyperlink"/>
@@ -87,7 +89,7 @@
                 <w:noProof/>
                 <w:webHidden/>
               </w:rPr>
-              <w:instrText xml:space="preserve"> PAGEREF _Toc471554538 \h </w:instrText>
+              <w:instrText xml:space="preserve"> PAGEREF _Toc472448016 \h </w:instrText>
             </w:r>
             <w:r>
               <w:rPr>
@@ -128,7 +130,7 @@
               <w:noProof/>
             </w:rPr>
           </w:pPr>
-          <w:hyperlink w:anchor="_Toc471554539" w:history="1">
+          <w:hyperlink w:anchor="_Toc472448017" w:history="1">
             <w:r>
               <w:rPr>
                 <w:rStyle w:val="Hyperlink"/>
@@ -155,7 +157,7 @@
                 <w:noProof/>
                 <w:webHidden/>
               </w:rPr>
-              <w:instrText xml:space="preserve"> PAGEREF _Toc471554539 \h </w:instrText>
+              <w:instrText xml:space="preserve"> PAGEREF _Toc472448017 \h </w:instrText>
             </w:r>
             <w:r>
               <w:rPr>
@@ -196,7 +198,7 @@
               <w:noProof/>
             </w:rPr>
           </w:pPr>
-          <w:hyperlink w:anchor="_Toc471554540" w:history="1">
+          <w:hyperlink w:anchor="_Toc472448018" w:history="1">
             <w:r>
               <w:rPr>
                 <w:rStyle w:val="Hyperlink"/>
@@ -223,7 +225,7 @@
                 <w:noProof/>
                 <w:webHidden/>
               </w:rPr>
-              <w:instrText xml:space="preserve"> PAGEREF _Toc471554540 \h </w:instrText>
+              <w:instrText xml:space="preserve"> PAGEREF _Toc472448018 \h </w:instrText>
             </w:r>
             <w:r>
               <w:rPr>
@@ -264,7 +266,7 @@
               <w:noProof/>
             </w:rPr>
           </w:pPr>
-          <w:hyperlink w:anchor="_Toc471554541" w:history="1">
+          <w:hyperlink w:anchor="_Toc472448019" w:history="1">
             <w:r>
               <w:rPr>
                 <w:rStyle w:val="Hyperlink"/>
@@ -291,7 +293,7 @@
                 <w:noProof/>
                 <w:webHidden/>
               </w:rPr>
-              <w:instrText xml:space="preserve"> PAGEREF _Toc471554541 \h </w:instrText>
+              <w:instrText xml:space="preserve"> PAGEREF _Toc472448019 \h </w:instrText>
             </w:r>
             <w:r>
               <w:rPr>
@@ -332,7 +334,7 @@
               <w:noProof/>
             </w:rPr>
           </w:pPr>
-          <w:hyperlink w:anchor="_Toc471554542" w:history="1">
+          <w:hyperlink w:anchor="_Toc472448020" w:history="1">
             <w:r>
               <w:rPr>
                 <w:rStyle w:val="Hyperlink"/>
@@ -359,7 +361,7 @@
                 <w:noProof/>
                 <w:webHidden/>
               </w:rPr>
-              <w:instrText xml:space="preserve"> PAGEREF _Toc471554542 \h </w:instrText>
+              <w:instrText xml:space="preserve"> PAGEREF _Toc472448020 \h </w:instrText>
             </w:r>
             <w:r>
               <w:rPr>
@@ -400,7 +402,7 @@
               <w:noProof/>
             </w:rPr>
           </w:pPr>
-          <w:hyperlink w:anchor="_Toc471554543" w:history="1">
+          <w:hyperlink w:anchor="_Toc472448021" w:history="1">
             <w:r>
               <w:rPr>
                 <w:rStyle w:val="Hyperlink"/>
@@ -427,7 +429,7 @@
                 <w:noProof/>
                 <w:webHidden/>
               </w:rPr>
-              <w:instrText xml:space="preserve"> PAGEREF _Toc471554543 \h </w:instrText>
+              <w:instrText xml:space="preserve"> PAGEREF _Toc472448021 \h </w:instrText>
             </w:r>
             <w:r>
               <w:rPr>
@@ -468,7 +470,7 @@
               <w:noProof/>
             </w:rPr>
           </w:pPr>
-          <w:hyperlink w:anchor="_Toc471554544" w:history="1">
+          <w:hyperlink w:anchor="_Toc472448022" w:history="1">
             <w:r>
               <w:rPr>
                 <w:rStyle w:val="Hyperlink"/>
@@ -495,7 +497,7 @@
                 <w:noProof/>
                 <w:webHidden/>
               </w:rPr>
-              <w:instrText xml:space="preserve"> PAGEREF _Toc471554544 \h </w:instrText>
+              <w:instrText xml:space="preserve"> PAGEREF _Toc472448022 \h </w:instrText>
             </w:r>
             <w:r>
               <w:rPr>
@@ -536,7 +538,7 @@
               <w:noProof/>
             </w:rPr>
           </w:pPr>
-          <w:hyperlink w:anchor="_Toc471554545" w:history="1">
+          <w:hyperlink w:anchor="_Toc472448023" w:history="1">
             <w:r>
               <w:rPr>
                 <w:rStyle w:val="Hyperlink"/>
@@ -563,7 +565,7 @@
                 <w:noProof/>
                 <w:webHidden/>
               </w:rPr>
-              <w:instrText xml:space="preserve"> PAGEREF _Toc471554545 \h </w:instrText>
+              <w:instrText xml:space="preserve"> PAGEREF _Toc472448023 \h </w:instrText>
             </w:r>
             <w:r>
               <w:rPr>
@@ -604,7 +606,7 @@
               <w:noProof/>
             </w:rPr>
           </w:pPr>
-          <w:hyperlink w:anchor="_Toc471554546" w:history="1">
+          <w:hyperlink w:anchor="_Toc472448024" w:history="1">
             <w:r>
               <w:rPr>
                 <w:rStyle w:val="Hyperlink"/>
@@ -631,7 +633,7 @@
                 <w:noProof/>
                 <w:webHidden/>
               </w:rPr>
-              <w:instrText xml:space="preserve"> PAGEREF _Toc471554546 \h </w:instrText>
+              <w:instrText xml:space="preserve"> PAGEREF _Toc472448024 \h </w:instrText>
             </w:r>
             <w:r>
               <w:rPr>
@@ -672,7 +674,7 @@
               <w:noProof/>
             </w:rPr>
           </w:pPr>
-          <w:hyperlink w:anchor="_Toc471554547" w:history="1">
+          <w:hyperlink w:anchor="_Toc472448025" w:history="1">
             <w:r>
               <w:rPr>
                 <w:rStyle w:val="Hyperlink"/>
@@ -699,7 +701,7 @@
                 <w:noProof/>
                 <w:webHidden/>
               </w:rPr>
-              <w:instrText xml:space="preserve"> PAGEREF _Toc471554547 \h </w:instrText>
+              <w:instrText xml:space="preserve"> PAGEREF _Toc472448025 \h </w:instrText>
             </w:r>
             <w:r>
               <w:rPr>
@@ -740,7 +742,7 @@
               <w:noProof/>
             </w:rPr>
           </w:pPr>
-          <w:hyperlink w:anchor="_Toc471554548" w:history="1">
+          <w:hyperlink w:anchor="_Toc472448026" w:history="1">
             <w:r>
               <w:rPr>
                 <w:rStyle w:val="Hyperlink"/>
@@ -767,7 +769,7 @@
                 <w:noProof/>
                 <w:webHidden/>
               </w:rPr>
-              <w:instrText xml:space="preserve"> PAGEREF _Toc471554548 \h </w:instrText>
+              <w:instrText xml:space="preserve"> PAGEREF _Toc472448026 \h </w:instrText>
             </w:r>
             <w:r>
               <w:rPr>
@@ -808,7 +810,7 @@
               <w:noProof/>
             </w:rPr>
           </w:pPr>
-          <w:hyperlink w:anchor="_Toc471554549" w:history="1">
+          <w:hyperlink w:anchor="_Toc472448027" w:history="1">
             <w:r>
               <w:rPr>
                 <w:rStyle w:val="Hyperlink"/>
@@ -835,7 +837,7 @@
                 <w:noProof/>
                 <w:webHidden/>
               </w:rPr>
-              <w:instrText xml:space="preserve"> PAGEREF _Toc471554549 \h </w:instrText>
+              <w:instrText xml:space="preserve"> PAGEREF _Toc472448027 \h </w:instrText>
             </w:r>
             <w:r>
               <w:rPr>
@@ -876,7 +878,7 @@
               <w:noProof/>
             </w:rPr>
           </w:pPr>
-          <w:hyperlink w:anchor="_Toc471554550" w:history="1">
+          <w:hyperlink w:anchor="_Toc472448028" w:history="1">
             <w:r>
               <w:rPr>
                 <w:rStyle w:val="Hyperlink"/>
@@ -903,7 +905,7 @@
                 <w:noProof/>
                 <w:webHidden/>
               </w:rPr>
-              <w:instrText xml:space="preserve"> PAGEREF _Toc471554550 \h </w:instrText>
+              <w:instrText xml:space="preserve"> PAGEREF _Toc472448028 \h </w:instrText>
             </w:r>
             <w:r>
               <w:rPr>
@@ -944,7 +946,7 @@
               <w:noProof/>
             </w:rPr>
           </w:pPr>
-          <w:hyperlink w:anchor="_Toc471554551" w:history="1">
+          <w:hyperlink w:anchor="_Toc472448029" w:history="1">
             <w:r>
               <w:rPr>
                 <w:rStyle w:val="Hyperlink"/>
@@ -971,7 +973,7 @@
                 <w:noProof/>
                 <w:webHidden/>
               </w:rPr>
-              <w:instrText xml:space="preserve"> PAGEREF _Toc471554551 \h </w:instrText>
+              <w:instrText xml:space="preserve"> PAGEREF _Toc472448029 \h </w:instrText>
             </w:r>
             <w:r>
               <w:rPr>
@@ -1012,7 +1014,7 @@
               <w:noProof/>
             </w:rPr>
           </w:pPr>
-          <w:hyperlink w:anchor="_Toc471554552" w:history="1">
+          <w:hyperlink w:anchor="_Toc472448030" w:history="1">
             <w:r>
               <w:rPr>
                 <w:rStyle w:val="Hyperlink"/>
@@ -1039,7 +1041,7 @@
                 <w:noProof/>
                 <w:webHidden/>
               </w:rPr>
-              <w:instrText xml:space="preserve"> PAGEREF _Toc471554552 \h </w:instrText>
+              <w:instrText xml:space="preserve"> PAGEREF _Toc472448030 \h </w:instrText>
             </w:r>
             <w:r>
               <w:rPr>
@@ -1080,7 +1082,7 @@
               <w:noProof/>
             </w:rPr>
           </w:pPr>
-          <w:hyperlink w:anchor="_Toc471554553" w:history="1">
+          <w:hyperlink w:anchor="_Toc472448031" w:history="1">
             <w:r>
               <w:rPr>
                 <w:rStyle w:val="Hyperlink"/>
@@ -1107,7 +1109,7 @@
                 <w:noProof/>
                 <w:webHidden/>
               </w:rPr>
-              <w:instrText xml:space="preserve"> PAGEREF _Toc471554553 \h </w:instrText>
+              <w:instrText xml:space="preserve"> PAGEREF _Toc472448031 \h </w:instrText>
             </w:r>
             <w:r>
               <w:rPr>
@@ -1148,7 +1150,7 @@
               <w:noProof/>
             </w:rPr>
           </w:pPr>
-          <w:hyperlink w:anchor="_Toc471554554" w:history="1">
+          <w:hyperlink w:anchor="_Toc472448032" w:history="1">
             <w:r>
               <w:rPr>
                 <w:rStyle w:val="Hyperlink"/>
@@ -1175,7 +1177,7 @@
                 <w:noProof/>
                 <w:webHidden/>
               </w:rPr>
-              <w:instrText xml:space="preserve"> PAGEREF _Toc471554554 \h </w:instrText>
+              <w:instrText xml:space="preserve"> PAGEREF _Toc472448032 \h </w:instrText>
             </w:r>
             <w:r>
               <w:rPr>
@@ -1216,7 +1218,7 @@
               <w:noProof/>
             </w:rPr>
           </w:pPr>
-          <w:hyperlink w:anchor="_Toc471554555" w:history="1">
+          <w:hyperlink w:anchor="_Toc472448033" w:history="1">
             <w:r>
               <w:rPr>
                 <w:rStyle w:val="Hyperlink"/>
@@ -1243,7 +1245,7 @@
                 <w:noProof/>
                 <w:webHidden/>
               </w:rPr>
-              <w:instrText xml:space="preserve"> PAGEREF _Toc471554555 \h </w:instrText>
+              <w:instrText xml:space="preserve"> PAGEREF _Toc472448033 \h </w:instrText>
             </w:r>
             <w:r>
               <w:rPr>
@@ -1290,11 +1292,11 @@
       <w:pPr>
         <w:pStyle w:val="Heading1"/>
       </w:pPr>
-      <w:bookmarkStart w:id="0" w:name="_Toc471554538"/>
+      <w:bookmarkStart w:id="1" w:name="_Toc472448016"/>
       <w:r>
         <w:t>Notice</w:t>
       </w:r>
-      <w:bookmarkEnd w:id="0"/>
+      <w:bookmarkEnd w:id="1"/>
     </w:p>
     <w:p>
       <w:r>
@@ -1367,12 +1369,12 @@
       <w:pPr>
         <w:pStyle w:val="Heading1"/>
       </w:pPr>
-      <w:bookmarkStart w:id="1" w:name="_Toc471554539"/>
+      <w:bookmarkStart w:id="2" w:name="_Toc472448017"/>
       <w:r>
         <w:lastRenderedPageBreak/>
         <w:t>Starting/closing the program</w:t>
       </w:r>
-      <w:bookmarkEnd w:id="1"/>
+      <w:bookmarkEnd w:id="2"/>
     </w:p>
     <w:p>
       <w:r>
@@ -1487,11 +1489,11 @@
       <w:pPr>
         <w:pStyle w:val="Heading1"/>
       </w:pPr>
-      <w:bookmarkStart w:id="2" w:name="_Toc471554540"/>
+      <w:bookmarkStart w:id="3" w:name="_Toc472448018"/>
       <w:r>
         <w:t>Setting up a text hooker</w:t>
       </w:r>
-      <w:bookmarkEnd w:id="2"/>
+      <w:bookmarkEnd w:id="3"/>
     </w:p>
     <w:p>
       <w:r>
@@ -1611,12 +1613,12 @@
       <w:pPr>
         <w:pStyle w:val="Heading1"/>
       </w:pPr>
-      <w:bookmarkStart w:id="3" w:name="_Toc471554541"/>
+      <w:bookmarkStart w:id="4" w:name="_Toc472448019"/>
       <w:r>
         <w:lastRenderedPageBreak/>
         <w:t>The main interface</w:t>
       </w:r>
-      <w:bookmarkEnd w:id="3"/>
+      <w:bookmarkEnd w:id="4"/>
     </w:p>
     <w:p>
       <w:r>
@@ -1810,11 +1812,11 @@
       <w:pPr>
         <w:pStyle w:val="Heading2"/>
       </w:pPr>
-      <w:bookmarkStart w:id="4" w:name="_Toc471554542"/>
+      <w:bookmarkStart w:id="5" w:name="_Toc472448020"/>
       <w:r>
         <w:t>Navigating the interface</w:t>
       </w:r>
-      <w:bookmarkEnd w:id="4"/>
+      <w:bookmarkEnd w:id="5"/>
     </w:p>
     <w:p>
       <w:r>
@@ -1967,11 +1969,11 @@
       <w:pPr>
         <w:pStyle w:val="Heading2"/>
       </w:pPr>
-      <w:bookmarkStart w:id="5" w:name="_Toc471554543"/>
+      <w:bookmarkStart w:id="6" w:name="_Toc472448021"/>
       <w:r>
         <w:t>Word right click menu</w:t>
       </w:r>
-      <w:bookmarkEnd w:id="5"/>
+      <w:bookmarkEnd w:id="6"/>
     </w:p>
     <w:p>
       <w:r>
@@ -2062,11 +2064,11 @@
       <w:pPr>
         <w:pStyle w:val="Heading2"/>
       </w:pPr>
-      <w:bookmarkStart w:id="6" w:name="_Toc471554544"/>
+      <w:bookmarkStart w:id="7" w:name="_Toc472448022"/>
       <w:r>
         <w:t>Minimizing to tray</w:t>
       </w:r>
-      <w:bookmarkEnd w:id="6"/>
+      <w:bookmarkEnd w:id="7"/>
     </w:p>
     <w:p>
       <w:r>
@@ -2082,11 +2084,11 @@
       <w:pPr>
         <w:pStyle w:val="Heading1"/>
       </w:pPr>
-      <w:bookmarkStart w:id="7" w:name="_Toc471554545"/>
+      <w:bookmarkStart w:id="8" w:name="_Toc472448023"/>
       <w:r>
         <w:t>Word splitting</w:t>
       </w:r>
-      <w:bookmarkEnd w:id="7"/>
+      <w:bookmarkEnd w:id="8"/>
     </w:p>
     <w:p>
       <w:r>
@@ -2201,12 +2203,12 @@
       <w:pPr>
         <w:pStyle w:val="Heading1"/>
       </w:pPr>
-      <w:bookmarkStart w:id="8" w:name="_Toc471554546"/>
+      <w:bookmarkStart w:id="9" w:name="_Toc472448024"/>
       <w:r>
         <w:lastRenderedPageBreak/>
         <w:t>Selecting definitions</w:t>
       </w:r>
-      <w:bookmarkEnd w:id="8"/>
+      <w:bookmarkEnd w:id="9"/>
     </w:p>
     <w:p>
       <w:r>
@@ -2230,11 +2232,11 @@
       <w:pPr>
         <w:pStyle w:val="Heading1"/>
       </w:pPr>
-      <w:bookmarkStart w:id="9" w:name="_Toc471554547"/>
+      <w:bookmarkStart w:id="10" w:name="_Toc472448025"/>
       <w:r>
         <w:t>Known words list</w:t>
       </w:r>
-      <w:bookmarkEnd w:id="9"/>
+      <w:bookmarkEnd w:id="10"/>
     </w:p>
     <w:p>
       <w:r>
@@ -2258,11 +2260,11 @@
       <w:pPr>
         <w:pStyle w:val="Heading2"/>
       </w:pPr>
-      <w:bookmarkStart w:id="10" w:name="_Toc471554548"/>
+      <w:bookmarkStart w:id="11" w:name="_Toc472448026"/>
       <w:r>
         <w:t>Importing known words from Anki</w:t>
       </w:r>
-      <w:bookmarkEnd w:id="10"/>
+      <w:bookmarkEnd w:id="11"/>
     </w:p>
     <w:p>
       <w:r>
@@ -2432,12 +2434,12 @@
       <w:pPr>
         <w:pStyle w:val="Heading2"/>
       </w:pPr>
-      <w:bookmarkStart w:id="11" w:name="_Toc471554549"/>
+      <w:bookmarkStart w:id="12" w:name="_Toc472448027"/>
       <w:r>
         <w:lastRenderedPageBreak/>
         <w:t>Importing words from other sources</w:t>
       </w:r>
-      <w:bookmarkEnd w:id="11"/>
+      <w:bookmarkEnd w:id="12"/>
     </w:p>
     <w:p>
       <w:r>
@@ -2457,11 +2459,11 @@
       <w:pPr>
         <w:pStyle w:val="Heading1"/>
       </w:pPr>
-      <w:bookmarkStart w:id="12" w:name="_Toc471554550"/>
+      <w:bookmarkStart w:id="13" w:name="_Toc472448028"/>
       <w:r>
         <w:t>Exporting words</w:t>
       </w:r>
-      <w:bookmarkEnd w:id="12"/>
+      <w:bookmarkEnd w:id="13"/>
     </w:p>
     <w:p>
       <w:r>
@@ -2581,11 +2583,11 @@
       <w:pPr>
         <w:pStyle w:val="Heading1"/>
       </w:pPr>
-      <w:bookmarkStart w:id="13" w:name="_Toc471554551"/>
+      <w:bookmarkStart w:id="14" w:name="_Toc472448029"/>
       <w:r>
         <w:t>Heisig Kanji integration</w:t>
       </w:r>
-      <w:bookmarkEnd w:id="13"/>
+      <w:bookmarkEnd w:id="14"/>
     </w:p>
     <w:p>
       <w:r>
@@ -2701,12 +2703,12 @@
       <w:pPr>
         <w:pStyle w:val="Heading1"/>
       </w:pPr>
-      <w:bookmarkStart w:id="14" w:name="_Toc471554552"/>
+      <w:bookmarkStart w:id="15" w:name="_Toc472448030"/>
       <w:r>
         <w:lastRenderedPageBreak/>
         <w:t>The custom dictionary</w:t>
       </w:r>
-      <w:bookmarkEnd w:id="14"/>
+      <w:bookmarkEnd w:id="15"/>
     </w:p>
     <w:p>
       <w:r>
@@ -2757,37 +2759,28 @@
       <w:pPr>
         <w:pStyle w:val="Heading1"/>
       </w:pPr>
-      <w:bookmarkStart w:id="15" w:name="_Toc471554553"/>
+      <w:bookmarkStart w:id="16" w:name="_Toc472448031"/>
       <w:r>
         <w:t>Settings</w:t>
       </w:r>
-      <w:bookmarkEnd w:id="15"/>
-    </w:p>
-    <w:p>
-      <w:r>
-        <w:t xml:space="preserve">If you don’t like the fonts, colors </w:t>
-      </w:r>
-      <w:proofErr w:type="spellStart"/>
-      <w:r>
-        <w:t>etc</w:t>
-      </w:r>
-      <w:proofErr w:type="spellEnd"/>
-      <w:r>
-        <w:t xml:space="preserve">, you can change almost all of it in the settings.txt file. </w:t>
-      </w:r>
-      <w:r>
-        <w:t>The file itself contains information on how each option works, and their names should make it somewhat easy to see what they do.</w:t>
-      </w:r>
-    </w:p>
-    <w:p>
-      <w:r>
-        <w:t>When you’ve changed a setting, press CTRL-S to save and select “Reload configuration file”</w:t>
-      </w:r>
-      <w:r>
-        <w:t xml:space="preserve"> within Spark Reader</w:t>
-      </w:r>
-      <w:r>
-        <w:t xml:space="preserve"> to see your changes, or restart the program.</w:t>
+      <w:bookmarkEnd w:id="16"/>
+    </w:p>
+    <w:p>
+      <w:r>
+        <w:t>Since Beta 0.4, you can edit the settings in a GUI settings editor. To access it, open the menu on the top right and select “Edit settings”. From there, you can see a list of all setting categories on the left. Selecting one will give you the options available under that category.</w:t>
+      </w:r>
+    </w:p>
+    <w:p>
+      <w:r>
+        <w:t>Mouse-over an option to get more information, or experiment to see what they do.</w:t>
+      </w:r>
+      <w:r>
+        <w:t xml:space="preserve"> Click apply for the changes to come into effect.</w:t>
+      </w:r>
+    </w:p>
+    <w:p>
+      <w:r>
+        <w:t>Alternatively, you can manually edit the settings.txt file while the program is closed.</w:t>
       </w:r>
     </w:p>
     <w:p>
@@ -2799,23 +2792,18 @@
       <w:pPr>
         <w:pStyle w:val="Heading1"/>
       </w:pPr>
-      <w:bookmarkStart w:id="16" w:name="_Toc471554554"/>
+      <w:bookmarkStart w:id="17" w:name="_Toc472448032"/>
       <w:r>
         <w:t>Troubleshooting</w:t>
       </w:r>
-      <w:bookmarkEnd w:id="16"/>
+      <w:bookmarkEnd w:id="17"/>
     </w:p>
     <w:p>
       <w:pPr>
         <w:pStyle w:val="Subtitle"/>
       </w:pPr>
       <w:r>
-        <w:t>Clicks are going ‘through’ Spark Reader t</w:t>
-      </w:r>
-      <w:bookmarkStart w:id="17" w:name="_GoBack"/>
-      <w:bookmarkEnd w:id="17"/>
-      <w:r>
-        <w:t>o the program/game below it</w:t>
+        <w:t>Clicks are going ‘through’ Spark Reader to the program/game below it</w:t>
       </w:r>
     </w:p>
     <w:p>
@@ -2862,7 +2850,7 @@
       <w:pPr>
         <w:pStyle w:val="Heading1"/>
       </w:pPr>
-      <w:bookmarkStart w:id="18" w:name="_Toc471554555"/>
+      <w:bookmarkStart w:id="18" w:name="_Toc472448033"/>
       <w:r>
         <w:t>Multiplayer (WIP)</w:t>
       </w:r>
@@ -2901,14 +2889,11 @@
     </w:p>
     <w:p>
       <w:r>
+        <w:lastRenderedPageBreak/>
         <w:t xml:space="preserve">One player has to host the game, by opening the context menu and going to Multiplayer-&gt;host. </w:t>
       </w:r>
       <w:r>
-        <w:t xml:space="preserve">This player has to announce his/her IP address to the other players who can then join. If the other players </w:t>
-      </w:r>
-      <w:r>
-        <w:lastRenderedPageBreak/>
-        <w:t>are not on the same LAN, the host has to port forward port 11037 for multiplayer to work. The host is used as the “reference point” for all of the clients.</w:t>
+        <w:t>This player has to announce his/her IP address to the other players who can then join. If the other players are not on the same LAN, the host has to port forward port 11037 for multiplayer to work. The host is used as the “reference point” for all of the clients.</w:t>
       </w:r>
     </w:p>
     <w:p>
@@ -4097,7 +4082,7 @@
 </file>
 
 <file path=customXml/itemProps1.xml><?xml version="1.0" encoding="utf-8"?>
-<ds:datastoreItem xmlns:ds="http://schemas.openxmlformats.org/officeDocument/2006/customXml" ds:itemID="{11E38708-04A6-4A00-9787-474CD8CDBE9C}">
+<ds:datastoreItem xmlns:ds="http://schemas.openxmlformats.org/officeDocument/2006/customXml" ds:itemID="{7F958484-93FA-4118-B8C9-F373BEA958A9}">
   <ds:schemaRefs>
     <ds:schemaRef ds:uri="http://schemas.openxmlformats.org/officeDocument/2006/bibliography"/>
   </ds:schemaRefs>

</xml_diff>

<commit_message>
Complete re-inspection of MP code, fixing some of the most obvious issues
</commit_message>
<xml_diff>
--- a/manual.docx
+++ b/manual.docx
@@ -40,8 +40,6 @@
           <w:r>
             <w:t>Table of Contents</w:t>
           </w:r>
-          <w:bookmarkStart w:id="0" w:name="_GoBack"/>
-          <w:bookmarkEnd w:id="0"/>
         </w:p>
         <w:p>
           <w:pPr>
@@ -1292,11 +1290,11 @@
       <w:pPr>
         <w:pStyle w:val="Heading1"/>
       </w:pPr>
-      <w:bookmarkStart w:id="1" w:name="_Toc472448016"/>
+      <w:bookmarkStart w:id="0" w:name="_Toc472448016"/>
       <w:r>
         <w:t>Notice</w:t>
       </w:r>
-      <w:bookmarkEnd w:id="1"/>
+      <w:bookmarkEnd w:id="0"/>
     </w:p>
     <w:p>
       <w:r>
@@ -1369,12 +1367,12 @@
       <w:pPr>
         <w:pStyle w:val="Heading1"/>
       </w:pPr>
-      <w:bookmarkStart w:id="2" w:name="_Toc472448017"/>
+      <w:bookmarkStart w:id="1" w:name="_Toc472448017"/>
       <w:r>
         <w:lastRenderedPageBreak/>
         <w:t>Starting/closing the program</w:t>
       </w:r>
-      <w:bookmarkEnd w:id="2"/>
+      <w:bookmarkEnd w:id="1"/>
     </w:p>
     <w:p>
       <w:r>
@@ -1489,11 +1487,11 @@
       <w:pPr>
         <w:pStyle w:val="Heading1"/>
       </w:pPr>
-      <w:bookmarkStart w:id="3" w:name="_Toc472448018"/>
+      <w:bookmarkStart w:id="2" w:name="_Toc472448018"/>
       <w:r>
         <w:t>Setting up a text hooker</w:t>
       </w:r>
-      <w:bookmarkEnd w:id="3"/>
+      <w:bookmarkEnd w:id="2"/>
     </w:p>
     <w:p>
       <w:r>
@@ -1613,12 +1611,12 @@
       <w:pPr>
         <w:pStyle w:val="Heading1"/>
       </w:pPr>
-      <w:bookmarkStart w:id="4" w:name="_Toc472448019"/>
+      <w:bookmarkStart w:id="3" w:name="_Toc472448019"/>
       <w:r>
         <w:lastRenderedPageBreak/>
         <w:t>The main interface</w:t>
       </w:r>
-      <w:bookmarkEnd w:id="4"/>
+      <w:bookmarkEnd w:id="3"/>
     </w:p>
     <w:p>
       <w:r>
@@ -1812,11 +1810,11 @@
       <w:pPr>
         <w:pStyle w:val="Heading2"/>
       </w:pPr>
-      <w:bookmarkStart w:id="5" w:name="_Toc472448020"/>
+      <w:bookmarkStart w:id="4" w:name="_Toc472448020"/>
       <w:r>
         <w:t>Navigating the interface</w:t>
       </w:r>
-      <w:bookmarkEnd w:id="5"/>
+      <w:bookmarkEnd w:id="4"/>
     </w:p>
     <w:p>
       <w:r>
@@ -1920,11 +1918,13 @@
         <w:t>Furigana bar</w:t>
       </w:r>
       <w:r>
-        <w:t>: Scrolling while the mouse is over this bar will scroll through your log, letting you check back on text that was displayed earlier (in multi-line mode, scrolling here lets you get to other lines)</w:t>
+        <w:t>: Scrolling while the mouse is over this bar will scroll through your log, letting you check back on text that was displayed earlier</w:t>
       </w:r>
       <w:r>
         <w:t>.</w:t>
       </w:r>
+      <w:bookmarkStart w:id="5" w:name="_GoBack"/>
+      <w:bookmarkEnd w:id="5"/>
     </w:p>
     <w:p>
       <w:pPr>
@@ -2205,21 +2205,21 @@
       </w:pPr>
       <w:bookmarkStart w:id="9" w:name="_Toc472448024"/>
       <w:r>
+        <w:t>Selecting definitions</w:t>
+      </w:r>
+      <w:bookmarkEnd w:id="9"/>
+    </w:p>
+    <w:p>
+      <w:r>
+        <w:t>Definitions are sorted by various criteria internally to try and put the best definition at the front. Unfortunately, this will not always work</w:t>
+      </w:r>
+      <w:r>
+        <w:t xml:space="preserve"> correctly, resulting in incorrect furigana.</w:t>
+      </w:r>
+    </w:p>
+    <w:p>
+      <w:r>
         <w:lastRenderedPageBreak/>
-        <w:t>Selecting definitions</w:t>
-      </w:r>
-      <w:bookmarkEnd w:id="9"/>
-    </w:p>
-    <w:p>
-      <w:r>
-        <w:t>Definitions are sorted by various criteria internally to try and put the best definition at the front. Unfortunately, this will not always work</w:t>
-      </w:r>
-      <w:r>
-        <w:t xml:space="preserve"> correctly, resulting in incorrect furigana.</w:t>
-      </w:r>
-    </w:p>
-    <w:p>
-      <w:r>
         <w:t>To change the furigana, click on the word and scroll to the right definition (If the definition doesn’t exist [e.g. it’s a character’s name] see “custom dictionaries”) When the definition is closed, the furigana will be updated.</w:t>
       </w:r>
     </w:p>
@@ -2436,31 +2436,31 @@
       </w:pPr>
       <w:bookmarkStart w:id="12" w:name="_Toc472448027"/>
       <w:r>
+        <w:t>Importing words from other sources</w:t>
+      </w:r>
+      <w:bookmarkEnd w:id="12"/>
+    </w:p>
+    <w:p>
+      <w:r>
+        <w:t>Any program that exports tab separated csv word lists</w:t>
+      </w:r>
+      <w:r>
+        <w:t>, or a plain text word list with a new word on each line,</w:t>
+      </w:r>
+      <w:r>
+        <w:t xml:space="preserve"> will work with the import feature.</w:t>
+      </w:r>
+      <w:r>
+        <w:t xml:space="preserve"> You can also find a list of words (or an Anki deck) with the 2000 most common Japanese words or something on the internet and import that.</w:t>
+      </w:r>
+    </w:p>
+    <w:p>
+      <w:pPr>
+        <w:pStyle w:val="Heading1"/>
+      </w:pPr>
+      <w:bookmarkStart w:id="13" w:name="_Toc472448028"/>
+      <w:r>
         <w:lastRenderedPageBreak/>
-        <w:t>Importing words from other sources</w:t>
-      </w:r>
-      <w:bookmarkEnd w:id="12"/>
-    </w:p>
-    <w:p>
-      <w:r>
-        <w:t>Any program that exports tab separated csv word lists</w:t>
-      </w:r>
-      <w:r>
-        <w:t>, or a plain text word list with a new word on each line,</w:t>
-      </w:r>
-      <w:r>
-        <w:t xml:space="preserve"> will work with the import feature.</w:t>
-      </w:r>
-      <w:r>
-        <w:t xml:space="preserve"> You can also find a list of words (or an Anki deck) with the 2000 most common Japanese words or something on the internet and import that.</w:t>
-      </w:r>
-    </w:p>
-    <w:p>
-      <w:pPr>
-        <w:pStyle w:val="Heading1"/>
-      </w:pPr>
-      <w:bookmarkStart w:id="13" w:name="_Toc472448028"/>
-      <w:r>
         <w:t>Exporting words</w:t>
       </w:r>
       <w:bookmarkEnd w:id="13"/>
@@ -2705,26 +2705,26 @@
       </w:pPr>
       <w:bookmarkStart w:id="15" w:name="_Toc472448030"/>
       <w:r>
+        <w:t>The custom dictionary</w:t>
+      </w:r>
+      <w:bookmarkEnd w:id="15"/>
+    </w:p>
+    <w:p>
+      <w:r>
+        <w:t>You will inevitably encounter names in text that won’t be in the dictionary, or made up words. For words like this, you can add them to a custom dictionary to stop the automatic splitter from getting confused and so it can show correct furigana.</w:t>
+      </w:r>
+    </w:p>
+    <w:p>
+      <w:r>
+        <w:t>Right now, there is no GUI for adding custom words… so you’re going to need to put them in the customDict.txt text file yourself. The format is the same as the EDICT format:</w:t>
+      </w:r>
+    </w:p>
+    <w:p>
+      <w:pPr>
+        <w:jc w:val="center"/>
+      </w:pPr>
+      <w:r>
         <w:lastRenderedPageBreak/>
-        <w:t>The custom dictionary</w:t>
-      </w:r>
-      <w:bookmarkEnd w:id="15"/>
-    </w:p>
-    <w:p>
-      <w:r>
-        <w:t>You will inevitably encounter names in text that won’t be in the dictionary, or made up words. For words like this, you can add them to a custom dictionary to stop the automatic splitter from getting confused and so it can show correct furigana.</w:t>
-      </w:r>
-    </w:p>
-    <w:p>
-      <w:r>
-        <w:t>Right now, there is no GUI for adding custom words… so you’re going to need to put them in the customDict.txt text file yourself. The format is the same as the EDICT format:</w:t>
-      </w:r>
-    </w:p>
-    <w:p>
-      <w:pPr>
-        <w:jc w:val="center"/>
-      </w:pPr>
-      <w:r>
         <w:t>Spelling</w:t>
       </w:r>
       <w:proofErr w:type="gramStart"/>
@@ -2889,20 +2889,20 @@
     </w:p>
     <w:p>
       <w:r>
+        <w:t xml:space="preserve">One player has to host the game, by opening the context menu and going to Multiplayer-&gt;host. </w:t>
+      </w:r>
+      <w:r>
+        <w:t>This player has to announce his/her IP address to the other players who can then join. If the other players are not on the same LAN, the host has to port forward port 11037 for multiplayer to work. The host is used as the “reference point” for all of the clients.</w:t>
+      </w:r>
+    </w:p>
+    <w:p>
+      <w:r>
+        <w:t>It’s recommended that everyone connects and starts on the same line of text at the beginning of the reading session. Whenever a player advances a line, they are told how far ahead or behind they are from the host in number of lines. The host meanwhile can see how many clients are ahead or behind their current line.</w:t>
+      </w:r>
+    </w:p>
+    <w:p>
+      <w:r>
         <w:lastRenderedPageBreak/>
-        <w:t xml:space="preserve">One player has to host the game, by opening the context menu and going to Multiplayer-&gt;host. </w:t>
-      </w:r>
-      <w:r>
-        <w:t>This player has to announce his/her IP address to the other players who can then join. If the other players are not on the same LAN, the host has to port forward port 11037 for multiplayer to work. The host is used as the “reference point” for all of the clients.</w:t>
-      </w:r>
-    </w:p>
-    <w:p>
-      <w:r>
-        <w:t>It’s recommended that everyone connects and starts on the same line of text at the beginning of the reading session. Whenever a player advances a line, they are told how far ahead or behind they are from the host in number of lines. The host meanwhile can see how many clients are ahead or behind their current line.</w:t>
-      </w:r>
-    </w:p>
-    <w:p>
-      <w:r>
         <w:t>This is all multiplayer does right now (</w:t>
       </w:r>
       <w:r>
@@ -4082,7 +4082,7 @@
 </file>
 
 <file path=customXml/itemProps1.xml><?xml version="1.0" encoding="utf-8"?>
-<ds:datastoreItem xmlns:ds="http://schemas.openxmlformats.org/officeDocument/2006/customXml" ds:itemID="{7F958484-93FA-4118-B8C9-F373BEA958A9}">
+<ds:datastoreItem xmlns:ds="http://schemas.openxmlformats.org/officeDocument/2006/customXml" ds:itemID="{A6BCCFE3-7A68-4C32-922F-9F0B3C125CD9}">
   <ds:schemaRefs>
     <ds:schemaRef ds:uri="http://schemas.openxmlformats.org/officeDocument/2006/bibliography"/>
   </ds:schemaRefs>

</xml_diff>

<commit_message>
Final fixes before release of Beta 0.5
</commit_message>
<xml_diff>
--- a/manual.docx
+++ b/manual.docx
@@ -60,7 +60,7 @@
           <w:r>
             <w:fldChar w:fldCharType="separate"/>
           </w:r>
-          <w:hyperlink w:anchor="_Toc472448016" w:history="1">
+          <w:hyperlink w:anchor="_Toc474876305" w:history="1">
             <w:r>
               <w:rPr>
                 <w:rStyle w:val="Hyperlink"/>
@@ -87,7 +87,7 @@
                 <w:noProof/>
                 <w:webHidden/>
               </w:rPr>
-              <w:instrText xml:space="preserve"> PAGEREF _Toc472448016 \h </w:instrText>
+              <w:instrText xml:space="preserve"> PAGEREF _Toc474876305 \h </w:instrText>
             </w:r>
             <w:r>
               <w:rPr>
@@ -128,7 +128,7 @@
               <w:noProof/>
             </w:rPr>
           </w:pPr>
-          <w:hyperlink w:anchor="_Toc472448017" w:history="1">
+          <w:hyperlink w:anchor="_Toc474876306" w:history="1">
             <w:r>
               <w:rPr>
                 <w:rStyle w:val="Hyperlink"/>
@@ -155,7 +155,7 @@
                 <w:noProof/>
                 <w:webHidden/>
               </w:rPr>
-              <w:instrText xml:space="preserve"> PAGEREF _Toc472448017 \h </w:instrText>
+              <w:instrText xml:space="preserve"> PAGEREF _Toc474876306 \h </w:instrText>
             </w:r>
             <w:r>
               <w:rPr>
@@ -196,7 +196,7 @@
               <w:noProof/>
             </w:rPr>
           </w:pPr>
-          <w:hyperlink w:anchor="_Toc472448018" w:history="1">
+          <w:hyperlink w:anchor="_Toc474876307" w:history="1">
             <w:r>
               <w:rPr>
                 <w:rStyle w:val="Hyperlink"/>
@@ -223,7 +223,7 @@
                 <w:noProof/>
                 <w:webHidden/>
               </w:rPr>
-              <w:instrText xml:space="preserve"> PAGEREF _Toc472448018 \h </w:instrText>
+              <w:instrText xml:space="preserve"> PAGEREF _Toc474876307 \h </w:instrText>
             </w:r>
             <w:r>
               <w:rPr>
@@ -264,7 +264,7 @@
               <w:noProof/>
             </w:rPr>
           </w:pPr>
-          <w:hyperlink w:anchor="_Toc472448019" w:history="1">
+          <w:hyperlink w:anchor="_Toc474876308" w:history="1">
             <w:r>
               <w:rPr>
                 <w:rStyle w:val="Hyperlink"/>
@@ -291,7 +291,7 @@
                 <w:noProof/>
                 <w:webHidden/>
               </w:rPr>
-              <w:instrText xml:space="preserve"> PAGEREF _Toc472448019 \h </w:instrText>
+              <w:instrText xml:space="preserve"> PAGEREF _Toc474876308 \h </w:instrText>
             </w:r>
             <w:r>
               <w:rPr>
@@ -332,7 +332,7 @@
               <w:noProof/>
             </w:rPr>
           </w:pPr>
-          <w:hyperlink w:anchor="_Toc472448020" w:history="1">
+          <w:hyperlink w:anchor="_Toc474876309" w:history="1">
             <w:r>
               <w:rPr>
                 <w:rStyle w:val="Hyperlink"/>
@@ -359,7 +359,7 @@
                 <w:noProof/>
                 <w:webHidden/>
               </w:rPr>
-              <w:instrText xml:space="preserve"> PAGEREF _Toc472448020 \h </w:instrText>
+              <w:instrText xml:space="preserve"> PAGEREF _Toc474876309 \h </w:instrText>
             </w:r>
             <w:r>
               <w:rPr>
@@ -400,7 +400,7 @@
               <w:noProof/>
             </w:rPr>
           </w:pPr>
-          <w:hyperlink w:anchor="_Toc472448021" w:history="1">
+          <w:hyperlink w:anchor="_Toc474876310" w:history="1">
             <w:r>
               <w:rPr>
                 <w:rStyle w:val="Hyperlink"/>
@@ -427,7 +427,7 @@
                 <w:noProof/>
                 <w:webHidden/>
               </w:rPr>
-              <w:instrText xml:space="preserve"> PAGEREF _Toc472448021 \h </w:instrText>
+              <w:instrText xml:space="preserve"> PAGEREF _Toc474876310 \h </w:instrText>
             </w:r>
             <w:r>
               <w:rPr>
@@ -468,7 +468,7 @@
               <w:noProof/>
             </w:rPr>
           </w:pPr>
-          <w:hyperlink w:anchor="_Toc472448022" w:history="1">
+          <w:hyperlink w:anchor="_Toc474876311" w:history="1">
             <w:r>
               <w:rPr>
                 <w:rStyle w:val="Hyperlink"/>
@@ -495,7 +495,7 @@
                 <w:noProof/>
                 <w:webHidden/>
               </w:rPr>
-              <w:instrText xml:space="preserve"> PAGEREF _Toc472448022 \h </w:instrText>
+              <w:instrText xml:space="preserve"> PAGEREF _Toc474876311 \h </w:instrText>
             </w:r>
             <w:r>
               <w:rPr>
@@ -536,7 +536,7 @@
               <w:noProof/>
             </w:rPr>
           </w:pPr>
-          <w:hyperlink w:anchor="_Toc472448023" w:history="1">
+          <w:hyperlink w:anchor="_Toc474876312" w:history="1">
             <w:r>
               <w:rPr>
                 <w:rStyle w:val="Hyperlink"/>
@@ -563,7 +563,7 @@
                 <w:noProof/>
                 <w:webHidden/>
               </w:rPr>
-              <w:instrText xml:space="preserve"> PAGEREF _Toc472448023 \h </w:instrText>
+              <w:instrText xml:space="preserve"> PAGEREF _Toc474876312 \h </w:instrText>
             </w:r>
             <w:r>
               <w:rPr>
@@ -604,7 +604,7 @@
               <w:noProof/>
             </w:rPr>
           </w:pPr>
-          <w:hyperlink w:anchor="_Toc472448024" w:history="1">
+          <w:hyperlink w:anchor="_Toc474876313" w:history="1">
             <w:r>
               <w:rPr>
                 <w:rStyle w:val="Hyperlink"/>
@@ -631,7 +631,7 @@
                 <w:noProof/>
                 <w:webHidden/>
               </w:rPr>
-              <w:instrText xml:space="preserve"> PAGEREF _Toc472448024 \h </w:instrText>
+              <w:instrText xml:space="preserve"> PAGEREF _Toc474876313 \h </w:instrText>
             </w:r>
             <w:r>
               <w:rPr>
@@ -651,7 +651,7 @@
                 <w:noProof/>
                 <w:webHidden/>
               </w:rPr>
-              <w:t>5</w:t>
+              <w:t>4</w:t>
             </w:r>
             <w:r>
               <w:rPr>
@@ -672,7 +672,7 @@
               <w:noProof/>
             </w:rPr>
           </w:pPr>
-          <w:hyperlink w:anchor="_Toc472448025" w:history="1">
+          <w:hyperlink w:anchor="_Toc474876314" w:history="1">
             <w:r>
               <w:rPr>
                 <w:rStyle w:val="Hyperlink"/>
@@ -699,7 +699,7 @@
                 <w:noProof/>
                 <w:webHidden/>
               </w:rPr>
-              <w:instrText xml:space="preserve"> PAGEREF _Toc472448025 \h </w:instrText>
+              <w:instrText xml:space="preserve"> PAGEREF _Toc474876314 \h </w:instrText>
             </w:r>
             <w:r>
               <w:rPr>
@@ -740,7 +740,7 @@
               <w:noProof/>
             </w:rPr>
           </w:pPr>
-          <w:hyperlink w:anchor="_Toc472448026" w:history="1">
+          <w:hyperlink w:anchor="_Toc474876315" w:history="1">
             <w:r>
               <w:rPr>
                 <w:rStyle w:val="Hyperlink"/>
@@ -767,7 +767,7 @@
                 <w:noProof/>
                 <w:webHidden/>
               </w:rPr>
-              <w:instrText xml:space="preserve"> PAGEREF _Toc472448026 \h </w:instrText>
+              <w:instrText xml:space="preserve"> PAGEREF _Toc474876315 \h </w:instrText>
             </w:r>
             <w:r>
               <w:rPr>
@@ -808,7 +808,7 @@
               <w:noProof/>
             </w:rPr>
           </w:pPr>
-          <w:hyperlink w:anchor="_Toc472448027" w:history="1">
+          <w:hyperlink w:anchor="_Toc474876316" w:history="1">
             <w:r>
               <w:rPr>
                 <w:rStyle w:val="Hyperlink"/>
@@ -835,7 +835,7 @@
                 <w:noProof/>
                 <w:webHidden/>
               </w:rPr>
-              <w:instrText xml:space="preserve"> PAGEREF _Toc472448027 \h </w:instrText>
+              <w:instrText xml:space="preserve"> PAGEREF _Toc474876316 \h </w:instrText>
             </w:r>
             <w:r>
               <w:rPr>
@@ -855,7 +855,7 @@
                 <w:noProof/>
                 <w:webHidden/>
               </w:rPr>
-              <w:t>6</w:t>
+              <w:t>5</w:t>
             </w:r>
             <w:r>
               <w:rPr>
@@ -876,7 +876,7 @@
               <w:noProof/>
             </w:rPr>
           </w:pPr>
-          <w:hyperlink w:anchor="_Toc472448028" w:history="1">
+          <w:hyperlink w:anchor="_Toc474876317" w:history="1">
             <w:r>
               <w:rPr>
                 <w:rStyle w:val="Hyperlink"/>
@@ -903,7 +903,7 @@
                 <w:noProof/>
                 <w:webHidden/>
               </w:rPr>
-              <w:instrText xml:space="preserve"> PAGEREF _Toc472448028 \h </w:instrText>
+              <w:instrText xml:space="preserve"> PAGEREF _Toc474876317 \h </w:instrText>
             </w:r>
             <w:r>
               <w:rPr>
@@ -944,13 +944,13 @@
               <w:noProof/>
             </w:rPr>
           </w:pPr>
-          <w:hyperlink w:anchor="_Toc472448029" w:history="1">
+          <w:hyperlink w:anchor="_Toc474876318" w:history="1">
             <w:r>
               <w:rPr>
                 <w:rStyle w:val="Hyperlink"/>
                 <w:noProof/>
               </w:rPr>
-              <w:t>Heisig Kanji integration</w:t>
+              <w:t>Exporting lines</w:t>
             </w:r>
             <w:r>
               <w:rPr>
@@ -971,7 +971,75 @@
                 <w:noProof/>
                 <w:webHidden/>
               </w:rPr>
-              <w:instrText xml:space="preserve"> PAGEREF _Toc472448029 \h </w:instrText>
+              <w:instrText xml:space="preserve"> PAGEREF _Toc474876318 \h </w:instrText>
+            </w:r>
+            <w:r>
+              <w:rPr>
+                <w:noProof/>
+                <w:webHidden/>
+              </w:rPr>
+            </w:r>
+            <w:r>
+              <w:rPr>
+                <w:noProof/>
+                <w:webHidden/>
+              </w:rPr>
+              <w:fldChar w:fldCharType="separate"/>
+            </w:r>
+            <w:r>
+              <w:rPr>
+                <w:noProof/>
+                <w:webHidden/>
+              </w:rPr>
+              <w:t>6</w:t>
+            </w:r>
+            <w:r>
+              <w:rPr>
+                <w:noProof/>
+                <w:webHidden/>
+              </w:rPr>
+              <w:fldChar w:fldCharType="end"/>
+            </w:r>
+          </w:hyperlink>
+        </w:p>
+        <w:p>
+          <w:pPr>
+            <w:pStyle w:val="TOC2"/>
+            <w:tabs>
+              <w:tab w:val="right" w:leader="dot" w:pos="9350"/>
+            </w:tabs>
+            <w:rPr>
+              <w:noProof/>
+            </w:rPr>
+          </w:pPr>
+          <w:hyperlink w:anchor="_Toc474876319" w:history="1">
+            <w:r>
+              <w:rPr>
+                <w:rStyle w:val="Hyperlink"/>
+                <w:noProof/>
+              </w:rPr>
+              <w:t>Importing lines and their screenshots into Anki</w:t>
+            </w:r>
+            <w:r>
+              <w:rPr>
+                <w:noProof/>
+                <w:webHidden/>
+              </w:rPr>
+              <w:tab/>
+            </w:r>
+            <w:r>
+              <w:rPr>
+                <w:noProof/>
+                <w:webHidden/>
+              </w:rPr>
+              <w:fldChar w:fldCharType="begin"/>
+            </w:r>
+            <w:r>
+              <w:rPr>
+                <w:noProof/>
+                <w:webHidden/>
+              </w:rPr>
+              <w:instrText xml:space="preserve"> PAGEREF _Toc474876319 \h </w:instrText>
             </w:r>
             <w:r>
               <w:rPr>
@@ -1012,13 +1080,13 @@
               <w:noProof/>
             </w:rPr>
           </w:pPr>
-          <w:hyperlink w:anchor="_Toc472448030" w:history="1">
+          <w:hyperlink w:anchor="_Toc474876320" w:history="1">
             <w:r>
               <w:rPr>
                 <w:rStyle w:val="Hyperlink"/>
                 <w:noProof/>
               </w:rPr>
-              <w:t>The custom dictionary</w:t>
+              <w:t>Heisig Kanji integration</w:t>
             </w:r>
             <w:r>
               <w:rPr>
@@ -1039,7 +1107,7 @@
                 <w:noProof/>
                 <w:webHidden/>
               </w:rPr>
-              <w:instrText xml:space="preserve"> PAGEREF _Toc472448030 \h </w:instrText>
+              <w:instrText xml:space="preserve"> PAGEREF _Toc474876320 \h </w:instrText>
             </w:r>
             <w:r>
               <w:rPr>
@@ -1080,13 +1148,13 @@
               <w:noProof/>
             </w:rPr>
           </w:pPr>
-          <w:hyperlink w:anchor="_Toc472448031" w:history="1">
+          <w:hyperlink w:anchor="_Toc474876321" w:history="1">
             <w:r>
               <w:rPr>
                 <w:rStyle w:val="Hyperlink"/>
                 <w:noProof/>
               </w:rPr>
-              <w:t>Settings</w:t>
+              <w:t>The custom dictionary</w:t>
             </w:r>
             <w:r>
               <w:rPr>
@@ -1107,7 +1175,7 @@
                 <w:noProof/>
                 <w:webHidden/>
               </w:rPr>
-              <w:instrText xml:space="preserve"> PAGEREF _Toc472448031 \h </w:instrText>
+              <w:instrText xml:space="preserve"> PAGEREF _Toc474876321 \h </w:instrText>
             </w:r>
             <w:r>
               <w:rPr>
@@ -1148,13 +1216,13 @@
               <w:noProof/>
             </w:rPr>
           </w:pPr>
-          <w:hyperlink w:anchor="_Toc472448032" w:history="1">
+          <w:hyperlink w:anchor="_Toc474876322" w:history="1">
             <w:r>
               <w:rPr>
                 <w:rStyle w:val="Hyperlink"/>
                 <w:noProof/>
               </w:rPr>
-              <w:t>Troubleshooting</w:t>
+              <w:t>Settings</w:t>
             </w:r>
             <w:r>
               <w:rPr>
@@ -1175,7 +1243,7 @@
                 <w:noProof/>
                 <w:webHidden/>
               </w:rPr>
-              <w:instrText xml:space="preserve"> PAGEREF _Toc472448032 \h </w:instrText>
+              <w:instrText xml:space="preserve"> PAGEREF _Toc474876322 \h </w:instrText>
             </w:r>
             <w:r>
               <w:rPr>
@@ -1216,13 +1284,13 @@
               <w:noProof/>
             </w:rPr>
           </w:pPr>
-          <w:hyperlink w:anchor="_Toc472448033" w:history="1">
+          <w:hyperlink w:anchor="_Toc474876323" w:history="1">
             <w:r>
               <w:rPr>
                 <w:rStyle w:val="Hyperlink"/>
                 <w:noProof/>
               </w:rPr>
-              <w:t>Multiplayer (WIP)</w:t>
+              <w:t>Multiplayer</w:t>
             </w:r>
             <w:r>
               <w:rPr>
@@ -1243,7 +1311,7 @@
                 <w:noProof/>
                 <w:webHidden/>
               </w:rPr>
-              <w:instrText xml:space="preserve"> PAGEREF _Toc472448033 \h </w:instrText>
+              <w:instrText xml:space="preserve"> PAGEREF _Toc474876323 \h </w:instrText>
             </w:r>
             <w:r>
               <w:rPr>
@@ -1263,7 +1331,75 @@
                 <w:noProof/>
                 <w:webHidden/>
               </w:rPr>
-              <w:t>7</w:t>
+              <w:t>8</w:t>
+            </w:r>
+            <w:r>
+              <w:rPr>
+                <w:noProof/>
+                <w:webHidden/>
+              </w:rPr>
+              <w:fldChar w:fldCharType="end"/>
+            </w:r>
+          </w:hyperlink>
+        </w:p>
+        <w:p>
+          <w:pPr>
+            <w:pStyle w:val="TOC1"/>
+            <w:tabs>
+              <w:tab w:val="right" w:leader="dot" w:pos="9350"/>
+            </w:tabs>
+            <w:rPr>
+              <w:noProof/>
+            </w:rPr>
+          </w:pPr>
+          <w:hyperlink w:anchor="_Toc474876324" w:history="1">
+            <w:r>
+              <w:rPr>
+                <w:rStyle w:val="Hyperlink"/>
+                <w:noProof/>
+              </w:rPr>
+              <w:t>Troubleshooting</w:t>
+            </w:r>
+            <w:r>
+              <w:rPr>
+                <w:noProof/>
+                <w:webHidden/>
+              </w:rPr>
+              <w:tab/>
+            </w:r>
+            <w:r>
+              <w:rPr>
+                <w:noProof/>
+                <w:webHidden/>
+              </w:rPr>
+              <w:fldChar w:fldCharType="begin"/>
+            </w:r>
+            <w:r>
+              <w:rPr>
+                <w:noProof/>
+                <w:webHidden/>
+              </w:rPr>
+              <w:instrText xml:space="preserve"> PAGEREF _Toc474876324 \h </w:instrText>
+            </w:r>
+            <w:r>
+              <w:rPr>
+                <w:noProof/>
+                <w:webHidden/>
+              </w:rPr>
+            </w:r>
+            <w:r>
+              <w:rPr>
+                <w:noProof/>
+                <w:webHidden/>
+              </w:rPr>
+              <w:fldChar w:fldCharType="separate"/>
+            </w:r>
+            <w:r>
+              <w:rPr>
+                <w:noProof/>
+                <w:webHidden/>
+              </w:rPr>
+              <w:t>8</w:t>
             </w:r>
             <w:r>
               <w:rPr>
@@ -1290,7 +1426,7 @@
       <w:pPr>
         <w:pStyle w:val="Heading1"/>
       </w:pPr>
-      <w:bookmarkStart w:id="0" w:name="_Toc472448016"/>
+      <w:bookmarkStart w:id="0" w:name="_Toc474876305"/>
       <w:r>
         <w:t>Notice</w:t>
       </w:r>
@@ -1367,7 +1503,7 @@
       <w:pPr>
         <w:pStyle w:val="Heading1"/>
       </w:pPr>
-      <w:bookmarkStart w:id="1" w:name="_Toc472448017"/>
+      <w:bookmarkStart w:id="1" w:name="_Toc474876306"/>
       <w:r>
         <w:lastRenderedPageBreak/>
         <w:t>Starting/closing the program</w:t>
@@ -1487,7 +1623,7 @@
       <w:pPr>
         <w:pStyle w:val="Heading1"/>
       </w:pPr>
-      <w:bookmarkStart w:id="2" w:name="_Toc472448018"/>
+      <w:bookmarkStart w:id="2" w:name="_Toc474876307"/>
       <w:r>
         <w:t>Setting up a text hooker</w:t>
       </w:r>
@@ -1611,7 +1747,7 @@
       <w:pPr>
         <w:pStyle w:val="Heading1"/>
       </w:pPr>
-      <w:bookmarkStart w:id="3" w:name="_Toc472448019"/>
+      <w:bookmarkStart w:id="3" w:name="_Toc474876308"/>
       <w:r>
         <w:lastRenderedPageBreak/>
         <w:t>The main interface</w:t>
@@ -1810,7 +1946,7 @@
       <w:pPr>
         <w:pStyle w:val="Heading2"/>
       </w:pPr>
-      <w:bookmarkStart w:id="4" w:name="_Toc472448020"/>
+      <w:bookmarkStart w:id="4" w:name="_Toc474876309"/>
       <w:r>
         <w:t>Navigating the interface</w:t>
       </w:r>
@@ -1923,8 +2059,6 @@
       <w:r>
         <w:t>.</w:t>
       </w:r>
-      <w:bookmarkStart w:id="5" w:name="_GoBack"/>
-      <w:bookmarkEnd w:id="5"/>
     </w:p>
     <w:p>
       <w:pPr>
@@ -1969,11 +2103,11 @@
       <w:pPr>
         <w:pStyle w:val="Heading2"/>
       </w:pPr>
-      <w:bookmarkStart w:id="6" w:name="_Toc472448021"/>
+      <w:bookmarkStart w:id="5" w:name="_Toc474876310"/>
       <w:r>
         <w:t>Word right click menu</w:t>
       </w:r>
-      <w:bookmarkEnd w:id="6"/>
+      <w:bookmarkEnd w:id="5"/>
     </w:p>
     <w:p>
       <w:r>
@@ -2064,31 +2198,31 @@
       <w:pPr>
         <w:pStyle w:val="Heading2"/>
       </w:pPr>
-      <w:bookmarkStart w:id="7" w:name="_Toc472448022"/>
+      <w:bookmarkStart w:id="6" w:name="_Toc474876311"/>
       <w:r>
         <w:t>Minimizing to tray</w:t>
       </w:r>
+      <w:bookmarkEnd w:id="6"/>
+    </w:p>
+    <w:p>
+      <w:r>
+        <w:t>If the UI is temporarily in the way, you can minimize it to the system tray through the context menu on the top-right.</w:t>
+      </w:r>
+    </w:p>
+    <w:p>
+      <w:r>
+        <w:t>Doing so will hide the interface. It will automatically reappear when a new line of Japanese text is detected (this can be turned off in the settings file), or when the tray icon is double clicked.</w:t>
+      </w:r>
+    </w:p>
+    <w:p>
+      <w:pPr>
+        <w:pStyle w:val="Heading1"/>
+      </w:pPr>
+      <w:bookmarkStart w:id="7" w:name="_Toc474876312"/>
+      <w:r>
+        <w:t>Word splitting</w:t>
+      </w:r>
       <w:bookmarkEnd w:id="7"/>
-    </w:p>
-    <w:p>
-      <w:r>
-        <w:t>If the UI is temporarily in the way, you can minimize it to the system tray through the context menu on the top-right.</w:t>
-      </w:r>
-    </w:p>
-    <w:p>
-      <w:r>
-        <w:t>Doing so will hide the interface. It will automatically reappear when a new line of Japanese text is detected (this can be turned off in the settings file), or when the tray icon is double clicked.</w:t>
-      </w:r>
-    </w:p>
-    <w:p>
-      <w:pPr>
-        <w:pStyle w:val="Heading1"/>
-      </w:pPr>
-      <w:bookmarkStart w:id="8" w:name="_Toc472448023"/>
-      <w:r>
-        <w:t>Word splitting</w:t>
-      </w:r>
-      <w:bookmarkEnd w:id="8"/>
     </w:p>
     <w:p>
       <w:r>
@@ -2115,7 +2249,13 @@
     </w:p>
     <w:p>
       <w:r>
-        <w:t xml:space="preserve">If you see it splitting a word incorrectly (like in our example text above), you can help it by middle clicking where there should be a ‘space’. A yellow line will appear where you placed a split, and all text other splits are immediately recalculated. For our example, middle clicking between </w:t>
+        <w:t>If you see it splitting a word incorrectly (like in our example text above), you can help it by middle clicking where there should be a ‘space’. A yellow line will appear where you placed a split, and all text</w:t>
+      </w:r>
+      <w:r>
+        <w:t xml:space="preserve"> and</w:t>
+      </w:r>
+      <w:r>
+        <w:t xml:space="preserve"> other splits are immediately recalculated. For our example, middle clicking between </w:t>
       </w:r>
       <w:r>
         <w:rPr>
@@ -2203,11 +2343,11 @@
       <w:pPr>
         <w:pStyle w:val="Heading1"/>
       </w:pPr>
-      <w:bookmarkStart w:id="9" w:name="_Toc472448024"/>
+      <w:bookmarkStart w:id="8" w:name="_Toc474876313"/>
       <w:r>
         <w:t>Selecting definitions</w:t>
       </w:r>
-      <w:bookmarkEnd w:id="9"/>
+      <w:bookmarkEnd w:id="8"/>
     </w:p>
     <w:p>
       <w:r>
@@ -2225,50 +2365,68 @@
     </w:p>
     <w:p>
       <w:r>
-        <w:t>If a common word is getting assigned a rare definition, scroll to the right one and then right click the word and select “Set definition as default”. This will put that definition at the front the next time you encounter the word.</w:t>
+        <w:t xml:space="preserve">If a common word is getting assigned a rare definition, scroll to the right one and then right click the </w:t>
+      </w:r>
+      <w:r>
+        <w:t>definition</w:t>
+      </w:r>
+      <w:r>
+        <w:t xml:space="preserve"> and select “Set definition as default”. This will put that definition at the front the next time you encounter the word.</w:t>
       </w:r>
     </w:p>
     <w:p>
       <w:pPr>
         <w:pStyle w:val="Heading1"/>
       </w:pPr>
-      <w:bookmarkStart w:id="10" w:name="_Toc472448025"/>
+      <w:bookmarkStart w:id="9" w:name="_Toc474876314"/>
       <w:r>
         <w:t>Known words list</w:t>
       </w:r>
+      <w:bookmarkEnd w:id="9"/>
+    </w:p>
+    <w:p>
+      <w:r>
+        <w:t xml:space="preserve">It can be detrimental to learning to rely on furigana all the time and to keep looking up words you should already know. When you encounter a word that you should know, right click it and select “I know this word” to hide the furigana and highlight it in blue (so you feel slightly </w:t>
+      </w:r>
+      <w:proofErr w:type="gramStart"/>
+      <w:r>
+        <w:t>more guilty</w:t>
+      </w:r>
+      <w:proofErr w:type="gramEnd"/>
+      <w:r>
+        <w:t xml:space="preserve"> clicking on it to read the definition).</w:t>
+      </w:r>
+    </w:p>
+    <w:p>
+      <w:r>
+        <w:t>It’s a pain to do this for every word you already know of course, so if you have some sort of database of words you know, you can import them into Spark Reader. I’ll demonstrate</w:t>
+      </w:r>
+      <w:r>
+        <w:t xml:space="preserve"> how to do this</w:t>
+      </w:r>
+      <w:r>
+        <w:t xml:space="preserve"> with the most common one: Anki</w:t>
+      </w:r>
+    </w:p>
+    <w:p>
+      <w:pPr>
+        <w:pStyle w:val="Heading2"/>
+      </w:pPr>
+      <w:bookmarkStart w:id="10" w:name="_Toc474876315"/>
+      <w:r>
+        <w:t>Importing known words from Anki</w:t>
+      </w:r>
       <w:bookmarkEnd w:id="10"/>
     </w:p>
     <w:p>
       <w:r>
-        <w:t xml:space="preserve">It can be detrimental to learning to rely on furigana all the time and to keep looking up words you should already know. When you encounter a word that you should know, right click it and select “I know this word” to hide the furigana and highlight it in blue (so you feel slightly </w:t>
-      </w:r>
-      <w:proofErr w:type="gramStart"/>
-      <w:r>
-        <w:t>more guilty</w:t>
-      </w:r>
-      <w:proofErr w:type="gramEnd"/>
-      <w:r>
-        <w:t xml:space="preserve"> clicking on it to read the definition).</w:t>
-      </w:r>
-    </w:p>
-    <w:p>
-      <w:r>
-        <w:t>It’s a pain to do this for every word you already know of course, so if you have some sort of database of words you know, you can import them into Spark Reader. I’ll demonstrate with the most common one: Anki</w:t>
-      </w:r>
-    </w:p>
-    <w:p>
-      <w:pPr>
-        <w:pStyle w:val="Heading2"/>
-      </w:pPr>
-      <w:bookmarkStart w:id="11" w:name="_Toc472448026"/>
-      <w:r>
-        <w:t>Importing known words from Anki</w:t>
-      </w:r>
-      <w:bookmarkEnd w:id="11"/>
-    </w:p>
-    <w:p>
-      <w:r>
-        <w:t>The easiest way to do this is to open Anki, select the cog next to your deck and click “export”:</w:t>
+        <w:t>The easiest way to do this is to open Anki, select the co</w:t>
+      </w:r>
+      <w:r>
+        <w:t>g next to your deck and click “E</w:t>
+      </w:r>
+      <w:r>
+        <w:t>xport”:</w:t>
       </w:r>
     </w:p>
     <w:p>
@@ -2434,11 +2592,11 @@
       <w:pPr>
         <w:pStyle w:val="Heading2"/>
       </w:pPr>
-      <w:bookmarkStart w:id="12" w:name="_Toc472448027"/>
+      <w:bookmarkStart w:id="11" w:name="_Toc474876316"/>
       <w:r>
         <w:t>Importing words from other sources</w:t>
       </w:r>
-      <w:bookmarkEnd w:id="12"/>
+      <w:bookmarkEnd w:id="11"/>
     </w:p>
     <w:p>
       <w:r>
@@ -2458,16 +2616,22 @@
       <w:pPr>
         <w:pStyle w:val="Heading1"/>
       </w:pPr>
-      <w:bookmarkStart w:id="13" w:name="_Toc472448028"/>
+      <w:bookmarkStart w:id="12" w:name="_Toc474876317"/>
       <w:r>
         <w:lastRenderedPageBreak/>
         <w:t>Exporting words</w:t>
       </w:r>
-      <w:bookmarkEnd w:id="13"/>
-    </w:p>
-    <w:p>
-      <w:r>
-        <w:t>If you find a new and interesting word, you can export it for adding to an Anki deck later. First scroll to the right definition, then right click the word and select “Add as flashcard”.</w:t>
+      <w:bookmarkEnd w:id="12"/>
+    </w:p>
+    <w:p>
+      <w:r>
+        <w:t xml:space="preserve">If you find a new and interesting word, you can export it for adding to an Anki deck later. First scroll to the right definition, then right click the </w:t>
+      </w:r>
+      <w:r>
+        <w:t>definition</w:t>
+      </w:r>
+      <w:r>
+        <w:t xml:space="preserve"> and select “Add as flashcard”.</w:t>
       </w:r>
     </w:p>
     <w:p>
@@ -2583,11 +2747,83 @@
       <w:pPr>
         <w:pStyle w:val="Heading1"/>
       </w:pPr>
-      <w:bookmarkStart w:id="14" w:name="_Toc472448029"/>
-      <w:r>
+      <w:bookmarkStart w:id="13" w:name="_Toc474876318"/>
+      <w:r>
+        <w:t>Exporting lines</w:t>
+      </w:r>
+      <w:bookmarkEnd w:id="13"/>
+    </w:p>
+    <w:p>
+      <w:r>
+        <w:t>You can also export an entire line of text. Instead of right clicking the definition, right click on the line of text and select “</w:t>
+      </w:r>
+      <w:r>
+        <w:t>Export whole line</w:t>
+      </w:r>
+      <w:r>
+        <w:t>”.</w:t>
+      </w:r>
+    </w:p>
+    <w:p>
+      <w:r>
+        <w:t>This can optionally include a screenshot of the VN when you exported the line. Spark Reader assumes its max width and height match the size of the game window, and that its top-leftmost corner is aligned with the top-leftmost corner of the VN. If this is not the case (e.g. you play with Spark Reader on a different monitor), you can change this in the settings menu to take a screenshot of the entire primary monitor.</w:t>
+      </w:r>
+    </w:p>
+    <w:p>
+      <w:pPr>
+        <w:pStyle w:val="Heading2"/>
+      </w:pPr>
+      <w:bookmarkStart w:id="14" w:name="_Toc474876319"/>
+      <w:r>
+        <w:t>Importing lines and their screenshots into Anki</w:t>
+      </w:r>
+      <w:bookmarkEnd w:id="14"/>
+    </w:p>
+    <w:p>
+      <w:r>
+        <w:t>Importing the screenshots is a little more involved. First, make a new note that has at least 3 fields, but don’t make the first field the front of a card (this will contain the timestamp used to link the image and line).</w:t>
+      </w:r>
+    </w:p>
+    <w:p>
+      <w:r>
+        <w:t>Next, get an Anki add-on called “</w:t>
+      </w:r>
+      <w:r>
+        <w:t>Media Import</w:t>
+      </w:r>
+      <w:r>
+        <w:t>”. Find the images and import them</w:t>
+      </w:r>
+      <w:r>
+        <w:t xml:space="preserve"> (by default, they go into the “screenshots” folder in the Spark Reader root folder)</w:t>
+      </w:r>
+      <w:r>
+        <w:t>, putting their filename into the first field and the image into another.</w:t>
+      </w:r>
+    </w:p>
+    <w:p>
+      <w:r>
+        <w:t>Now, import the savedLines.csv file like you would for word definitions. The first field is the timestamp, next is the text and last is the user comment. Make sure you set the import mode to “Update existing notes when first field matches”</w:t>
+      </w:r>
+      <w:r>
+        <w:t xml:space="preserve"> and click Import to add the line and comment.</w:t>
+      </w:r>
+    </w:p>
+    <w:p>
+      <w:r>
+        <w:t>If it worked, be sure to delete the images so they don’t cause duplicates the next time you import lines.</w:t>
+      </w:r>
+    </w:p>
+    <w:p>
+      <w:pPr>
+        <w:pStyle w:val="Heading1"/>
+      </w:pPr>
+      <w:bookmarkStart w:id="15" w:name="_Toc474876320"/>
+      <w:r>
+        <w:lastRenderedPageBreak/>
         <w:t>Heisig Kanji integration</w:t>
       </w:r>
-      <w:bookmarkEnd w:id="14"/>
+      <w:bookmarkEnd w:id="15"/>
     </w:p>
     <w:p>
       <w:r>
@@ -2691,7 +2927,13 @@
         <w:t>NihongoShark.com Kanji Deck</w:t>
       </w:r>
       <w:r>
-        <w:t xml:space="preserve"> if you don’t have it already (if you do and you’ve edited some of the keywords, your edited keywords can be imported). Use the Anki export feature like above and export it as “kanji.txt”, all lowercase, in the same folder as the program (where the edict2 file and such is) (if you want to keep it somewhere else, edit the settings.txt file).</w:t>
+        <w:t xml:space="preserve"> if you don’t have it already (if you do and you’ve edited some of the keywords, your edited keywords can be imported). Use the Anki export feature like above and export it as “kanji.txt”, all lowercase, in the </w:t>
+      </w:r>
+      <w:r>
+        <w:t>dictionary folder of the</w:t>
+      </w:r>
+      <w:r>
+        <w:t xml:space="preserve"> program (where the edict2 file and such is) (if you want to keep it somewhere else, edit the settings.txt file).</w:t>
       </w:r>
     </w:p>
     <w:p>
@@ -2703,11 +2945,11 @@
       <w:pPr>
         <w:pStyle w:val="Heading1"/>
       </w:pPr>
-      <w:bookmarkStart w:id="15" w:name="_Toc472448030"/>
+      <w:bookmarkStart w:id="16" w:name="_Toc474876321"/>
       <w:r>
         <w:t>The custom dictionary</w:t>
       </w:r>
-      <w:bookmarkEnd w:id="15"/>
+      <w:bookmarkEnd w:id="16"/>
     </w:p>
     <w:p>
       <w:r>
@@ -2724,79 +2966,122 @@
         <w:jc w:val="center"/>
       </w:pPr>
       <w:r>
+        <w:t>Spelling1;Spelling2;Spelling3 [reading1;reading</w:t>
+      </w:r>
+      <w:r>
+        <w:t>2;reading3] /(tag1)(tag2)(tag3)</w:t>
+      </w:r>
+      <w:r>
+        <w:t>def1/def2/def3/code/</w:t>
+      </w:r>
+    </w:p>
+    <w:p>
+      <w:r>
+        <w:t>You can have any number of spellings or readings, and readings are optional for kana only words.</w:t>
+      </w:r>
+      <w:r>
+        <w:t xml:space="preserve"> Most of the time, the only tag you’ll need is (n) for nouns. Any number of definitions lines can be added, and the last line of the “definitions” is used as an internal ID code, set this to something random.</w:t>
+      </w:r>
+    </w:p>
+    <w:p>
+      <w:r>
+        <w:t>Please try follow the format exactly or things might not work right (When the word adding GUI is made you won’t have to worry about this). For this reason, 2 custom words have been added to the dictionary already so you can see how to format your own.</w:t>
+      </w:r>
+    </w:p>
+    <w:p>
+      <w:pPr>
+        <w:pStyle w:val="Heading1"/>
+      </w:pPr>
+      <w:bookmarkStart w:id="17" w:name="_Toc474876322"/>
+      <w:r>
+        <w:t>Settings</w:t>
+      </w:r>
+      <w:bookmarkEnd w:id="17"/>
+    </w:p>
+    <w:p>
+      <w:r>
+        <w:t>Since Beta 0.4, you can edit the settings in a GUI settings editor. To access it, open the menu on the top right and select “Edit settings”. From there, you can see a list of all setting categories on the left. Selecting one will give you the options available under that category.</w:t>
+      </w:r>
+    </w:p>
+    <w:p>
+      <w:r>
+        <w:t>Mouse-over an option to get more information, or experiment to see what they do.</w:t>
+      </w:r>
+      <w:r>
+        <w:t xml:space="preserve"> Click apply for the changes to come into effect.</w:t>
+      </w:r>
+    </w:p>
+    <w:p>
+      <w:r>
+        <w:t>Alternatively, you can manually edit the settings.txt file while the program is closed.</w:t>
+      </w:r>
+    </w:p>
+    <w:p>
+      <w:r>
+        <w:t xml:space="preserve">It’s recommended to change the width of the program to the width of the game you are reading through. </w:t>
+      </w:r>
+    </w:p>
+    <w:p>
+      <w:pPr>
+        <w:pStyle w:val="Heading1"/>
+      </w:pPr>
+      <w:bookmarkStart w:id="18" w:name="_Toc474876323"/>
+      <w:r>
         <w:lastRenderedPageBreak/>
-        <w:t>Spelling</w:t>
-      </w:r>
-      <w:proofErr w:type="gramStart"/>
-      <w:r>
-        <w:t>1;Spelling</w:t>
-      </w:r>
-      <w:proofErr w:type="gramEnd"/>
-      <w:r>
-        <w:t>2;Spelling3 [reading1;reading</w:t>
-      </w:r>
-      <w:r>
-        <w:t>2;reading3] /(tag1)(tag2)(tag3)</w:t>
-      </w:r>
-      <w:r>
-        <w:t>def1/def2/def3/code/</w:t>
-      </w:r>
-    </w:p>
-    <w:p>
-      <w:r>
-        <w:t>You can have any number of spellings or readings, and readings are optional for kana only words.</w:t>
-      </w:r>
-      <w:r>
-        <w:t xml:space="preserve"> Most of the time, the only tag you’ll need is (n) for nouns. Any number of definitions lines can be added, and the last line of the “definitions” is used as an internal ID code, set this to something random.</w:t>
-      </w:r>
-    </w:p>
-    <w:p>
-      <w:r>
-        <w:t>Please try follow the format exactly or things might not work right (When the word adding GUI is made you won’t have to worry about this). For this reason, 2 custom words have been added to the dictionary already so you can see how to format your own.</w:t>
+        <w:t>Multiplayer</w:t>
+      </w:r>
+      <w:bookmarkEnd w:id="18"/>
+    </w:p>
+    <w:p>
+      <w:r>
+        <w:t>If you have friends who you want to read with or you want to organize some sort of group reading session, Spark Reader’s multiplayer mode can help everyone stay on the same page, quite literally.</w:t>
+      </w:r>
+    </w:p>
+    <w:p>
+      <w:r>
+        <w:t xml:space="preserve">One player has to host the game, by opening the context menu and going to Multiplayer-&gt;host. </w:t>
+      </w:r>
+      <w:r>
+        <w:t>This player has to announce his/her IP address to the other players who can then join. If the other players are not on the same LAN, the host has to port forward port 11037</w:t>
+      </w:r>
+      <w:r>
+        <w:t xml:space="preserve"> (or some other port they choose to use)</w:t>
+      </w:r>
+      <w:r>
+        <w:t xml:space="preserve"> for multiplayer to work. The host is used as the “reference point” for all of the clients.</w:t>
+      </w:r>
+    </w:p>
+    <w:p>
+      <w:r>
+        <w:t>It’s recommended that everyone connects and starts on the same line of text at the beginning of the reading session. Whenever a player advances a line, they are told how far ahead or behind they are from the host in number of lines. The host meanwhile can see how many clients are ahead or behind their current line.</w:t>
+      </w:r>
+    </w:p>
+    <w:p>
+      <w:r>
+        <w:t>This i</w:t>
+      </w:r>
+      <w:r>
+        <w:t>s all multiplayer does right now</w:t>
+      </w:r>
+      <w:r>
+        <w:t>. If players are not in the same</w:t>
+      </w:r>
+      <w:r>
+        <w:t xml:space="preserve"> physical</w:t>
+      </w:r>
+      <w:r>
+        <w:t xml:space="preserve"> room, a voice/text chat system like Discord is recommended to be used alongside Spark Reader.</w:t>
       </w:r>
     </w:p>
     <w:p>
       <w:pPr>
         <w:pStyle w:val="Heading1"/>
       </w:pPr>
-      <w:bookmarkStart w:id="16" w:name="_Toc472448031"/>
-      <w:r>
-        <w:t>Settings</w:t>
-      </w:r>
-      <w:bookmarkEnd w:id="16"/>
-    </w:p>
-    <w:p>
-      <w:r>
-        <w:t>Since Beta 0.4, you can edit the settings in a GUI settings editor. To access it, open the menu on the top right and select “Edit settings”. From there, you can see a list of all setting categories on the left. Selecting one will give you the options available under that category.</w:t>
-      </w:r>
-    </w:p>
-    <w:p>
-      <w:r>
-        <w:t>Mouse-over an option to get more information, or experiment to see what they do.</w:t>
-      </w:r>
-      <w:r>
-        <w:t xml:space="preserve"> Click apply for the changes to come into effect.</w:t>
-      </w:r>
-    </w:p>
-    <w:p>
-      <w:r>
-        <w:t>Alternatively, you can manually edit the settings.txt file while the program is closed.</w:t>
-      </w:r>
-    </w:p>
-    <w:p>
-      <w:r>
-        <w:t xml:space="preserve">It’s recommended to change the width of the program to the width of the game you are reading through. </w:t>
-      </w:r>
-    </w:p>
-    <w:p>
-      <w:pPr>
-        <w:pStyle w:val="Heading1"/>
-      </w:pPr>
-      <w:bookmarkStart w:id="17" w:name="_Toc472448032"/>
+      <w:bookmarkStart w:id="19" w:name="_Toc474876324"/>
       <w:r>
         <w:t>Troubleshooting</w:t>
       </w:r>
-      <w:bookmarkEnd w:id="17"/>
+      <w:bookmarkEnd w:id="19"/>
     </w:p>
     <w:p>
       <w:pPr>
@@ -2821,6 +3106,21 @@
       <w:r>
         <w:t xml:space="preserve"> to true instead of false.</w:t>
       </w:r>
+    </w:p>
+    <w:p>
+      <w:pPr>
+        <w:pStyle w:val="Subtitle"/>
+      </w:pPr>
+      <w:r>
+        <w:t>Multiplayer is not giving the right number of lines ahead/behind</w:t>
+      </w:r>
+    </w:p>
+    <w:p>
+      <w:r>
+        <w:t>The multiplayer feature relies on comparing what lines the connected players have in their log on Spark Reader. If you advance the text too fast and Spark Reader misses a line, it cannot use that for comparison. Or even worse, if 2 lines get merged together from advancing too fast or a friend has a differently setup text hooker, the exact line of one player may not appear in another player’s log at all, even though they’ve read those line(s) already.</w:t>
+      </w:r>
+      <w:bookmarkStart w:id="20" w:name="_GoBack"/>
+      <w:bookmarkEnd w:id="20"/>
     </w:p>
     <w:p>
       <w:pPr>
@@ -2846,75 +3146,7 @@
         <w:t>.</w:t>
       </w:r>
     </w:p>
-    <w:p>
-      <w:pPr>
-        <w:pStyle w:val="Heading1"/>
-      </w:pPr>
-      <w:bookmarkStart w:id="18" w:name="_Toc472448033"/>
-      <w:r>
-        <w:t>Multiplayer (WIP)</w:t>
-      </w:r>
-      <w:bookmarkEnd w:id="18"/>
-    </w:p>
-    <w:p>
-      <w:pPr>
-        <w:rPr>
-          <w:i/>
-        </w:rPr>
-      </w:pPr>
-      <w:r>
-        <w:rPr>
-          <w:i/>
-        </w:rPr>
-        <w:t xml:space="preserve">Note: this feature is completely broken in the current beta, don’t even bother trying it. This just describes what it’s </w:t>
-      </w:r>
-      <w:r>
-        <w:rPr>
-          <w:b/>
-          <w:i/>
-        </w:rPr>
-        <w:t>supposed</w:t>
-      </w:r>
-      <w:r>
-        <w:rPr>
-          <w:i/>
-        </w:rPr>
-        <w:t xml:space="preserve"> to do.</w:t>
-      </w:r>
-    </w:p>
-    <w:p>
-      <w:r>
-        <w:t>If you have friends who you want to read with or you want to organize some sort of group reading session, Spark Reader’s multiplayer mode can help everyone stay on the same page, quite literally.</w:t>
-      </w:r>
-    </w:p>
-    <w:p>
-      <w:r>
-        <w:t xml:space="preserve">One player has to host the game, by opening the context menu and going to Multiplayer-&gt;host. </w:t>
-      </w:r>
-      <w:r>
-        <w:t>This player has to announce his/her IP address to the other players who can then join. If the other players are not on the same LAN, the host has to port forward port 11037 for multiplayer to work. The host is used as the “reference point” for all of the clients.</w:t>
-      </w:r>
-    </w:p>
-    <w:p>
-      <w:r>
-        <w:t>It’s recommended that everyone connects and starts on the same line of text at the beginning of the reading session. Whenever a player advances a line, they are told how far ahead or behind they are from the host in number of lines. The host meanwhile can see how many clients are ahead or behind their current line.</w:t>
-      </w:r>
-    </w:p>
-    <w:p>
-      <w:r>
-        <w:lastRenderedPageBreak/>
-        <w:t>This is all multiplayer does right now (</w:t>
-      </w:r>
-      <w:r>
-        <w:rPr>
-          <w:i/>
-        </w:rPr>
-        <w:t>it doesn’t even do that because it’s still broken</w:t>
-      </w:r>
-      <w:r>
-        <w:t>). If players are not in the same room, a voice/text chat system like Discord is recommended to be used alongside Spark Reader.</w:t>
-      </w:r>
-    </w:p>
+    <w:p/>
     <w:sectPr>
       <w:pgSz w:w="12240" w:h="15840"/>
       <w:pgMar w:top="1440" w:right="1440" w:bottom="1440" w:left="1440" w:header="720" w:footer="720" w:gutter="0"/>
@@ -4082,7 +4314,7 @@
 </file>
 
 <file path=customXml/itemProps1.xml><?xml version="1.0" encoding="utf-8"?>
-<ds:datastoreItem xmlns:ds="http://schemas.openxmlformats.org/officeDocument/2006/customXml" ds:itemID="{A6BCCFE3-7A68-4C32-922F-9F0B3C125CD9}">
+<ds:datastoreItem xmlns:ds="http://schemas.openxmlformats.org/officeDocument/2006/customXml" ds:itemID="{BBB856C0-3563-41EB-AB33-D04CA1E06BBD}">
   <ds:schemaRefs>
     <ds:schemaRef ds:uri="http://schemas.openxmlformats.org/officeDocument/2006/bibliography"/>
   </ds:schemaRefs>

</xml_diff>

<commit_message>
Various small features and bug-fixes - I should probably make more meaningful commit messages/commit more often...
</commit_message>
<xml_diff>
--- a/manual.docx
+++ b/manual.docx
@@ -1,6 +1,6 @@
 
 <file path=word/document.xml><?xml version="1.0" encoding="utf-8"?>
-<w:document xmlns:wpc="http://schemas.microsoft.com/office/word/2010/wordprocessingCanvas" xmlns:cx="http://schemas.microsoft.com/office/drawing/2014/chartex" xmlns:cx1="http://schemas.microsoft.com/office/drawing/2015/9/8/chartex" xmlns:cx2="http://schemas.microsoft.com/office/drawing/2015/10/21/chartex" xmlns:mc="http://schemas.openxmlformats.org/markup-compatibility/2006" xmlns:o="urn:schemas-microsoft-com:office:office" xmlns:r="http://schemas.openxmlformats.org/officeDocument/2006/relationships" xmlns:m="http://schemas.openxmlformats.org/officeDocument/2006/math" xmlns:v="urn:schemas-microsoft-com:vml" xmlns:wp14="http://schemas.microsoft.com/office/word/2010/wordprocessingDrawing" xmlns:wp="http://schemas.openxmlformats.org/drawingml/2006/wordprocessingDrawing" xmlns:w10="urn:schemas-microsoft-com:office:word" xmlns:w="http://schemas.openxmlformats.org/wordprocessingml/2006/main" xmlns:w14="http://schemas.microsoft.com/office/word/2010/wordml" xmlns:w15="http://schemas.microsoft.com/office/word/2012/wordml" xmlns:w16se="http://schemas.microsoft.com/office/word/2015/wordml/symex" xmlns:wpg="http://schemas.microsoft.com/office/word/2010/wordprocessingGroup" xmlns:wpi="http://schemas.microsoft.com/office/word/2010/wordprocessingInk" xmlns:wne="http://schemas.microsoft.com/office/word/2006/wordml" xmlns:wps="http://schemas.microsoft.com/office/word/2010/wordprocessingShape" mc:Ignorable="w14 w15 w16se wp14">
+<w:document xmlns:wpc="http://schemas.microsoft.com/office/word/2010/wordprocessingCanvas" xmlns:cx="http://schemas.microsoft.com/office/drawing/2014/chartex" xmlns:cx1="http://schemas.microsoft.com/office/drawing/2015/9/8/chartex" xmlns:cx2="http://schemas.microsoft.com/office/drawing/2015/10/21/chartex" xmlns:cx3="http://schemas.microsoft.com/office/drawing/2016/5/9/chartex" xmlns:cx4="http://schemas.microsoft.com/office/drawing/2016/5/10/chartex" xmlns:cx5="http://schemas.microsoft.com/office/drawing/2016/5/11/chartex" xmlns:mc="http://schemas.openxmlformats.org/markup-compatibility/2006" xmlns:o="urn:schemas-microsoft-com:office:office" xmlns:r="http://schemas.openxmlformats.org/officeDocument/2006/relationships" xmlns:m="http://schemas.openxmlformats.org/officeDocument/2006/math" xmlns:v="urn:schemas-microsoft-com:vml" xmlns:wp14="http://schemas.microsoft.com/office/word/2010/wordprocessingDrawing" xmlns:wp="http://schemas.openxmlformats.org/drawingml/2006/wordprocessingDrawing" xmlns:w10="urn:schemas-microsoft-com:office:word" xmlns:w="http://schemas.openxmlformats.org/wordprocessingml/2006/main" xmlns:w14="http://schemas.microsoft.com/office/word/2010/wordml" xmlns:w15="http://schemas.microsoft.com/office/word/2012/wordml" xmlns:w16se="http://schemas.microsoft.com/office/word/2015/wordml/symex" xmlns:wpg="http://schemas.microsoft.com/office/word/2010/wordprocessingGroup" xmlns:wpi="http://schemas.microsoft.com/office/word/2010/wordprocessingInk" xmlns:wne="http://schemas.microsoft.com/office/word/2006/wordml" xmlns:wps="http://schemas.microsoft.com/office/word/2010/wordprocessingShape" mc:Ignorable="w14 w15 w16se wp14">
   <w:body>
     <w:p>
       <w:pPr>
@@ -1871,15 +1871,7 @@
         </w:numPr>
       </w:pPr>
       <w:r>
-        <w:t xml:space="preserve">If the word was </w:t>
-      </w:r>
-      <w:proofErr w:type="spellStart"/>
-      <w:r>
-        <w:t>deconjugated</w:t>
-      </w:r>
-      <w:proofErr w:type="spellEnd"/>
-      <w:r>
-        <w:t xml:space="preserve"> or altered in some way, this line appears showing the “dictionary form” of the word and how it was achieved.</w:t>
+        <w:t>If the word was deconjugated or altered in some way, this line appears showing the “dictionary form” of the word and how it was achieved.</w:t>
       </w:r>
     </w:p>
     <w:p>
@@ -2105,7 +2097,13 @@
       </w:pPr>
       <w:bookmarkStart w:id="5" w:name="_Toc474876310"/>
       <w:r>
-        <w:t>Word right click menu</w:t>
+        <w:t>Word</w:t>
+      </w:r>
+      <w:r>
+        <w:t>/definitions</w:t>
+      </w:r>
+      <w:r>
+        <w:t xml:space="preserve"> right click menu</w:t>
       </w:r>
       <w:bookmarkEnd w:id="5"/>
     </w:p>
@@ -2186,12 +2184,29 @@
         </w:drawing>
       </w:r>
       <w:r>
-        <w:t>Right clicking words will bring up a right click menu. Most of these options are explained in their respective sections.</w:t>
-      </w:r>
-    </w:p>
-    <w:p>
-      <w:r>
-        <w:t>“Copy to clipboard” will replace the clipboard contents with just that word (without replacing the displayed text), for if you want to look up a word in another dictionary. If you copied a word and right click the word to the right of it, a new option will appear: “Append to clipboard”. This adds that word to the clipboard along with the previous one, for when you want to look up a word that isn’t being split correctly.</w:t>
+        <w:t>Right clicking words</w:t>
+      </w:r>
+      <w:r>
+        <w:t xml:space="preserve"> or definitions</w:t>
+      </w:r>
+      <w:r>
+        <w:t xml:space="preserve"> will bring up a right click menu. Most of these options are explained in their respective sections</w:t>
+      </w:r>
+      <w:r>
+        <w:t xml:space="preserve">, or are </w:t>
+      </w:r>
+      <w:proofErr w:type="gramStart"/>
+      <w:r>
+        <w:t>fairly easy</w:t>
+      </w:r>
+      <w:proofErr w:type="gramEnd"/>
+      <w:r>
+        <w:t xml:space="preserve"> to understand.</w:t>
+      </w:r>
+    </w:p>
+    <w:p>
+      <w:r>
+        <w:t>Right clicking the definition text shows options specific to the selected definition, such as adding it as a flash card. Right clicking words will show options specific to the words or the entire line of text.</w:t>
       </w:r>
     </w:p>
     <w:p>
@@ -3119,8 +3134,6 @@
       <w:r>
         <w:t>The multiplayer feature relies on comparing what lines the connected players have in their log on Spark Reader. If you advance the text too fast and Spark Reader misses a line, it cannot use that for comparison. Or even worse, if 2 lines get merged together from advancing too fast or a friend has a differently setup text hooker, the exact line of one player may not appear in another player’s log at all, even though they’ve read those line(s) already.</w:t>
       </w:r>
-      <w:bookmarkStart w:id="20" w:name="_GoBack"/>
-      <w:bookmarkEnd w:id="20"/>
     </w:p>
     <w:p>
       <w:pPr>
@@ -3145,8 +3158,30 @@
       <w:r>
         <w:t>.</w:t>
       </w:r>
-    </w:p>
-    <w:p/>
+      <w:r>
+        <w:t xml:space="preserve"> Alternatively, feel free to E-mail any questions or suggestions to </w:t>
+      </w:r>
+      <w:hyperlink r:id="rId19" w:history="1">
+        <w:r>
+          <w:rPr>
+            <w:rStyle w:val="Hyperlink"/>
+          </w:rPr>
+          <w:t>laurens.weyn@gmail.com</w:t>
+        </w:r>
+      </w:hyperlink>
+      <w:r>
+        <w:t>.</w:t>
+      </w:r>
+    </w:p>
+    <w:p>
+      <w:bookmarkStart w:id="20" w:name="_GoBack"/>
+      <w:bookmarkEnd w:id="20"/>
+    </w:p>
+    <w:p>
+      <w:pPr>
+        <w:ind w:left="1440" w:hanging="1440"/>
+      </w:pPr>
+    </w:p>
     <w:sectPr>
       <w:pgSz w:w="12240" w:h="15840"/>
       <w:pgMar w:top="1440" w:right="1440" w:bottom="1440" w:left="1440" w:header="720" w:footer="720" w:gutter="0"/>
@@ -3158,7 +3193,7 @@
 </file>
 
 <file path=word/numbering.xml><?xml version="1.0" encoding="utf-8"?>
-<w:numbering xmlns:wpc="http://schemas.microsoft.com/office/word/2010/wordprocessingCanvas" xmlns:cx="http://schemas.microsoft.com/office/drawing/2014/chartex" xmlns:cx1="http://schemas.microsoft.com/office/drawing/2015/9/8/chartex" xmlns:cx2="http://schemas.microsoft.com/office/drawing/2015/10/21/chartex" xmlns:mc="http://schemas.openxmlformats.org/markup-compatibility/2006" xmlns:o="urn:schemas-microsoft-com:office:office" xmlns:r="http://schemas.openxmlformats.org/officeDocument/2006/relationships" xmlns:m="http://schemas.openxmlformats.org/officeDocument/2006/math" xmlns:v="urn:schemas-microsoft-com:vml" xmlns:wp14="http://schemas.microsoft.com/office/word/2010/wordprocessingDrawing" xmlns:wp="http://schemas.openxmlformats.org/drawingml/2006/wordprocessingDrawing" xmlns:w10="urn:schemas-microsoft-com:office:word" xmlns:w="http://schemas.openxmlformats.org/wordprocessingml/2006/main" xmlns:w14="http://schemas.microsoft.com/office/word/2010/wordml" xmlns:w15="http://schemas.microsoft.com/office/word/2012/wordml" xmlns:w16se="http://schemas.microsoft.com/office/word/2015/wordml/symex" xmlns:wpg="http://schemas.microsoft.com/office/word/2010/wordprocessingGroup" xmlns:wpi="http://schemas.microsoft.com/office/word/2010/wordprocessingInk" xmlns:wne="http://schemas.microsoft.com/office/word/2006/wordml" xmlns:wps="http://schemas.microsoft.com/office/word/2010/wordprocessingShape" mc:Ignorable="w14 w15 w16se wp14">
+<w:numbering xmlns:wpc="http://schemas.microsoft.com/office/word/2010/wordprocessingCanvas" xmlns:cx="http://schemas.microsoft.com/office/drawing/2014/chartex" xmlns:cx1="http://schemas.microsoft.com/office/drawing/2015/9/8/chartex" xmlns:cx2="http://schemas.microsoft.com/office/drawing/2015/10/21/chartex" xmlns:cx3="http://schemas.microsoft.com/office/drawing/2016/5/9/chartex" xmlns:cx4="http://schemas.microsoft.com/office/drawing/2016/5/10/chartex" xmlns:cx5="http://schemas.microsoft.com/office/drawing/2016/5/11/chartex" xmlns:mc="http://schemas.openxmlformats.org/markup-compatibility/2006" xmlns:o="urn:schemas-microsoft-com:office:office" xmlns:r="http://schemas.openxmlformats.org/officeDocument/2006/relationships" xmlns:m="http://schemas.openxmlformats.org/officeDocument/2006/math" xmlns:v="urn:schemas-microsoft-com:vml" xmlns:wp14="http://schemas.microsoft.com/office/word/2010/wordprocessingDrawing" xmlns:wp="http://schemas.openxmlformats.org/drawingml/2006/wordprocessingDrawing" xmlns:w10="urn:schemas-microsoft-com:office:word" xmlns:w="http://schemas.openxmlformats.org/wordprocessingml/2006/main" xmlns:w14="http://schemas.microsoft.com/office/word/2010/wordml" xmlns:w15="http://schemas.microsoft.com/office/word/2012/wordml" xmlns:w16se="http://schemas.microsoft.com/office/word/2015/wordml/symex" xmlns:wpg="http://schemas.microsoft.com/office/word/2010/wordprocessingGroup" xmlns:wpi="http://schemas.microsoft.com/office/word/2010/wordprocessingInk" xmlns:wne="http://schemas.microsoft.com/office/word/2006/wordml" xmlns:wps="http://schemas.microsoft.com/office/word/2010/wordprocessingShape" mc:Ignorable="w14 w15 w16se wp14">
   <w:abstractNum w:abstractNumId="0" w15:restartNumberingAfterBreak="0">
     <w:nsid w:val="07393375"/>
     <w:multiLevelType w:val="hybridMultilevel"/>
@@ -3446,7 +3481,7 @@
       </w:pPr>
     </w:pPrDefault>
   </w:docDefaults>
-  <w:latentStyles w:defLockedState="0" w:defUIPriority="99" w:defSemiHidden="0" w:defUnhideWhenUsed="0" w:defQFormat="0" w:count="372">
+  <w:latentStyles w:defLockedState="0" w:defUIPriority="99" w:defSemiHidden="0" w:defUnhideWhenUsed="0" w:defQFormat="0" w:count="374">
     <w:lsdException w:name="Normal" w:uiPriority="0" w:qFormat="1"/>
     <w:lsdException w:name="heading 1" w:uiPriority="9" w:qFormat="1"/>
     <w:lsdException w:name="heading 2" w:semiHidden="1" w:uiPriority="9" w:unhideWhenUsed="1" w:qFormat="1"/>
@@ -3552,7 +3587,6 @@
     <w:lsdException w:name="HTML Sample" w:semiHidden="1" w:unhideWhenUsed="1"/>
     <w:lsdException w:name="HTML Typewriter" w:semiHidden="1" w:unhideWhenUsed="1"/>
     <w:lsdException w:name="HTML Variable" w:semiHidden="1" w:unhideWhenUsed="1"/>
-    <w:lsdException w:name="Normal Table" w:semiHidden="1" w:unhideWhenUsed="1"/>
     <w:lsdException w:name="annotation subject" w:semiHidden="1" w:unhideWhenUsed="1"/>
     <w:lsdException w:name="No List" w:semiHidden="1" w:unhideWhenUsed="1"/>
     <w:lsdException w:name="Outline List 1" w:semiHidden="1" w:unhideWhenUsed="1"/>
@@ -3598,11 +3632,9 @@
     <w:lsdException w:name="Table Subtle 1" w:semiHidden="1" w:unhideWhenUsed="1"/>
     <w:lsdException w:name="Table Subtle 2" w:semiHidden="1" w:unhideWhenUsed="1"/>
     <w:lsdException w:name="Table Web 1" w:semiHidden="1" w:unhideWhenUsed="1"/>
-    <w:lsdException w:name="Table Web 2" w:semiHidden="1" w:unhideWhenUsed="1"/>
     <w:lsdException w:name="Table Web 3" w:semiHidden="1" w:unhideWhenUsed="1"/>
     <w:lsdException w:name="Balloon Text" w:semiHidden="1" w:unhideWhenUsed="1"/>
     <w:lsdException w:name="Table Grid" w:uiPriority="39"/>
-    <w:lsdException w:name="Table Theme" w:semiHidden="1" w:unhideWhenUsed="1"/>
     <w:lsdException w:name="Placeholder Text" w:semiHidden="1"/>
     <w:lsdException w:name="No Spacing" w:uiPriority="1" w:qFormat="1"/>
     <w:lsdException w:name="Light Shading" w:uiPriority="60"/>
@@ -3819,6 +3851,8 @@
     <w:lsdException w:name="List Table 6 Colorful Accent 6" w:uiPriority="51"/>
     <w:lsdException w:name="List Table 7 Colorful Accent 6" w:uiPriority="52"/>
     <w:lsdException w:name="Mention" w:semiHidden="1" w:unhideWhenUsed="1"/>
+    <w:lsdException w:name="Smart Hyperlink" w:semiHidden="1" w:unhideWhenUsed="1"/>
+    <w:lsdException w:name="Hashtag" w:semiHidden="1" w:unhideWhenUsed="1"/>
   </w:latentStyles>
   <w:style w:type="paragraph" w:default="1" w:styleId="Normal">
     <w:name w:val="Normal"/>
@@ -4314,7 +4348,7 @@
 </file>
 
 <file path=customXml/itemProps1.xml><?xml version="1.0" encoding="utf-8"?>
-<ds:datastoreItem xmlns:ds="http://schemas.openxmlformats.org/officeDocument/2006/customXml" ds:itemID="{BBB856C0-3563-41EB-AB33-D04CA1E06BBD}">
+<ds:datastoreItem xmlns:ds="http://schemas.openxmlformats.org/officeDocument/2006/customXml" ds:itemID="{23B1FE58-56A3-4697-AF79-378562BB6674}">
   <ds:schemaRefs>
     <ds:schemaRef ds:uri="http://schemas.openxmlformats.org/officeDocument/2006/bibliography"/>
   </ds:schemaRefs>

</xml_diff>

<commit_message>
Final commit before 0.6 release (unless there's bugs) - Rewrote README.md - Made tip text in Options more consistent - Fixed some issues with loading screen - Added exported line/word count in right click menu - Last-minute fixes
</commit_message>
<xml_diff>
--- a/manual.docx
+++ b/manual.docx
@@ -60,7 +60,7 @@
           <w:r>
             <w:fldChar w:fldCharType="separate"/>
           </w:r>
-          <w:hyperlink w:anchor="_Toc474876305" w:history="1">
+          <w:hyperlink w:anchor="_Toc478208395" w:history="1">
             <w:r>
               <w:rPr>
                 <w:rStyle w:val="Hyperlink"/>
@@ -87,7 +87,7 @@
                 <w:noProof/>
                 <w:webHidden/>
               </w:rPr>
-              <w:instrText xml:space="preserve"> PAGEREF _Toc474876305 \h </w:instrText>
+              <w:instrText xml:space="preserve"> PAGEREF _Toc478208395 \h </w:instrText>
             </w:r>
             <w:r>
               <w:rPr>
@@ -128,7 +128,7 @@
               <w:noProof/>
             </w:rPr>
           </w:pPr>
-          <w:hyperlink w:anchor="_Toc474876306" w:history="1">
+          <w:hyperlink w:anchor="_Toc478208396" w:history="1">
             <w:r>
               <w:rPr>
                 <w:rStyle w:val="Hyperlink"/>
@@ -155,7 +155,7 @@
                 <w:noProof/>
                 <w:webHidden/>
               </w:rPr>
-              <w:instrText xml:space="preserve"> PAGEREF _Toc474876306 \h </w:instrText>
+              <w:instrText xml:space="preserve"> PAGEREF _Toc478208396 \h </w:instrText>
             </w:r>
             <w:r>
               <w:rPr>
@@ -196,7 +196,7 @@
               <w:noProof/>
             </w:rPr>
           </w:pPr>
-          <w:hyperlink w:anchor="_Toc474876307" w:history="1">
+          <w:hyperlink w:anchor="_Toc478208397" w:history="1">
             <w:r>
               <w:rPr>
                 <w:rStyle w:val="Hyperlink"/>
@@ -223,7 +223,7 @@
                 <w:noProof/>
                 <w:webHidden/>
               </w:rPr>
-              <w:instrText xml:space="preserve"> PAGEREF _Toc474876307 \h </w:instrText>
+              <w:instrText xml:space="preserve"> PAGEREF _Toc478208397 \h </w:instrText>
             </w:r>
             <w:r>
               <w:rPr>
@@ -264,7 +264,7 @@
               <w:noProof/>
             </w:rPr>
           </w:pPr>
-          <w:hyperlink w:anchor="_Toc474876308" w:history="1">
+          <w:hyperlink w:anchor="_Toc478208398" w:history="1">
             <w:r>
               <w:rPr>
                 <w:rStyle w:val="Hyperlink"/>
@@ -291,7 +291,7 @@
                 <w:noProof/>
                 <w:webHidden/>
               </w:rPr>
-              <w:instrText xml:space="preserve"> PAGEREF _Toc474876308 \h </w:instrText>
+              <w:instrText xml:space="preserve"> PAGEREF _Toc478208398 \h </w:instrText>
             </w:r>
             <w:r>
               <w:rPr>
@@ -332,7 +332,7 @@
               <w:noProof/>
             </w:rPr>
           </w:pPr>
-          <w:hyperlink w:anchor="_Toc474876309" w:history="1">
+          <w:hyperlink w:anchor="_Toc478208399" w:history="1">
             <w:r>
               <w:rPr>
                 <w:rStyle w:val="Hyperlink"/>
@@ -359,7 +359,7 @@
                 <w:noProof/>
                 <w:webHidden/>
               </w:rPr>
-              <w:instrText xml:space="preserve"> PAGEREF _Toc474876309 \h </w:instrText>
+              <w:instrText xml:space="preserve"> PAGEREF _Toc478208399 \h </w:instrText>
             </w:r>
             <w:r>
               <w:rPr>
@@ -400,13 +400,13 @@
               <w:noProof/>
             </w:rPr>
           </w:pPr>
-          <w:hyperlink w:anchor="_Toc474876310" w:history="1">
+          <w:hyperlink w:anchor="_Toc478208400" w:history="1">
             <w:r>
               <w:rPr>
                 <w:rStyle w:val="Hyperlink"/>
                 <w:noProof/>
               </w:rPr>
-              <w:t>Word right click menu</w:t>
+              <w:t>Word/definitions right click menu</w:t>
             </w:r>
             <w:r>
               <w:rPr>
@@ -427,7 +427,7 @@
                 <w:noProof/>
                 <w:webHidden/>
               </w:rPr>
-              <w:instrText xml:space="preserve"> PAGEREF _Toc474876310 \h </w:instrText>
+              <w:instrText xml:space="preserve"> PAGEREF _Toc478208400 \h </w:instrText>
             </w:r>
             <w:r>
               <w:rPr>
@@ -468,7 +468,7 @@
               <w:noProof/>
             </w:rPr>
           </w:pPr>
-          <w:hyperlink w:anchor="_Toc474876311" w:history="1">
+          <w:hyperlink w:anchor="_Toc478208401" w:history="1">
             <w:r>
               <w:rPr>
                 <w:rStyle w:val="Hyperlink"/>
@@ -495,7 +495,7 @@
                 <w:noProof/>
                 <w:webHidden/>
               </w:rPr>
-              <w:instrText xml:space="preserve"> PAGEREF _Toc474876311 \h </w:instrText>
+              <w:instrText xml:space="preserve"> PAGEREF _Toc478208401 \h </w:instrText>
             </w:r>
             <w:r>
               <w:rPr>
@@ -536,7 +536,7 @@
               <w:noProof/>
             </w:rPr>
           </w:pPr>
-          <w:hyperlink w:anchor="_Toc474876312" w:history="1">
+          <w:hyperlink w:anchor="_Toc478208402" w:history="1">
             <w:r>
               <w:rPr>
                 <w:rStyle w:val="Hyperlink"/>
@@ -563,7 +563,7 @@
                 <w:noProof/>
                 <w:webHidden/>
               </w:rPr>
-              <w:instrText xml:space="preserve"> PAGEREF _Toc474876312 \h </w:instrText>
+              <w:instrText xml:space="preserve"> PAGEREF _Toc478208402 \h </w:instrText>
             </w:r>
             <w:r>
               <w:rPr>
@@ -604,7 +604,7 @@
               <w:noProof/>
             </w:rPr>
           </w:pPr>
-          <w:hyperlink w:anchor="_Toc474876313" w:history="1">
+          <w:hyperlink w:anchor="_Toc478208403" w:history="1">
             <w:r>
               <w:rPr>
                 <w:rStyle w:val="Hyperlink"/>
@@ -631,7 +631,7 @@
                 <w:noProof/>
                 <w:webHidden/>
               </w:rPr>
-              <w:instrText xml:space="preserve"> PAGEREF _Toc474876313 \h </w:instrText>
+              <w:instrText xml:space="preserve"> PAGEREF _Toc478208403 \h </w:instrText>
             </w:r>
             <w:r>
               <w:rPr>
@@ -672,7 +672,7 @@
               <w:noProof/>
             </w:rPr>
           </w:pPr>
-          <w:hyperlink w:anchor="_Toc474876314" w:history="1">
+          <w:hyperlink w:anchor="_Toc478208404" w:history="1">
             <w:r>
               <w:rPr>
                 <w:rStyle w:val="Hyperlink"/>
@@ -699,7 +699,7 @@
                 <w:noProof/>
                 <w:webHidden/>
               </w:rPr>
-              <w:instrText xml:space="preserve"> PAGEREF _Toc474876314 \h </w:instrText>
+              <w:instrText xml:space="preserve"> PAGEREF _Toc478208404 \h </w:instrText>
             </w:r>
             <w:r>
               <w:rPr>
@@ -740,7 +740,7 @@
               <w:noProof/>
             </w:rPr>
           </w:pPr>
-          <w:hyperlink w:anchor="_Toc474876315" w:history="1">
+          <w:hyperlink w:anchor="_Toc478208405" w:history="1">
             <w:r>
               <w:rPr>
                 <w:rStyle w:val="Hyperlink"/>
@@ -767,7 +767,7 @@
                 <w:noProof/>
                 <w:webHidden/>
               </w:rPr>
-              <w:instrText xml:space="preserve"> PAGEREF _Toc474876315 \h </w:instrText>
+              <w:instrText xml:space="preserve"> PAGEREF _Toc478208405 \h </w:instrText>
             </w:r>
             <w:r>
               <w:rPr>
@@ -808,7 +808,7 @@
               <w:noProof/>
             </w:rPr>
           </w:pPr>
-          <w:hyperlink w:anchor="_Toc474876316" w:history="1">
+          <w:hyperlink w:anchor="_Toc478208406" w:history="1">
             <w:r>
               <w:rPr>
                 <w:rStyle w:val="Hyperlink"/>
@@ -835,7 +835,7 @@
                 <w:noProof/>
                 <w:webHidden/>
               </w:rPr>
-              <w:instrText xml:space="preserve"> PAGEREF _Toc474876316 \h </w:instrText>
+              <w:instrText xml:space="preserve"> PAGEREF _Toc478208406 \h </w:instrText>
             </w:r>
             <w:r>
               <w:rPr>
@@ -876,7 +876,7 @@
               <w:noProof/>
             </w:rPr>
           </w:pPr>
-          <w:hyperlink w:anchor="_Toc474876317" w:history="1">
+          <w:hyperlink w:anchor="_Toc478208407" w:history="1">
             <w:r>
               <w:rPr>
                 <w:rStyle w:val="Hyperlink"/>
@@ -903,7 +903,7 @@
                 <w:noProof/>
                 <w:webHidden/>
               </w:rPr>
-              <w:instrText xml:space="preserve"> PAGEREF _Toc474876317 \h </w:instrText>
+              <w:instrText xml:space="preserve"> PAGEREF _Toc478208407 \h </w:instrText>
             </w:r>
             <w:r>
               <w:rPr>
@@ -944,7 +944,7 @@
               <w:noProof/>
             </w:rPr>
           </w:pPr>
-          <w:hyperlink w:anchor="_Toc474876318" w:history="1">
+          <w:hyperlink w:anchor="_Toc478208408" w:history="1">
             <w:r>
               <w:rPr>
                 <w:rStyle w:val="Hyperlink"/>
@@ -971,7 +971,7 @@
                 <w:noProof/>
                 <w:webHidden/>
               </w:rPr>
-              <w:instrText xml:space="preserve"> PAGEREF _Toc474876318 \h </w:instrText>
+              <w:instrText xml:space="preserve"> PAGEREF _Toc478208408 \h </w:instrText>
             </w:r>
             <w:r>
               <w:rPr>
@@ -1012,7 +1012,7 @@
               <w:noProof/>
             </w:rPr>
           </w:pPr>
-          <w:hyperlink w:anchor="_Toc474876319" w:history="1">
+          <w:hyperlink w:anchor="_Toc478208409" w:history="1">
             <w:r>
               <w:rPr>
                 <w:rStyle w:val="Hyperlink"/>
@@ -1039,7 +1039,7 @@
                 <w:noProof/>
                 <w:webHidden/>
               </w:rPr>
-              <w:instrText xml:space="preserve"> PAGEREF _Toc474876319 \h </w:instrText>
+              <w:instrText xml:space="preserve"> PAGEREF _Toc478208409 \h </w:instrText>
             </w:r>
             <w:r>
               <w:rPr>
@@ -1080,7 +1080,7 @@
               <w:noProof/>
             </w:rPr>
           </w:pPr>
-          <w:hyperlink w:anchor="_Toc474876320" w:history="1">
+          <w:hyperlink w:anchor="_Toc478208410" w:history="1">
             <w:r>
               <w:rPr>
                 <w:rStyle w:val="Hyperlink"/>
@@ -1107,7 +1107,7 @@
                 <w:noProof/>
                 <w:webHidden/>
               </w:rPr>
-              <w:instrText xml:space="preserve"> PAGEREF _Toc474876320 \h </w:instrText>
+              <w:instrText xml:space="preserve"> PAGEREF _Toc478208410 \h </w:instrText>
             </w:r>
             <w:r>
               <w:rPr>
@@ -1148,7 +1148,7 @@
               <w:noProof/>
             </w:rPr>
           </w:pPr>
-          <w:hyperlink w:anchor="_Toc474876321" w:history="1">
+          <w:hyperlink w:anchor="_Toc478208411" w:history="1">
             <w:r>
               <w:rPr>
                 <w:rStyle w:val="Hyperlink"/>
@@ -1175,7 +1175,7 @@
                 <w:noProof/>
                 <w:webHidden/>
               </w:rPr>
-              <w:instrText xml:space="preserve"> PAGEREF _Toc474876321 \h </w:instrText>
+              <w:instrText xml:space="preserve"> PAGEREF _Toc478208411 \h </w:instrText>
             </w:r>
             <w:r>
               <w:rPr>
@@ -1216,7 +1216,7 @@
               <w:noProof/>
             </w:rPr>
           </w:pPr>
-          <w:hyperlink w:anchor="_Toc474876322" w:history="1">
+          <w:hyperlink w:anchor="_Toc478208412" w:history="1">
             <w:r>
               <w:rPr>
                 <w:rStyle w:val="Hyperlink"/>
@@ -1243,7 +1243,7 @@
                 <w:noProof/>
                 <w:webHidden/>
               </w:rPr>
-              <w:instrText xml:space="preserve"> PAGEREF _Toc474876322 \h </w:instrText>
+              <w:instrText xml:space="preserve"> PAGEREF _Toc478208412 \h </w:instrText>
             </w:r>
             <w:r>
               <w:rPr>
@@ -1284,7 +1284,7 @@
               <w:noProof/>
             </w:rPr>
           </w:pPr>
-          <w:hyperlink w:anchor="_Toc474876323" w:history="1">
+          <w:hyperlink w:anchor="_Toc478208413" w:history="1">
             <w:r>
               <w:rPr>
                 <w:rStyle w:val="Hyperlink"/>
@@ -1311,7 +1311,7 @@
                 <w:noProof/>
                 <w:webHidden/>
               </w:rPr>
-              <w:instrText xml:space="preserve"> PAGEREF _Toc474876323 \h </w:instrText>
+              <w:instrText xml:space="preserve"> PAGEREF _Toc478208413 \h </w:instrText>
             </w:r>
             <w:r>
               <w:rPr>
@@ -1352,7 +1352,7 @@
               <w:noProof/>
             </w:rPr>
           </w:pPr>
-          <w:hyperlink w:anchor="_Toc474876324" w:history="1">
+          <w:hyperlink w:anchor="_Toc478208414" w:history="1">
             <w:r>
               <w:rPr>
                 <w:rStyle w:val="Hyperlink"/>
@@ -1379,7 +1379,7 @@
                 <w:noProof/>
                 <w:webHidden/>
               </w:rPr>
-              <w:instrText xml:space="preserve"> PAGEREF _Toc474876324 \h </w:instrText>
+              <w:instrText xml:space="preserve"> PAGEREF _Toc478208414 \h </w:instrText>
             </w:r>
             <w:r>
               <w:rPr>
@@ -1426,7 +1426,7 @@
       <w:pPr>
         <w:pStyle w:val="Heading1"/>
       </w:pPr>
-      <w:bookmarkStart w:id="0" w:name="_Toc474876305"/>
+      <w:bookmarkStart w:id="0" w:name="_Toc478208395"/>
       <w:r>
         <w:t>Notice</w:t>
       </w:r>
@@ -1503,10 +1503,15 @@
       <w:pPr>
         <w:pStyle w:val="Heading1"/>
       </w:pPr>
-      <w:bookmarkStart w:id="1" w:name="_Toc474876306"/>
+      <w:bookmarkStart w:id="1" w:name="_Toc478208396"/>
       <w:r>
         <w:lastRenderedPageBreak/>
-        <w:t>Starting/closing the program</w:t>
+        <w:t>Starting/closing the progra</w:t>
+      </w:r>
+      <w:bookmarkStart w:id="2" w:name="_GoBack"/>
+      <w:bookmarkEnd w:id="2"/>
+      <w:r>
+        <w:t>m</w:t>
       </w:r>
       <w:bookmarkEnd w:id="1"/>
     </w:p>
@@ -1623,11 +1628,11 @@
       <w:pPr>
         <w:pStyle w:val="Heading1"/>
       </w:pPr>
-      <w:bookmarkStart w:id="2" w:name="_Toc474876307"/>
+      <w:bookmarkStart w:id="3" w:name="_Toc478208397"/>
       <w:r>
         <w:t>Setting up a text hooker</w:t>
       </w:r>
-      <w:bookmarkEnd w:id="2"/>
+      <w:bookmarkEnd w:id="3"/>
     </w:p>
     <w:p>
       <w:r>
@@ -1747,12 +1752,12 @@
       <w:pPr>
         <w:pStyle w:val="Heading1"/>
       </w:pPr>
-      <w:bookmarkStart w:id="3" w:name="_Toc474876308"/>
+      <w:bookmarkStart w:id="4" w:name="_Toc478208398"/>
       <w:r>
         <w:lastRenderedPageBreak/>
         <w:t>The main interface</w:t>
       </w:r>
-      <w:bookmarkEnd w:id="3"/>
+      <w:bookmarkEnd w:id="4"/>
     </w:p>
     <w:p>
       <w:r>
@@ -1938,11 +1943,11 @@
       <w:pPr>
         <w:pStyle w:val="Heading2"/>
       </w:pPr>
-      <w:bookmarkStart w:id="4" w:name="_Toc474876309"/>
+      <w:bookmarkStart w:id="5" w:name="_Toc478208399"/>
       <w:r>
         <w:t>Navigating the interface</w:t>
       </w:r>
-      <w:bookmarkEnd w:id="4"/>
+      <w:bookmarkEnd w:id="5"/>
     </w:p>
     <w:p>
       <w:r>
@@ -2095,7 +2100,7 @@
       <w:pPr>
         <w:pStyle w:val="Heading2"/>
       </w:pPr>
-      <w:bookmarkStart w:id="5" w:name="_Toc474876310"/>
+      <w:bookmarkStart w:id="6" w:name="_Toc478208400"/>
       <w:r>
         <w:t>Word</w:t>
       </w:r>
@@ -2105,7 +2110,7 @@
       <w:r>
         <w:t xml:space="preserve"> right click menu</w:t>
       </w:r>
-      <w:bookmarkEnd w:id="5"/>
+      <w:bookmarkEnd w:id="6"/>
     </w:p>
     <w:p>
       <w:r>
@@ -2213,11 +2218,11 @@
       <w:pPr>
         <w:pStyle w:val="Heading2"/>
       </w:pPr>
-      <w:bookmarkStart w:id="6" w:name="_Toc474876311"/>
+      <w:bookmarkStart w:id="7" w:name="_Toc478208401"/>
       <w:r>
         <w:t>Minimizing to tray</w:t>
       </w:r>
-      <w:bookmarkEnd w:id="6"/>
+      <w:bookmarkEnd w:id="7"/>
     </w:p>
     <w:p>
       <w:r>
@@ -2233,11 +2238,11 @@
       <w:pPr>
         <w:pStyle w:val="Heading1"/>
       </w:pPr>
-      <w:bookmarkStart w:id="7" w:name="_Toc474876312"/>
+      <w:bookmarkStart w:id="8" w:name="_Toc478208402"/>
       <w:r>
         <w:t>Word splitting</w:t>
       </w:r>
-      <w:bookmarkEnd w:id="7"/>
+      <w:bookmarkEnd w:id="8"/>
     </w:p>
     <w:p>
       <w:r>
@@ -2358,11 +2363,11 @@
       <w:pPr>
         <w:pStyle w:val="Heading1"/>
       </w:pPr>
-      <w:bookmarkStart w:id="8" w:name="_Toc474876313"/>
+      <w:bookmarkStart w:id="9" w:name="_Toc478208403"/>
       <w:r>
         <w:t>Selecting definitions</w:t>
       </w:r>
-      <w:bookmarkEnd w:id="8"/>
+      <w:bookmarkEnd w:id="9"/>
     </w:p>
     <w:p>
       <w:r>
@@ -2393,11 +2398,11 @@
       <w:pPr>
         <w:pStyle w:val="Heading1"/>
       </w:pPr>
-      <w:bookmarkStart w:id="9" w:name="_Toc474876314"/>
+      <w:bookmarkStart w:id="10" w:name="_Toc478208404"/>
       <w:r>
         <w:t>Known words list</w:t>
       </w:r>
-      <w:bookmarkEnd w:id="9"/>
+      <w:bookmarkEnd w:id="10"/>
     </w:p>
     <w:p>
       <w:r>
@@ -2427,11 +2432,11 @@
       <w:pPr>
         <w:pStyle w:val="Heading2"/>
       </w:pPr>
-      <w:bookmarkStart w:id="10" w:name="_Toc474876315"/>
+      <w:bookmarkStart w:id="11" w:name="_Toc478208405"/>
       <w:r>
         <w:t>Importing known words from Anki</w:t>
       </w:r>
-      <w:bookmarkEnd w:id="10"/>
+      <w:bookmarkEnd w:id="11"/>
     </w:p>
     <w:p>
       <w:r>
@@ -2607,11 +2612,11 @@
       <w:pPr>
         <w:pStyle w:val="Heading2"/>
       </w:pPr>
-      <w:bookmarkStart w:id="11" w:name="_Toc474876316"/>
+      <w:bookmarkStart w:id="12" w:name="_Toc478208406"/>
       <w:r>
         <w:t>Importing words from other sources</w:t>
       </w:r>
-      <w:bookmarkEnd w:id="11"/>
+      <w:bookmarkEnd w:id="12"/>
     </w:p>
     <w:p>
       <w:r>
@@ -2631,12 +2636,12 @@
       <w:pPr>
         <w:pStyle w:val="Heading1"/>
       </w:pPr>
-      <w:bookmarkStart w:id="12" w:name="_Toc474876317"/>
+      <w:bookmarkStart w:id="13" w:name="_Toc478208407"/>
       <w:r>
         <w:lastRenderedPageBreak/>
         <w:t>Exporting words</w:t>
       </w:r>
-      <w:bookmarkEnd w:id="12"/>
+      <w:bookmarkEnd w:id="13"/>
     </w:p>
     <w:p>
       <w:r>
@@ -2762,11 +2767,11 @@
       <w:pPr>
         <w:pStyle w:val="Heading1"/>
       </w:pPr>
-      <w:bookmarkStart w:id="13" w:name="_Toc474876318"/>
+      <w:bookmarkStart w:id="14" w:name="_Toc478208408"/>
       <w:r>
         <w:t>Exporting lines</w:t>
       </w:r>
-      <w:bookmarkEnd w:id="13"/>
+      <w:bookmarkEnd w:id="14"/>
     </w:p>
     <w:p>
       <w:r>
@@ -2788,11 +2793,11 @@
       <w:pPr>
         <w:pStyle w:val="Heading2"/>
       </w:pPr>
-      <w:bookmarkStart w:id="14" w:name="_Toc474876319"/>
+      <w:bookmarkStart w:id="15" w:name="_Toc478208409"/>
       <w:r>
         <w:t>Importing lines and their screenshots into Anki</w:t>
       </w:r>
-      <w:bookmarkEnd w:id="14"/>
+      <w:bookmarkEnd w:id="15"/>
     </w:p>
     <w:p>
       <w:r>
@@ -2833,12 +2838,12 @@
       <w:pPr>
         <w:pStyle w:val="Heading1"/>
       </w:pPr>
-      <w:bookmarkStart w:id="15" w:name="_Toc474876320"/>
+      <w:bookmarkStart w:id="16" w:name="_Toc478208410"/>
       <w:r>
         <w:lastRenderedPageBreak/>
         <w:t>Heisig Kanji integration</w:t>
       </w:r>
-      <w:bookmarkEnd w:id="15"/>
+      <w:bookmarkEnd w:id="16"/>
     </w:p>
     <w:p>
       <w:r>
@@ -2960,11 +2965,11 @@
       <w:pPr>
         <w:pStyle w:val="Heading1"/>
       </w:pPr>
-      <w:bookmarkStart w:id="16" w:name="_Toc474876321"/>
+      <w:bookmarkStart w:id="17" w:name="_Toc478208411"/>
       <w:r>
         <w:t>The custom dictionary</w:t>
       </w:r>
-      <w:bookmarkEnd w:id="16"/>
+      <w:bookmarkEnd w:id="17"/>
     </w:p>
     <w:p>
       <w:r>
@@ -3007,11 +3012,11 @@
       <w:pPr>
         <w:pStyle w:val="Heading1"/>
       </w:pPr>
-      <w:bookmarkStart w:id="17" w:name="_Toc474876322"/>
+      <w:bookmarkStart w:id="18" w:name="_Toc478208412"/>
       <w:r>
         <w:t>Settings</w:t>
       </w:r>
-      <w:bookmarkEnd w:id="17"/>
+      <w:bookmarkEnd w:id="18"/>
     </w:p>
     <w:p>
       <w:r>
@@ -3040,12 +3045,12 @@
       <w:pPr>
         <w:pStyle w:val="Heading1"/>
       </w:pPr>
-      <w:bookmarkStart w:id="18" w:name="_Toc474876323"/>
+      <w:bookmarkStart w:id="19" w:name="_Toc478208413"/>
       <w:r>
         <w:lastRenderedPageBreak/>
         <w:t>Multiplayer</w:t>
       </w:r>
-      <w:bookmarkEnd w:id="18"/>
+      <w:bookmarkEnd w:id="19"/>
     </w:p>
     <w:p>
       <w:r>
@@ -3092,11 +3097,11 @@
       <w:pPr>
         <w:pStyle w:val="Heading1"/>
       </w:pPr>
-      <w:bookmarkStart w:id="19" w:name="_Toc474876324"/>
+      <w:bookmarkStart w:id="20" w:name="_Toc478208414"/>
       <w:r>
         <w:t>Troubleshooting</w:t>
       </w:r>
-      <w:bookmarkEnd w:id="19"/>
+      <w:bookmarkEnd w:id="20"/>
     </w:p>
     <w:p>
       <w:pPr>
@@ -3173,10 +3178,7 @@
         <w:t>.</w:t>
       </w:r>
     </w:p>
-    <w:p>
-      <w:bookmarkStart w:id="20" w:name="_GoBack"/>
-      <w:bookmarkEnd w:id="20"/>
-    </w:p>
+    <w:p/>
     <w:p>
       <w:pPr>
         <w:ind w:left="1440" w:hanging="1440"/>
@@ -3587,6 +3589,7 @@
     <w:lsdException w:name="HTML Sample" w:semiHidden="1" w:unhideWhenUsed="1"/>
     <w:lsdException w:name="HTML Typewriter" w:semiHidden="1" w:unhideWhenUsed="1"/>
     <w:lsdException w:name="HTML Variable" w:semiHidden="1" w:unhideWhenUsed="1"/>
+    <w:lsdException w:name="Normal Table" w:semiHidden="1" w:unhideWhenUsed="1"/>
     <w:lsdException w:name="annotation subject" w:semiHidden="1" w:unhideWhenUsed="1"/>
     <w:lsdException w:name="No List" w:semiHidden="1" w:unhideWhenUsed="1"/>
     <w:lsdException w:name="Outline List 1" w:semiHidden="1" w:unhideWhenUsed="1"/>
@@ -3632,9 +3635,11 @@
     <w:lsdException w:name="Table Subtle 1" w:semiHidden="1" w:unhideWhenUsed="1"/>
     <w:lsdException w:name="Table Subtle 2" w:semiHidden="1" w:unhideWhenUsed="1"/>
     <w:lsdException w:name="Table Web 1" w:semiHidden="1" w:unhideWhenUsed="1"/>
+    <w:lsdException w:name="Table Web 2" w:semiHidden="1" w:unhideWhenUsed="1"/>
     <w:lsdException w:name="Table Web 3" w:semiHidden="1" w:unhideWhenUsed="1"/>
     <w:lsdException w:name="Balloon Text" w:semiHidden="1" w:unhideWhenUsed="1"/>
     <w:lsdException w:name="Table Grid" w:uiPriority="39"/>
+    <w:lsdException w:name="Table Theme" w:semiHidden="1" w:unhideWhenUsed="1"/>
     <w:lsdException w:name="Placeholder Text" w:semiHidden="1"/>
     <w:lsdException w:name="No Spacing" w:uiPriority="1" w:qFormat="1"/>
     <w:lsdException w:name="Light Shading" w:uiPriority="60"/>
@@ -4348,7 +4353,7 @@
 </file>
 
 <file path=customXml/itemProps1.xml><?xml version="1.0" encoding="utf-8"?>
-<ds:datastoreItem xmlns:ds="http://schemas.openxmlformats.org/officeDocument/2006/customXml" ds:itemID="{23B1FE58-56A3-4697-AF79-378562BB6674}">
+<ds:datastoreItem xmlns:ds="http://schemas.openxmlformats.org/officeDocument/2006/customXml" ds:itemID="{1A6246BD-EB86-449F-B2A7-3269497DB26C}">
   <ds:schemaRefs>
     <ds:schemaRef ds:uri="http://schemas.openxmlformats.org/officeDocument/2006/bibliography"/>
   </ds:schemaRefs>

</xml_diff>